<commit_message>
Enchanced canvas view. Add a a little bit of 3rd lection
</commit_message>
<xml_diff>
--- a/doc/Лекции.docx
+++ b/doc/Лекции.docx
@@ -114,6 +114,7 @@
           </w:rPr>
           <w:t>.</w:t>
         </w:r>
+        <w:proofErr w:type="spellStart"/>
         <w:r>
           <w:rPr>
             <w:rStyle w:val="Hyperlink"/>
@@ -121,6 +122,7 @@
           </w:rPr>
           <w:t>ru</w:t>
         </w:r>
+        <w:proofErr w:type="spellEnd"/>
       </w:hyperlink>
       <w:r>
         <w:t>.</w:t>
@@ -4291,7 +4293,6 @@
           <m:r>
             <w:rPr>
               <w:rFonts w:ascii="Cambria Math" w:hAnsi="Cambria Math"/>
-              <w:lang w:val="en-US"/>
             </w:rPr>
             <m:t>=</m:t>
           </m:r>
@@ -4327,7 +4328,6 @@
                     <m:r>
                       <w:rPr>
                         <w:rFonts w:ascii="Cambria Math" w:hAnsi="Cambria Math"/>
-                        <w:lang w:val="en-US"/>
                       </w:rPr>
                       <m:t>1</m:t>
                     </m:r>
@@ -4343,7 +4343,6 @@
                     <m:r>
                       <w:rPr>
                         <w:rFonts w:ascii="Cambria Math" w:hAnsi="Cambria Math"/>
-                        <w:lang w:val="en-US"/>
                       </w:rPr>
                       <m:t>0</m:t>
                     </m:r>
@@ -4359,7 +4358,6 @@
                     <m:r>
                       <w:rPr>
                         <w:rFonts w:ascii="Cambria Math" w:hAnsi="Cambria Math"/>
-                        <w:lang w:val="en-US"/>
                       </w:rPr>
                       <m:t>0</m:t>
                     </m:r>
@@ -4377,7 +4375,6 @@
                     <m:r>
                       <w:rPr>
                         <w:rFonts w:ascii="Cambria Math" w:hAnsi="Cambria Math"/>
-                        <w:lang w:val="en-US"/>
                       </w:rPr>
                       <m:t>0</m:t>
                     </m:r>
@@ -4393,7 +4390,6 @@
                     <m:r>
                       <w:rPr>
                         <w:rFonts w:ascii="Cambria Math" w:hAnsi="Cambria Math"/>
-                        <w:lang w:val="en-US"/>
                       </w:rPr>
                       <m:t>1</m:t>
                     </m:r>
@@ -4409,7 +4405,6 @@
                     <m:r>
                       <w:rPr>
                         <w:rFonts w:ascii="Cambria Math" w:hAnsi="Cambria Math"/>
-                        <w:lang w:val="en-US"/>
                       </w:rPr>
                       <m:t>0</m:t>
                     </m:r>
@@ -4454,7 +4449,6 @@
                         <m:r>
                           <w:rPr>
                             <w:rFonts w:ascii="Cambria Math" w:hAnsi="Cambria Math"/>
-                            <w:lang w:val="en-US"/>
                           </w:rPr>
                           <m:t>1</m:t>
                         </m:r>
@@ -4463,9 +4457,15 @@
                     <m:r>
                       <w:rPr>
                         <w:rFonts w:ascii="Cambria Math" w:hAnsi="Cambria Math"/>
+                      </w:rPr>
+                      <m:t>+</m:t>
+                    </m:r>
+                    <m:r>
+                      <w:rPr>
+                        <w:rFonts w:ascii="Cambria Math" w:hAnsi="Cambria Math"/>
                         <w:lang w:val="en-US"/>
                       </w:rPr>
-                      <m:t>+d</m:t>
+                      <m:t>d</m:t>
                     </m:r>
                     <m:sSub>
                       <m:sSubPr>
@@ -4490,7 +4490,6 @@
                         <m:r>
                           <w:rPr>
                             <w:rFonts w:ascii="Cambria Math" w:hAnsi="Cambria Math"/>
-                            <w:lang w:val="en-US"/>
                           </w:rPr>
                           <m:t>1</m:t>
                         </m:r>
@@ -4535,7 +4534,6 @@
                         <m:r>
                           <w:rPr>
                             <w:rFonts w:ascii="Cambria Math" w:hAnsi="Cambria Math"/>
-                            <w:lang w:val="en-US"/>
                           </w:rPr>
                           <m:t>2</m:t>
                         </m:r>
@@ -4544,9 +4542,15 @@
                     <m:r>
                       <w:rPr>
                         <w:rFonts w:ascii="Cambria Math" w:hAnsi="Cambria Math"/>
+                      </w:rPr>
+                      <m:t>+</m:t>
+                    </m:r>
+                    <m:r>
+                      <w:rPr>
+                        <w:rFonts w:ascii="Cambria Math" w:hAnsi="Cambria Math"/>
                         <w:lang w:val="en-US"/>
                       </w:rPr>
-                      <m:t>+d</m:t>
+                      <m:t>d</m:t>
                     </m:r>
                     <m:sSub>
                       <m:sSubPr>
@@ -4571,7 +4575,6 @@
                         <m:r>
                           <w:rPr>
                             <w:rFonts w:ascii="Cambria Math" w:hAnsi="Cambria Math"/>
-                            <w:lang w:val="en-US"/>
                           </w:rPr>
                           <m:t>2</m:t>
                         </m:r>
@@ -4589,7 +4592,6 @@
                     <m:r>
                       <w:rPr>
                         <w:rFonts w:ascii="Cambria Math" w:hAnsi="Cambria Math"/>
-                        <w:lang w:val="en-US"/>
                       </w:rPr>
                       <m:t>1</m:t>
                     </m:r>
@@ -4662,7 +4664,6 @@
           <m:r>
             <w:rPr>
               <w:rFonts w:ascii="Cambria Math" w:hAnsi="Cambria Math"/>
-              <w:lang w:val="en-US"/>
             </w:rPr>
             <m:t>=</m:t>
           </m:r>
@@ -4752,7 +4753,6 @@
                                 <m:r>
                                   <w:rPr>
                                     <w:rFonts w:ascii="Cambria Math" w:hAnsi="Cambria Math"/>
-                                    <w:lang w:val="en-US"/>
                                   </w:rPr>
                                   <m:t>1</m:t>
                                 </m:r>
@@ -4761,7 +4761,6 @@
                             <m:r>
                               <w:rPr>
                                 <w:rFonts w:ascii="Cambria Math" w:hAnsi="Cambria Math"/>
-                                <w:lang w:val="en-US"/>
                               </w:rPr>
                               <m:t>+</m:t>
                             </m:r>
@@ -4791,7 +4790,6 @@
                                 <m:r>
                                   <w:rPr>
                                     <w:rFonts w:ascii="Cambria Math" w:hAnsi="Cambria Math"/>
-                                    <w:lang w:val="en-US"/>
                                   </w:rPr>
                                   <m:t>2</m:t>
                                 </m:r>
@@ -4813,7 +4811,6 @@
                     <m:r>
                       <w:rPr>
                         <w:rFonts w:ascii="Cambria Math" w:hAnsi="Cambria Math"/>
-                        <w:lang w:val="en-US"/>
                       </w:rPr>
                       <m:t>-</m:t>
                     </m:r>
@@ -4874,7 +4871,6 @@
                                 <m:r>
                                   <w:rPr>
                                     <w:rFonts w:ascii="Cambria Math" w:hAnsi="Cambria Math"/>
-                                    <w:lang w:val="en-US"/>
                                   </w:rPr>
                                   <m:t>1</m:t>
                                 </m:r>
@@ -4883,7 +4879,6 @@
                             <m:r>
                               <w:rPr>
                                 <w:rFonts w:ascii="Cambria Math" w:hAnsi="Cambria Math"/>
-                                <w:lang w:val="en-US"/>
                               </w:rPr>
                               <m:t>+</m:t>
                             </m:r>
@@ -4913,7 +4908,6 @@
                                 <m:r>
                                   <w:rPr>
                                     <w:rFonts w:ascii="Cambria Math" w:hAnsi="Cambria Math"/>
-                                    <w:lang w:val="en-US"/>
                                   </w:rPr>
                                   <m:t>2</m:t>
                                 </m:r>
@@ -4935,7 +4929,6 @@
                     <m:r>
                       <w:rPr>
                         <w:rFonts w:ascii="Cambria Math" w:hAnsi="Cambria Math"/>
-                        <w:lang w:val="en-US"/>
                       </w:rPr>
                       <m:t>0</m:t>
                     </m:r>
@@ -5007,7 +5000,6 @@
                                 <m:r>
                                   <w:rPr>
                                     <w:rFonts w:ascii="Cambria Math" w:hAnsi="Cambria Math"/>
-                                    <w:lang w:val="en-US"/>
                                   </w:rPr>
                                   <m:t>1</m:t>
                                 </m:r>
@@ -5016,7 +5008,6 @@
                             <m:r>
                               <w:rPr>
                                 <w:rFonts w:ascii="Cambria Math" w:hAnsi="Cambria Math"/>
-                                <w:lang w:val="en-US"/>
                               </w:rPr>
                               <m:t>+</m:t>
                             </m:r>
@@ -5046,7 +5037,6 @@
                                 <m:r>
                                   <w:rPr>
                                     <w:rFonts w:ascii="Cambria Math" w:hAnsi="Cambria Math"/>
-                                    <w:lang w:val="en-US"/>
                                   </w:rPr>
                                   <m:t>2</m:t>
                                 </m:r>
@@ -5131,7 +5121,6 @@
                                 <m:r>
                                   <w:rPr>
                                     <w:rFonts w:ascii="Cambria Math" w:hAnsi="Cambria Math"/>
-                                    <w:lang w:val="en-US"/>
                                   </w:rPr>
                                   <m:t>1</m:t>
                                 </m:r>
@@ -5140,7 +5129,6 @@
                             <m:r>
                               <w:rPr>
                                 <w:rFonts w:ascii="Cambria Math" w:hAnsi="Cambria Math"/>
-                                <w:lang w:val="en-US"/>
                               </w:rPr>
                               <m:t>+</m:t>
                             </m:r>
@@ -5170,7 +5158,6 @@
                                 <m:r>
                                   <w:rPr>
                                     <w:rFonts w:ascii="Cambria Math" w:hAnsi="Cambria Math"/>
-                                    <w:lang w:val="en-US"/>
                                   </w:rPr>
                                   <m:t>2</m:t>
                                 </m:r>
@@ -5192,7 +5179,6 @@
                     <m:r>
                       <w:rPr>
                         <w:rFonts w:ascii="Cambria Math" w:hAnsi="Cambria Math"/>
-                        <w:lang w:val="en-US"/>
                       </w:rPr>
                       <m:t>0</m:t>
                     </m:r>
@@ -5210,7 +5196,6 @@
                     <m:r>
                       <w:rPr>
                         <w:rFonts w:ascii="Cambria Math" w:hAnsi="Cambria Math"/>
-                        <w:lang w:val="en-US"/>
                       </w:rPr>
                       <m:t>0</m:t>
                     </m:r>
@@ -5226,7 +5211,6 @@
                     <m:r>
                       <w:rPr>
                         <w:rFonts w:ascii="Cambria Math" w:hAnsi="Cambria Math"/>
-                        <w:lang w:val="en-US"/>
                       </w:rPr>
                       <m:t>0</m:t>
                     </m:r>
@@ -5242,7 +5226,6 @@
                     <m:r>
                       <w:rPr>
                         <w:rFonts w:ascii="Cambria Math" w:hAnsi="Cambria Math"/>
-                        <w:lang w:val="en-US"/>
                       </w:rPr>
                       <m:t>1</m:t>
                     </m:r>
@@ -5282,12 +5265,14 @@
       <w:r>
         <w:t xml:space="preserve">, </w:t>
       </w:r>
+      <w:proofErr w:type="spellStart"/>
       <w:r>
         <w:rPr>
           <w:lang w:val="en-US"/>
         </w:rPr>
         <w:t>dy</w:t>
       </w:r>
+      <w:proofErr w:type="spellEnd"/>
       <w:r>
         <w:t>.</w:t>
       </w:r>
@@ -5348,7 +5333,6 @@
           <m:r>
             <w:rPr>
               <w:rFonts w:ascii="Cambria Math" w:hAnsi="Cambria Math"/>
-              <w:lang w:val="en-US"/>
             </w:rPr>
             <m:t>=</m:t>
           </m:r>
@@ -5424,7 +5408,6 @@
                             <m:r>
                               <w:rPr>
                                 <w:rFonts w:ascii="Cambria Math" w:hAnsi="Cambria Math"/>
-                                <w:lang w:val="en-US"/>
                               </w:rPr>
                               <m:t>1</m:t>
                             </m:r>
@@ -5475,7 +5458,6 @@
                             <m:r>
                               <w:rPr>
                                 <w:rFonts w:ascii="Cambria Math" w:hAnsi="Cambria Math"/>
-                                <w:lang w:val="en-US"/>
                               </w:rPr>
                               <m:t>2</m:t>
                             </m:r>
@@ -5495,7 +5477,6 @@
                     <m:r>
                       <w:rPr>
                         <w:rFonts w:ascii="Cambria Math" w:hAnsi="Cambria Math"/>
-                        <w:lang w:val="en-US"/>
                       </w:rPr>
                       <m:t>0</m:t>
                     </m:r>
@@ -5511,7 +5492,6 @@
                     <m:r>
                       <w:rPr>
                         <w:rFonts w:ascii="Cambria Math" w:hAnsi="Cambria Math"/>
-                        <w:lang w:val="en-US"/>
                       </w:rPr>
                       <m:t>0</m:t>
                     </m:r>
@@ -5529,7 +5509,6 @@
                     <m:r>
                       <w:rPr>
                         <w:rFonts w:ascii="Cambria Math" w:hAnsi="Cambria Math"/>
-                        <w:lang w:val="en-US"/>
                       </w:rPr>
                       <m:t>0</m:t>
                     </m:r>
@@ -5592,7 +5571,6 @@
                               </m:rPr>
                               <w:rPr>
                                 <w:rFonts w:ascii="Cambria Math" w:hAnsi="Cambria Math"/>
-                                <w:lang w:val="en-US"/>
                               </w:rPr>
                               <m:t>1</m:t>
                             </m:r>
@@ -5650,7 +5628,6 @@
                               </m:rPr>
                               <w:rPr>
                                 <w:rFonts w:ascii="Cambria Math" w:hAnsi="Cambria Math"/>
-                                <w:lang w:val="en-US"/>
                               </w:rPr>
                               <m:t>2</m:t>
                             </m:r>
@@ -5670,7 +5647,6 @@
                     <m:r>
                       <w:rPr>
                         <w:rFonts w:ascii="Cambria Math" w:hAnsi="Cambria Math"/>
-                        <w:lang w:val="en-US"/>
                       </w:rPr>
                       <m:t>0</m:t>
                     </m:r>
@@ -5688,7 +5664,6 @@
                     <m:r>
                       <w:rPr>
                         <w:rFonts w:ascii="Cambria Math" w:hAnsi="Cambria Math"/>
-                        <w:lang w:val="en-US"/>
                       </w:rPr>
                       <m:t>0</m:t>
                     </m:r>
@@ -5704,7 +5679,6 @@
                     <m:r>
                       <w:rPr>
                         <w:rFonts w:ascii="Cambria Math" w:hAnsi="Cambria Math"/>
-                        <w:lang w:val="en-US"/>
                       </w:rPr>
                       <m:t>0</m:t>
                     </m:r>
@@ -5720,7 +5694,6 @@
                     <m:r>
                       <w:rPr>
                         <w:rFonts w:ascii="Cambria Math" w:hAnsi="Cambria Math"/>
-                        <w:lang w:val="en-US"/>
                       </w:rPr>
                       <m:t>1</m:t>
                     </m:r>
@@ -5982,71 +5955,15 @@
         <w:rPr>
           <w:noProof/>
         </w:rPr>
-        <mc:AlternateContent>
-          <mc:Choice Requires="wpi">
-            <w:drawing>
-              <wp:anchor distT="0" distB="0" distL="114300" distR="114300" simplePos="0" relativeHeight="251714560" behindDoc="0" locked="0" layoutInCell="1" allowOverlap="1" wp14:anchorId="552CADE4" wp14:editId="0764E4D5">
-                <wp:simplePos x="0" y="0"/>
-                <wp:positionH relativeFrom="column">
-                  <wp:posOffset>338455</wp:posOffset>
-                </wp:positionH>
-                <wp:positionV relativeFrom="paragraph">
-                  <wp:posOffset>655048</wp:posOffset>
-                </wp:positionV>
-                <wp:extent cx="4766205" cy="1519760"/>
-                <wp:effectExtent l="57150" t="38100" r="0" b="23495"/>
-                <wp:wrapTopAndBottom/>
-                <wp:docPr id="66" name="Ink 66"/>
-                <wp:cNvGraphicFramePr>
-                  <a:graphicFrameLocks xmlns:a="http://schemas.openxmlformats.org/drawingml/2006/main"/>
-                </wp:cNvGraphicFramePr>
-                <a:graphic xmlns:a="http://schemas.openxmlformats.org/drawingml/2006/main">
-                  <a:graphicData uri="http://schemas.microsoft.com/office/word/2010/wordprocessingInk">
-                    <w14:contentPart bwMode="auto" r:id="rId7">
-                      <w14:nvContentPartPr>
-                        <w14:cNvContentPartPr>
-                          <a14:cpLocks xmlns:a14="http://schemas.microsoft.com/office/drawing/2010/main" noRot="1"/>
-                        </w14:cNvContentPartPr>
-                      </w14:nvContentPartPr>
-                      <w14:xfrm>
-                        <a:off x="0" y="0"/>
-                        <a:ext cx="4766205" cy="1519760"/>
-                      </w14:xfrm>
-                    </w14:contentPart>
-                  </a:graphicData>
-                </a:graphic>
-              </wp:anchor>
-            </w:drawing>
-          </mc:Choice>
-          <mc:Fallback>
-            <w:pict>
-              <v:shapetype w14:anchorId="1966E0FA" id="_x0000_t75" coordsize="21600,21600" o:spt="75" o:preferrelative="t" path="m@4@5l@4@11@9@11@9@5xe" filled="f" stroked="f">
-                <v:stroke joinstyle="miter"/>
-                <v:formulas>
-                  <v:f eqn="if lineDrawn pixelLineWidth 0"/>
-                  <v:f eqn="sum @0 1 0"/>
-                  <v:f eqn="sum 0 0 @1"/>
-                  <v:f eqn="prod @2 1 2"/>
-                  <v:f eqn="prod @3 21600 pixelWidth"/>
-                  <v:f eqn="prod @3 21600 pixelHeight"/>
-                  <v:f eqn="sum @0 0 1"/>
-                  <v:f eqn="prod @6 1 2"/>
-                  <v:f eqn="prod @7 21600 pixelWidth"/>
-                  <v:f eqn="sum @8 21600 0"/>
-                  <v:f eqn="prod @7 21600 pixelHeight"/>
-                  <v:f eqn="sum @10 21600 0"/>
-                </v:formulas>
-                <v:path o:extrusionok="f" gradientshapeok="t" o:connecttype="rect"/>
-                <o:lock v:ext="edit" aspectratio="t"/>
-              </v:shapetype>
-              <v:shape id="Ink 66" o:spid="_x0000_s1026" type="#_x0000_t75" style="position:absolute;margin-left:25.95pt;margin-top:50.9pt;width:376.75pt;height:121.05pt;z-index:251714560;visibility:visible;mso-wrap-style:square;mso-wrap-distance-left:9pt;mso-wrap-distance-top:0;mso-wrap-distance-right:9pt;mso-wrap-distance-bottom:0;mso-position-horizontal:absolute;mso-position-horizontal-relative:text;mso-position-vertical:absolute;mso-position-vertical-relative:text" o:gfxdata="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">
-                <v:imagedata r:id="rId8" o:title=""/>
-                <o:lock v:ext="edit" rotation="t" aspectratio="f"/>
-                <w10:wrap type="topAndBottom"/>
-              </v:shape>
-            </w:pict>
-          </mc:Fallback>
-        </mc:AlternateContent>
+        <w:pict w14:anchorId="41960C39">
+          <v:rect id="Ink 66" o:spid="_x0000_s1026" style="position:absolute;margin-left:25.95pt;margin-top:50.9pt;width:376.75pt;height:121.05pt;z-index:251714560;visibility:visible;mso-wrap-style:square;mso-wrap-distance-left:9pt;mso-wrap-distance-top:0;mso-wrap-distance-right:9pt;mso-wrap-distance-bottom:0;mso-position-horizontal:absolute;mso-position-horizontal-relative:text;mso-position-vertical:absolute;mso-position-vertical-relative:text" filled="f" strokecolor="#e71224" strokeweight=".5mm">
+            <v:stroke endcap="round"/>
+            <v:path shadowok="f" o:extrusionok="f" fillok="f" insetpenok="f"/>
+            <o:lock v:ext="edit" rotation="t" aspectratio="t" verticies="t" text="t" shapetype="t"/>
+            <o:ink i="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" annotation="t"/>
+            <w10:wrap type="topAndBottom"/>
+          </v:rect>
+        </w:pict>
       </w:r>
       <w:r>
         <w:t>Постановка задачи синтеза сложного динамического изображения</w:t>
@@ -6584,6 +6501,3251 @@
         </w:rPr>
         <w:t>Алгоритмы должны работать быстро</w:t>
       </w:r>
+    </w:p>
+    <w:p>
+      <w:pPr>
+        <w:pStyle w:val="Heading1"/>
+      </w:pPr>
+      <w:r>
+        <w:lastRenderedPageBreak/>
+        <w:t>Лекция 3</w:t>
+      </w:r>
+    </w:p>
+    <w:p>
+      <w:pPr>
+        <w:pStyle w:val="Heading2"/>
+      </w:pPr>
+      <w:r>
+        <w:t>Алгоритм цифрового дифференциального анализатора</w:t>
+      </w:r>
+    </w:p>
+    <w:p>
+      <w:pPr>
+        <w:rPr>
+          <w:rFonts w:eastAsiaTheme="minorEastAsia"/>
+          <w:i/>
+          <w:lang w:val="en-US"/>
+        </w:rPr>
+      </w:pPr>
+      <m:oMathPara>
+        <m:oMath>
+          <m:r>
+            <w:rPr>
+              <w:rFonts w:ascii="Cambria Math" w:hAnsi="Cambria Math"/>
+              <w:lang w:val="en-US"/>
+            </w:rPr>
+            <m:t>Ax+By+C=0</m:t>
+          </m:r>
+          <m:r>
+            <m:rPr>
+              <m:sty m:val="p"/>
+            </m:rPr>
+            <w:rPr>
+              <w:rFonts w:ascii="Cambria Math" w:hAnsi="Cambria Math"/>
+              <w:lang w:val="en-US"/>
+            </w:rPr>
+            <w:br/>
+          </m:r>
+        </m:oMath>
+        <m:oMath>
+          <m:f>
+            <m:fPr>
+              <m:ctrlPr>
+                <w:rPr>
+                  <w:rFonts w:ascii="Cambria Math" w:hAnsi="Cambria Math"/>
+                  <w:lang w:val="en-US"/>
+                </w:rPr>
+              </m:ctrlPr>
+            </m:fPr>
+            <m:num>
+              <m:r>
+                <w:rPr>
+                  <w:rFonts w:ascii="Cambria Math" w:hAnsi="Cambria Math"/>
+                  <w:lang w:val="en-US"/>
+                </w:rPr>
+                <m:t>dy</m:t>
+              </m:r>
+              <m:ctrlPr>
+                <w:rPr>
+                  <w:rFonts w:ascii="Cambria Math" w:hAnsi="Cambria Math"/>
+                  <w:i/>
+                  <w:lang w:val="en-US"/>
+                </w:rPr>
+              </m:ctrlPr>
+            </m:num>
+            <m:den>
+              <m:r>
+                <w:rPr>
+                  <w:rFonts w:ascii="Cambria Math" w:hAnsi="Cambria Math"/>
+                  <w:lang w:val="en-US"/>
+                </w:rPr>
+                <m:t>dx</m:t>
+              </m:r>
+              <m:ctrlPr>
+                <w:rPr>
+                  <w:rFonts w:ascii="Cambria Math" w:hAnsi="Cambria Math"/>
+                  <w:i/>
+                  <w:lang w:val="en-US"/>
+                </w:rPr>
+              </m:ctrlPr>
+            </m:den>
+          </m:f>
+          <m:r>
+            <w:rPr>
+              <w:rFonts w:ascii="Cambria Math" w:hAnsi="Cambria Math"/>
+              <w:lang w:val="en-US"/>
+            </w:rPr>
+            <m:t>=const</m:t>
+          </m:r>
+          <m:r>
+            <m:rPr>
+              <m:sty m:val="p"/>
+            </m:rPr>
+            <w:rPr>
+              <w:rFonts w:ascii="Cambria Math" w:hAnsi="Cambria Math"/>
+              <w:lang w:val="en-US"/>
+            </w:rPr>
+            <w:br/>
+          </m:r>
+        </m:oMath>
+        <m:oMath>
+          <m:f>
+            <m:fPr>
+              <m:ctrlPr>
+                <w:rPr>
+                  <w:rFonts w:ascii="Cambria Math" w:hAnsi="Cambria Math"/>
+                  <w:lang w:val="en-US"/>
+                </w:rPr>
+              </m:ctrlPr>
+            </m:fPr>
+            <m:num>
+              <m:r>
+                <m:rPr>
+                  <m:sty m:val="p"/>
+                </m:rPr>
+                <w:rPr>
+                  <w:rFonts w:ascii="Cambria Math" w:hAnsi="Cambria Math"/>
+                  <w:lang w:val="en-US"/>
+                </w:rPr>
+                <m:t>Δ</m:t>
+              </m:r>
+              <m:r>
+                <w:rPr>
+                  <w:rFonts w:ascii="Cambria Math" w:hAnsi="Cambria Math"/>
+                  <w:lang w:val="en-US"/>
+                </w:rPr>
+                <m:t>y</m:t>
+              </m:r>
+              <m:ctrlPr>
+                <w:rPr>
+                  <w:rFonts w:ascii="Cambria Math" w:hAnsi="Cambria Math"/>
+                  <w:i/>
+                  <w:lang w:val="en-US"/>
+                </w:rPr>
+              </m:ctrlPr>
+            </m:num>
+            <m:den>
+              <m:r>
+                <m:rPr>
+                  <m:sty m:val="p"/>
+                </m:rPr>
+                <w:rPr>
+                  <w:rFonts w:ascii="Cambria Math" w:hAnsi="Cambria Math"/>
+                  <w:lang w:val="en-US"/>
+                </w:rPr>
+                <m:t>Δ</m:t>
+              </m:r>
+              <m:r>
+                <w:rPr>
+                  <w:rFonts w:ascii="Cambria Math" w:hAnsi="Cambria Math"/>
+                  <w:lang w:val="en-US"/>
+                </w:rPr>
+                <m:t>x</m:t>
+              </m:r>
+              <m:ctrlPr>
+                <w:rPr>
+                  <w:rFonts w:ascii="Cambria Math" w:hAnsi="Cambria Math"/>
+                  <w:i/>
+                  <w:lang w:val="en-US"/>
+                </w:rPr>
+              </m:ctrlPr>
+            </m:den>
+          </m:f>
+          <m:r>
+            <w:rPr>
+              <w:rFonts w:ascii="Cambria Math" w:hAnsi="Cambria Math"/>
+              <w:lang w:val="en-US"/>
+            </w:rPr>
+            <m:t>=</m:t>
+          </m:r>
+          <m:f>
+            <m:fPr>
+              <m:ctrlPr>
+                <w:rPr>
+                  <w:rFonts w:ascii="Cambria Math" w:hAnsi="Cambria Math"/>
+                  <w:lang w:val="en-US"/>
+                </w:rPr>
+              </m:ctrlPr>
+            </m:fPr>
+            <m:num>
+              <m:sSub>
+                <m:sSubPr>
+                  <m:ctrlPr>
+                    <w:rPr>
+                      <w:rFonts w:ascii="Cambria Math" w:hAnsi="Cambria Math"/>
+                      <w:i/>
+                      <w:lang w:val="en-US"/>
+                    </w:rPr>
+                  </m:ctrlPr>
+                </m:sSubPr>
+                <m:e>
+                  <m:r>
+                    <w:rPr>
+                      <w:rFonts w:ascii="Cambria Math" w:hAnsi="Cambria Math"/>
+                      <w:lang w:val="en-US"/>
+                    </w:rPr>
+                    <m:t>y</m:t>
+                  </m:r>
+                </m:e>
+                <m:sub>
+                  <m:r>
+                    <w:rPr>
+                      <w:rFonts w:ascii="Cambria Math" w:hAnsi="Cambria Math"/>
+                      <w:lang w:val="en-US"/>
+                    </w:rPr>
+                    <m:t>к</m:t>
+                  </m:r>
+                </m:sub>
+              </m:sSub>
+              <m:r>
+                <w:rPr>
+                  <w:rFonts w:ascii="Cambria Math" w:hAnsi="Cambria Math"/>
+                  <w:lang w:val="en-US"/>
+                </w:rPr>
+                <m:t>-</m:t>
+              </m:r>
+              <m:sSub>
+                <m:sSubPr>
+                  <m:ctrlPr>
+                    <w:rPr>
+                      <w:rFonts w:ascii="Cambria Math" w:hAnsi="Cambria Math"/>
+                      <w:i/>
+                      <w:lang w:val="en-US"/>
+                    </w:rPr>
+                  </m:ctrlPr>
+                </m:sSubPr>
+                <m:e>
+                  <m:r>
+                    <w:rPr>
+                      <w:rFonts w:ascii="Cambria Math" w:hAnsi="Cambria Math"/>
+                      <w:lang w:val="en-US"/>
+                    </w:rPr>
+                    <m:t>y</m:t>
+                  </m:r>
+                </m:e>
+                <m:sub>
+                  <m:r>
+                    <w:rPr>
+                      <w:rFonts w:ascii="Cambria Math" w:hAnsi="Cambria Math"/>
+                    </w:rPr>
+                    <m:t>н</m:t>
+                  </m:r>
+                </m:sub>
+              </m:sSub>
+              <m:ctrlPr>
+                <w:rPr>
+                  <w:rFonts w:ascii="Cambria Math" w:hAnsi="Cambria Math"/>
+                  <w:i/>
+                  <w:lang w:val="en-US"/>
+                </w:rPr>
+              </m:ctrlPr>
+            </m:num>
+            <m:den>
+              <m:sSub>
+                <m:sSubPr>
+                  <m:ctrlPr>
+                    <w:rPr>
+                      <w:rFonts w:ascii="Cambria Math" w:hAnsi="Cambria Math"/>
+                      <w:i/>
+                      <w:lang w:val="en-US"/>
+                    </w:rPr>
+                  </m:ctrlPr>
+                </m:sSubPr>
+                <m:e>
+                  <m:r>
+                    <w:rPr>
+                      <w:rFonts w:ascii="Cambria Math" w:hAnsi="Cambria Math"/>
+                      <w:lang w:val="en-US"/>
+                    </w:rPr>
+                    <m:t>x</m:t>
+                  </m:r>
+                </m:e>
+                <m:sub>
+                  <m:r>
+                    <w:rPr>
+                      <w:rFonts w:ascii="Cambria Math" w:hAnsi="Cambria Math"/>
+                      <w:lang w:val="en-US"/>
+                    </w:rPr>
+                    <m:t>к</m:t>
+                  </m:r>
+                </m:sub>
+              </m:sSub>
+              <m:r>
+                <w:rPr>
+                  <w:rFonts w:ascii="Cambria Math" w:hAnsi="Cambria Math"/>
+                  <w:lang w:val="en-US"/>
+                </w:rPr>
+                <m:t>-</m:t>
+              </m:r>
+              <m:sSub>
+                <m:sSubPr>
+                  <m:ctrlPr>
+                    <w:rPr>
+                      <w:rFonts w:ascii="Cambria Math" w:hAnsi="Cambria Math"/>
+                      <w:i/>
+                      <w:lang w:val="en-US"/>
+                    </w:rPr>
+                  </m:ctrlPr>
+                </m:sSubPr>
+                <m:e>
+                  <m:r>
+                    <w:rPr>
+                      <w:rFonts w:ascii="Cambria Math" w:hAnsi="Cambria Math"/>
+                      <w:lang w:val="en-US"/>
+                    </w:rPr>
+                    <m:t>x</m:t>
+                  </m:r>
+                </m:e>
+                <m:sub>
+                  <m:r>
+                    <w:rPr>
+                      <w:rFonts w:ascii="Cambria Math" w:hAnsi="Cambria Math"/>
+                    </w:rPr>
+                    <m:t>н</m:t>
+                  </m:r>
+                </m:sub>
+              </m:sSub>
+              <m:ctrlPr>
+                <w:rPr>
+                  <w:rFonts w:ascii="Cambria Math" w:hAnsi="Cambria Math"/>
+                  <w:i/>
+                  <w:lang w:val="en-US"/>
+                </w:rPr>
+              </m:ctrlPr>
+            </m:den>
+          </m:f>
+          <m:r>
+            <m:rPr>
+              <m:sty m:val="p"/>
+            </m:rPr>
+            <w:rPr>
+              <w:rFonts w:ascii="Cambria Math" w:hAnsi="Cambria Math"/>
+              <w:lang w:val="en-US"/>
+            </w:rPr>
+            <w:br/>
+          </m:r>
+        </m:oMath>
+        <m:oMath>
+          <m:sSub>
+            <m:sSubPr>
+              <m:ctrlPr>
+                <w:rPr>
+                  <w:rFonts w:ascii="Cambria Math" w:hAnsi="Cambria Math"/>
+                  <w:i/>
+                  <w:lang w:val="en-US"/>
+                </w:rPr>
+              </m:ctrlPr>
+            </m:sSubPr>
+            <m:e>
+              <m:r>
+                <w:rPr>
+                  <w:rFonts w:ascii="Cambria Math" w:hAnsi="Cambria Math"/>
+                  <w:lang w:val="en-US"/>
+                </w:rPr>
+                <m:t>y</m:t>
+              </m:r>
+            </m:e>
+            <m:sub>
+              <m:r>
+                <w:rPr>
+                  <w:rFonts w:ascii="Cambria Math" w:hAnsi="Cambria Math"/>
+                  <w:lang w:val="en-US"/>
+                </w:rPr>
+                <m:t>i+1</m:t>
+              </m:r>
+            </m:sub>
+          </m:sSub>
+          <m:r>
+            <w:rPr>
+              <w:rFonts w:ascii="Cambria Math" w:hAnsi="Cambria Math"/>
+              <w:lang w:val="en-US"/>
+            </w:rPr>
+            <m:t>=</m:t>
+          </m:r>
+          <m:sSub>
+            <m:sSubPr>
+              <m:ctrlPr>
+                <w:rPr>
+                  <w:rFonts w:ascii="Cambria Math" w:hAnsi="Cambria Math"/>
+                  <w:i/>
+                  <w:lang w:val="en-US"/>
+                </w:rPr>
+              </m:ctrlPr>
+            </m:sSubPr>
+            <m:e>
+              <m:r>
+                <w:rPr>
+                  <w:rFonts w:ascii="Cambria Math" w:hAnsi="Cambria Math"/>
+                  <w:lang w:val="en-US"/>
+                </w:rPr>
+                <m:t>y</m:t>
+              </m:r>
+            </m:e>
+            <m:sub>
+              <m:r>
+                <w:rPr>
+                  <w:rFonts w:ascii="Cambria Math" w:hAnsi="Cambria Math"/>
+                  <w:lang w:val="en-US"/>
+                </w:rPr>
+                <m:t>i</m:t>
+              </m:r>
+            </m:sub>
+          </m:sSub>
+          <m:r>
+            <w:rPr>
+              <w:rFonts w:ascii="Cambria Math" w:hAnsi="Cambria Math"/>
+              <w:lang w:val="en-US"/>
+            </w:rPr>
+            <m:t>+</m:t>
+          </m:r>
+          <m:f>
+            <m:fPr>
+              <m:ctrlPr>
+                <w:rPr>
+                  <w:rFonts w:ascii="Cambria Math" w:hAnsi="Cambria Math"/>
+                  <w:lang w:val="en-US"/>
+                </w:rPr>
+              </m:ctrlPr>
+            </m:fPr>
+            <m:num>
+              <m:r>
+                <w:rPr>
+                  <w:rFonts w:ascii="Cambria Math" w:hAnsi="Cambria Math"/>
+                  <w:lang w:val="en-US"/>
+                </w:rPr>
+                <m:t>dy</m:t>
+              </m:r>
+              <m:ctrlPr>
+                <w:rPr>
+                  <w:rFonts w:ascii="Cambria Math" w:hAnsi="Cambria Math"/>
+                  <w:i/>
+                  <w:lang w:val="en-US"/>
+                </w:rPr>
+              </m:ctrlPr>
+            </m:num>
+            <m:den>
+              <m:r>
+                <w:rPr>
+                  <w:rFonts w:ascii="Cambria Math" w:hAnsi="Cambria Math"/>
+                  <w:lang w:val="en-US"/>
+                </w:rPr>
+                <m:t>dx</m:t>
+              </m:r>
+              <m:ctrlPr>
+                <w:rPr>
+                  <w:rFonts w:ascii="Cambria Math" w:hAnsi="Cambria Math"/>
+                  <w:i/>
+                  <w:lang w:val="en-US"/>
+                </w:rPr>
+              </m:ctrlPr>
+            </m:den>
+          </m:f>
+          <m:r>
+            <m:rPr>
+              <m:sty m:val="p"/>
+            </m:rPr>
+            <w:rPr>
+              <w:rFonts w:ascii="Cambria Math" w:hAnsi="Cambria Math"/>
+              <w:lang w:val="en-US"/>
+            </w:rPr>
+            <m:t>Δ</m:t>
+          </m:r>
+          <m:r>
+            <w:rPr>
+              <w:rFonts w:ascii="Cambria Math" w:hAnsi="Cambria Math"/>
+              <w:lang w:val="en-US"/>
+            </w:rPr>
+            <m:t>x=</m:t>
+          </m:r>
+          <m:sSub>
+            <m:sSubPr>
+              <m:ctrlPr>
+                <w:rPr>
+                  <w:rFonts w:ascii="Cambria Math" w:hAnsi="Cambria Math"/>
+                  <w:i/>
+                  <w:lang w:val="en-US"/>
+                </w:rPr>
+              </m:ctrlPr>
+            </m:sSubPr>
+            <m:e>
+              <m:r>
+                <w:rPr>
+                  <w:rFonts w:ascii="Cambria Math" w:hAnsi="Cambria Math"/>
+                  <w:lang w:val="en-US"/>
+                </w:rPr>
+                <m:t>y</m:t>
+              </m:r>
+            </m:e>
+            <m:sub>
+              <m:r>
+                <w:rPr>
+                  <w:rFonts w:ascii="Cambria Math" w:hAnsi="Cambria Math"/>
+                  <w:lang w:val="en-US"/>
+                </w:rPr>
+                <m:t>i</m:t>
+              </m:r>
+            </m:sub>
+          </m:sSub>
+          <m:r>
+            <w:rPr>
+              <w:rFonts w:ascii="Cambria Math" w:hAnsi="Cambria Math"/>
+              <w:lang w:val="en-US"/>
+            </w:rPr>
+            <m:t>+</m:t>
+          </m:r>
+          <m:f>
+            <m:fPr>
+              <m:ctrlPr>
+                <w:rPr>
+                  <w:rFonts w:ascii="Cambria Math" w:hAnsi="Cambria Math"/>
+                  <w:lang w:val="en-US"/>
+                </w:rPr>
+              </m:ctrlPr>
+            </m:fPr>
+            <m:num>
+              <m:sSub>
+                <m:sSubPr>
+                  <m:ctrlPr>
+                    <w:rPr>
+                      <w:rFonts w:ascii="Cambria Math" w:hAnsi="Cambria Math"/>
+                      <w:i/>
+                      <w:lang w:val="en-US"/>
+                    </w:rPr>
+                  </m:ctrlPr>
+                </m:sSubPr>
+                <m:e>
+                  <m:r>
+                    <w:rPr>
+                      <w:rFonts w:ascii="Cambria Math" w:hAnsi="Cambria Math"/>
+                      <w:lang w:val="en-US"/>
+                    </w:rPr>
+                    <m:t>y</m:t>
+                  </m:r>
+                </m:e>
+                <m:sub>
+                  <m:r>
+                    <w:rPr>
+                      <w:rFonts w:ascii="Cambria Math" w:hAnsi="Cambria Math"/>
+                      <w:lang w:val="en-US"/>
+                    </w:rPr>
+                    <m:t>к</m:t>
+                  </m:r>
+                </m:sub>
+              </m:sSub>
+              <m:r>
+                <w:rPr>
+                  <w:rFonts w:ascii="Cambria Math" w:hAnsi="Cambria Math"/>
+                  <w:lang w:val="en-US"/>
+                </w:rPr>
+                <m:t>-</m:t>
+              </m:r>
+              <m:sSub>
+                <m:sSubPr>
+                  <m:ctrlPr>
+                    <w:rPr>
+                      <w:rFonts w:ascii="Cambria Math" w:hAnsi="Cambria Math"/>
+                      <w:i/>
+                      <w:lang w:val="en-US"/>
+                    </w:rPr>
+                  </m:ctrlPr>
+                </m:sSubPr>
+                <m:e>
+                  <m:r>
+                    <w:rPr>
+                      <w:rFonts w:ascii="Cambria Math" w:hAnsi="Cambria Math"/>
+                      <w:lang w:val="en-US"/>
+                    </w:rPr>
+                    <m:t>y</m:t>
+                  </m:r>
+                </m:e>
+                <m:sub>
+                  <m:r>
+                    <w:rPr>
+                      <w:rFonts w:ascii="Cambria Math" w:hAnsi="Cambria Math"/>
+                    </w:rPr>
+                    <m:t>н</m:t>
+                  </m:r>
+                </m:sub>
+              </m:sSub>
+              <m:ctrlPr>
+                <w:rPr>
+                  <w:rFonts w:ascii="Cambria Math" w:hAnsi="Cambria Math"/>
+                  <w:i/>
+                  <w:lang w:val="en-US"/>
+                </w:rPr>
+              </m:ctrlPr>
+            </m:num>
+            <m:den>
+              <m:sSub>
+                <m:sSubPr>
+                  <m:ctrlPr>
+                    <w:rPr>
+                      <w:rFonts w:ascii="Cambria Math" w:hAnsi="Cambria Math"/>
+                      <w:i/>
+                      <w:lang w:val="en-US"/>
+                    </w:rPr>
+                  </m:ctrlPr>
+                </m:sSubPr>
+                <m:e>
+                  <m:r>
+                    <w:rPr>
+                      <w:rFonts w:ascii="Cambria Math" w:hAnsi="Cambria Math"/>
+                      <w:lang w:val="en-US"/>
+                    </w:rPr>
+                    <m:t>x</m:t>
+                  </m:r>
+                </m:e>
+                <m:sub>
+                  <m:r>
+                    <w:rPr>
+                      <w:rFonts w:ascii="Cambria Math" w:hAnsi="Cambria Math"/>
+                      <w:lang w:val="en-US"/>
+                    </w:rPr>
+                    <m:t>к</m:t>
+                  </m:r>
+                </m:sub>
+              </m:sSub>
+              <m:r>
+                <w:rPr>
+                  <w:rFonts w:ascii="Cambria Math" w:hAnsi="Cambria Math"/>
+                  <w:lang w:val="en-US"/>
+                </w:rPr>
+                <m:t>-</m:t>
+              </m:r>
+              <m:sSub>
+                <m:sSubPr>
+                  <m:ctrlPr>
+                    <w:rPr>
+                      <w:rFonts w:ascii="Cambria Math" w:hAnsi="Cambria Math"/>
+                      <w:i/>
+                      <w:lang w:val="en-US"/>
+                    </w:rPr>
+                  </m:ctrlPr>
+                </m:sSubPr>
+                <m:e>
+                  <m:r>
+                    <w:rPr>
+                      <w:rFonts w:ascii="Cambria Math" w:hAnsi="Cambria Math"/>
+                      <w:lang w:val="en-US"/>
+                    </w:rPr>
+                    <m:t>x</m:t>
+                  </m:r>
+                </m:e>
+                <m:sub>
+                  <m:r>
+                    <w:rPr>
+                      <w:rFonts w:ascii="Cambria Math" w:hAnsi="Cambria Math"/>
+                    </w:rPr>
+                    <m:t>н</m:t>
+                  </m:r>
+                </m:sub>
+              </m:sSub>
+              <m:ctrlPr>
+                <w:rPr>
+                  <w:rFonts w:ascii="Cambria Math" w:hAnsi="Cambria Math"/>
+                  <w:i/>
+                  <w:lang w:val="en-US"/>
+                </w:rPr>
+              </m:ctrlPr>
+            </m:den>
+          </m:f>
+          <m:r>
+            <w:rPr>
+              <w:rFonts w:ascii="Cambria Math" w:hAnsi="Cambria Math"/>
+              <w:lang w:val="en-US"/>
+            </w:rPr>
+            <m:t xml:space="preserve">, </m:t>
+          </m:r>
+          <m:r>
+            <m:rPr>
+              <m:sty m:val="p"/>
+            </m:rPr>
+            <w:rPr>
+              <w:rFonts w:ascii="Cambria Math" w:hAnsi="Cambria Math"/>
+              <w:lang w:val="en-US"/>
+            </w:rPr>
+            <m:t>Δ</m:t>
+          </m:r>
+          <m:r>
+            <w:rPr>
+              <w:rFonts w:ascii="Cambria Math" w:hAnsi="Cambria Math"/>
+              <w:lang w:val="en-US"/>
+            </w:rPr>
+            <m:t>x=1</m:t>
+          </m:r>
+        </m:oMath>
+      </m:oMathPara>
+    </w:p>
+    <w:p>
+      <w:pPr>
+        <w:pStyle w:val="ListParagraph"/>
+        <w:numPr>
+          <w:ilvl w:val="0"/>
+          <w:numId w:val="7"/>
+        </w:numPr>
+        <w:rPr>
+          <w:iCs/>
+        </w:rPr>
+      </w:pPr>
+      <w:r>
+        <w:rPr>
+          <w:iCs/>
+        </w:rPr>
+        <w:t xml:space="preserve">Ввод </w:t>
+      </w:r>
+      <m:oMath>
+        <m:d>
+          <m:dPr>
+            <m:ctrlPr>
+              <w:rPr>
+                <w:rFonts w:ascii="Cambria Math" w:hAnsi="Cambria Math"/>
+                <w:i/>
+                <w:iCs/>
+              </w:rPr>
+            </m:ctrlPr>
+          </m:dPr>
+          <m:e>
+            <m:sSub>
+              <m:sSubPr>
+                <m:ctrlPr>
+                  <w:rPr>
+                    <w:rFonts w:ascii="Cambria Math" w:hAnsi="Cambria Math"/>
+                    <w:i/>
+                    <w:iCs/>
+                  </w:rPr>
+                </m:ctrlPr>
+              </m:sSubPr>
+              <m:e>
+                <m:r>
+                  <w:rPr>
+                    <w:rFonts w:ascii="Cambria Math" w:hAnsi="Cambria Math"/>
+                  </w:rPr>
+                  <m:t>x</m:t>
+                </m:r>
+              </m:e>
+              <m:sub>
+                <m:r>
+                  <w:rPr>
+                    <w:rFonts w:ascii="Cambria Math" w:hAnsi="Cambria Math"/>
+                  </w:rPr>
+                  <m:t>н</m:t>
+                </m:r>
+              </m:sub>
+            </m:sSub>
+            <m:r>
+              <w:rPr>
+                <w:rFonts w:ascii="Cambria Math" w:hAnsi="Cambria Math"/>
+              </w:rPr>
+              <m:t>,</m:t>
+            </m:r>
+            <m:sSub>
+              <m:sSubPr>
+                <m:ctrlPr>
+                  <w:rPr>
+                    <w:rFonts w:ascii="Cambria Math" w:hAnsi="Cambria Math"/>
+                    <w:i/>
+                    <w:iCs/>
+                  </w:rPr>
+                </m:ctrlPr>
+              </m:sSubPr>
+              <m:e>
+                <m:r>
+                  <w:rPr>
+                    <w:rFonts w:ascii="Cambria Math" w:hAnsi="Cambria Math"/>
+                    <w:lang w:val="en-US"/>
+                  </w:rPr>
+                  <m:t>y</m:t>
+                </m:r>
+              </m:e>
+              <m:sub>
+                <m:r>
+                  <w:rPr>
+                    <w:rFonts w:ascii="Cambria Math" w:hAnsi="Cambria Math"/>
+                  </w:rPr>
+                  <m:t>н</m:t>
+                </m:r>
+              </m:sub>
+            </m:sSub>
+          </m:e>
+        </m:d>
+        <m:r>
+          <w:rPr>
+            <w:rFonts w:ascii="Cambria Math" w:hAnsi="Cambria Math"/>
+          </w:rPr>
+          <m:t>,</m:t>
+        </m:r>
+        <m:d>
+          <m:dPr>
+            <m:ctrlPr>
+              <w:rPr>
+                <w:rFonts w:ascii="Cambria Math" w:hAnsi="Cambria Math"/>
+                <w:i/>
+                <w:iCs/>
+              </w:rPr>
+            </m:ctrlPr>
+          </m:dPr>
+          <m:e>
+            <m:sSub>
+              <m:sSubPr>
+                <m:ctrlPr>
+                  <w:rPr>
+                    <w:rFonts w:ascii="Cambria Math" w:hAnsi="Cambria Math"/>
+                    <w:i/>
+                    <w:iCs/>
+                  </w:rPr>
+                </m:ctrlPr>
+              </m:sSubPr>
+              <m:e>
+                <m:r>
+                  <w:rPr>
+                    <w:rFonts w:ascii="Cambria Math" w:hAnsi="Cambria Math"/>
+                    <w:lang w:val="en-US"/>
+                  </w:rPr>
+                  <m:t>x</m:t>
+                </m:r>
+              </m:e>
+              <m:sub>
+                <m:r>
+                  <w:rPr>
+                    <w:rFonts w:ascii="Cambria Math" w:hAnsi="Cambria Math"/>
+                  </w:rPr>
+                  <m:t>к</m:t>
+                </m:r>
+              </m:sub>
+            </m:sSub>
+            <m:r>
+              <w:rPr>
+                <w:rFonts w:ascii="Cambria Math" w:hAnsi="Cambria Math"/>
+              </w:rPr>
+              <m:t>,</m:t>
+            </m:r>
+            <m:sSub>
+              <m:sSubPr>
+                <m:ctrlPr>
+                  <w:rPr>
+                    <w:rFonts w:ascii="Cambria Math" w:hAnsi="Cambria Math"/>
+                    <w:i/>
+                    <w:iCs/>
+                  </w:rPr>
+                </m:ctrlPr>
+              </m:sSubPr>
+              <m:e>
+                <m:r>
+                  <w:rPr>
+                    <w:rFonts w:ascii="Cambria Math" w:hAnsi="Cambria Math"/>
+                  </w:rPr>
+                  <m:t>y</m:t>
+                </m:r>
+              </m:e>
+              <m:sub>
+                <m:r>
+                  <w:rPr>
+                    <w:rFonts w:ascii="Cambria Math" w:hAnsi="Cambria Math"/>
+                  </w:rPr>
+                  <m:t>к</m:t>
+                </m:r>
+              </m:sub>
+            </m:sSub>
+          </m:e>
+        </m:d>
+      </m:oMath>
+    </w:p>
+    <w:p>
+      <w:pPr>
+        <w:pStyle w:val="ListParagraph"/>
+        <w:numPr>
+          <w:ilvl w:val="0"/>
+          <w:numId w:val="7"/>
+        </w:numPr>
+        <w:rPr>
+          <w:iCs/>
+        </w:rPr>
+      </w:pPr>
+      <w:r>
+        <w:rPr>
+          <w:rFonts w:eastAsiaTheme="minorEastAsia"/>
+          <w:iCs/>
+        </w:rPr>
+        <w:t xml:space="preserve">Если </w:t>
+      </w:r>
+      <m:oMath>
+        <m:d>
+          <m:dPr>
+            <m:begChr m:val="|"/>
+            <m:endChr m:val="|"/>
+            <m:ctrlPr>
+              <w:rPr>
+                <w:rFonts w:ascii="Cambria Math" w:eastAsiaTheme="minorEastAsia" w:hAnsi="Cambria Math"/>
+                <w:i/>
+                <w:iCs/>
+              </w:rPr>
+            </m:ctrlPr>
+          </m:dPr>
+          <m:e>
+            <m:sSub>
+              <m:sSubPr>
+                <m:ctrlPr>
+                  <w:rPr>
+                    <w:rFonts w:ascii="Cambria Math" w:eastAsiaTheme="minorEastAsia" w:hAnsi="Cambria Math"/>
+                    <w:i/>
+                    <w:iCs/>
+                  </w:rPr>
+                </m:ctrlPr>
+              </m:sSubPr>
+              <m:e>
+                <m:r>
+                  <w:rPr>
+                    <w:rFonts w:ascii="Cambria Math" w:eastAsiaTheme="minorEastAsia" w:hAnsi="Cambria Math"/>
+                  </w:rPr>
+                  <m:t>x</m:t>
+                </m:r>
+              </m:e>
+              <m:sub>
+                <m:r>
+                  <w:rPr>
+                    <w:rFonts w:ascii="Cambria Math" w:eastAsiaTheme="minorEastAsia" w:hAnsi="Cambria Math"/>
+                  </w:rPr>
+                  <m:t>к</m:t>
+                </m:r>
+              </m:sub>
+            </m:sSub>
+            <m:r>
+              <w:rPr>
+                <w:rFonts w:ascii="Cambria Math" w:eastAsiaTheme="minorEastAsia" w:hAnsi="Cambria Math"/>
+              </w:rPr>
+              <m:t>-</m:t>
+            </m:r>
+            <m:sSub>
+              <m:sSubPr>
+                <m:ctrlPr>
+                  <w:rPr>
+                    <w:rFonts w:ascii="Cambria Math" w:eastAsiaTheme="minorEastAsia" w:hAnsi="Cambria Math"/>
+                    <w:i/>
+                    <w:iCs/>
+                  </w:rPr>
+                </m:ctrlPr>
+              </m:sSubPr>
+              <m:e>
+                <m:r>
+                  <w:rPr>
+                    <w:rFonts w:ascii="Cambria Math" w:eastAsiaTheme="minorEastAsia" w:hAnsi="Cambria Math"/>
+                    <w:lang w:val="en-US"/>
+                  </w:rPr>
+                  <m:t>x</m:t>
+                </m:r>
+              </m:e>
+              <m:sub>
+                <m:r>
+                  <w:rPr>
+                    <w:rFonts w:ascii="Cambria Math" w:eastAsiaTheme="minorEastAsia" w:hAnsi="Cambria Math"/>
+                  </w:rPr>
+                  <m:t>н</m:t>
+                </m:r>
+              </m:sub>
+            </m:sSub>
+          </m:e>
+        </m:d>
+        <m:r>
+          <w:rPr>
+            <w:rFonts w:ascii="Cambria Math" w:eastAsiaTheme="minorEastAsia" w:hAnsi="Cambria Math"/>
+          </w:rPr>
+          <m:t>&gt;</m:t>
+        </m:r>
+        <m:d>
+          <m:dPr>
+            <m:begChr m:val="|"/>
+            <m:endChr m:val="|"/>
+            <m:ctrlPr>
+              <w:rPr>
+                <w:rFonts w:ascii="Cambria Math" w:eastAsiaTheme="minorEastAsia" w:hAnsi="Cambria Math"/>
+                <w:i/>
+                <w:iCs/>
+              </w:rPr>
+            </m:ctrlPr>
+          </m:dPr>
+          <m:e>
+            <m:sSub>
+              <m:sSubPr>
+                <m:ctrlPr>
+                  <w:rPr>
+                    <w:rFonts w:ascii="Cambria Math" w:eastAsiaTheme="minorEastAsia" w:hAnsi="Cambria Math"/>
+                    <w:i/>
+                    <w:iCs/>
+                  </w:rPr>
+                </m:ctrlPr>
+              </m:sSubPr>
+              <m:e>
+                <m:r>
+                  <w:rPr>
+                    <w:rFonts w:ascii="Cambria Math" w:eastAsiaTheme="minorEastAsia" w:hAnsi="Cambria Math"/>
+                    <w:lang w:val="en-US"/>
+                  </w:rPr>
+                  <m:t>y</m:t>
+                </m:r>
+              </m:e>
+              <m:sub>
+                <m:r>
+                  <w:rPr>
+                    <w:rFonts w:ascii="Cambria Math" w:eastAsiaTheme="minorEastAsia" w:hAnsi="Cambria Math"/>
+                  </w:rPr>
+                  <m:t>к</m:t>
+                </m:r>
+              </m:sub>
+            </m:sSub>
+            <m:r>
+              <w:rPr>
+                <w:rFonts w:ascii="Cambria Math" w:eastAsiaTheme="minorEastAsia" w:hAnsi="Cambria Math"/>
+              </w:rPr>
+              <m:t>-</m:t>
+            </m:r>
+            <m:sSub>
+              <m:sSubPr>
+                <m:ctrlPr>
+                  <w:rPr>
+                    <w:rFonts w:ascii="Cambria Math" w:eastAsiaTheme="minorEastAsia" w:hAnsi="Cambria Math"/>
+                    <w:i/>
+                    <w:iCs/>
+                  </w:rPr>
+                </m:ctrlPr>
+              </m:sSubPr>
+              <m:e>
+                <m:r>
+                  <w:rPr>
+                    <w:rFonts w:ascii="Cambria Math" w:eastAsiaTheme="minorEastAsia" w:hAnsi="Cambria Math"/>
+                    <w:lang w:val="en-US"/>
+                  </w:rPr>
+                  <m:t>y</m:t>
+                </m:r>
+              </m:e>
+              <m:sub>
+                <m:r>
+                  <w:rPr>
+                    <w:rFonts w:ascii="Cambria Math" w:eastAsiaTheme="minorEastAsia" w:hAnsi="Cambria Math"/>
+                  </w:rPr>
+                  <m:t>н</m:t>
+                </m:r>
+              </m:sub>
+            </m:sSub>
+          </m:e>
+        </m:d>
+        <m:r>
+          <w:rPr>
+            <w:rFonts w:ascii="Cambria Math" w:eastAsiaTheme="minorEastAsia" w:hAnsi="Cambria Math"/>
+          </w:rPr>
+          <m:t xml:space="preserve">,то </m:t>
+        </m:r>
+        <m:r>
+          <w:rPr>
+            <w:rFonts w:ascii="Cambria Math" w:eastAsiaTheme="minorEastAsia" w:hAnsi="Cambria Math"/>
+            <w:lang w:val="en-US"/>
+          </w:rPr>
+          <m:t>l</m:t>
+        </m:r>
+        <m:r>
+          <w:rPr>
+            <w:rFonts w:ascii="Cambria Math" w:eastAsiaTheme="minorEastAsia" w:hAnsi="Cambria Math"/>
+          </w:rPr>
+          <m:t>=</m:t>
+        </m:r>
+        <m:d>
+          <m:dPr>
+            <m:ctrlPr>
+              <w:rPr>
+                <w:rFonts w:ascii="Cambria Math" w:eastAsiaTheme="minorEastAsia" w:hAnsi="Cambria Math"/>
+                <w:i/>
+                <w:iCs/>
+              </w:rPr>
+            </m:ctrlPr>
+          </m:dPr>
+          <m:e>
+            <m:sSub>
+              <m:sSubPr>
+                <m:ctrlPr>
+                  <w:rPr>
+                    <w:rFonts w:ascii="Cambria Math" w:eastAsiaTheme="minorEastAsia" w:hAnsi="Cambria Math"/>
+                    <w:i/>
+                    <w:iCs/>
+                  </w:rPr>
+                </m:ctrlPr>
+              </m:sSubPr>
+              <m:e>
+                <m:r>
+                  <w:rPr>
+                    <w:rFonts w:ascii="Cambria Math" w:eastAsiaTheme="minorEastAsia" w:hAnsi="Cambria Math"/>
+                  </w:rPr>
+                  <m:t>x</m:t>
+                </m:r>
+              </m:e>
+              <m:sub>
+                <m:r>
+                  <w:rPr>
+                    <w:rFonts w:ascii="Cambria Math" w:eastAsiaTheme="minorEastAsia" w:hAnsi="Cambria Math"/>
+                  </w:rPr>
+                  <m:t>к</m:t>
+                </m:r>
+              </m:sub>
+            </m:sSub>
+            <m:r>
+              <w:rPr>
+                <w:rFonts w:ascii="Cambria Math" w:eastAsiaTheme="minorEastAsia" w:hAnsi="Cambria Math"/>
+              </w:rPr>
+              <m:t>-</m:t>
+            </m:r>
+            <m:sSub>
+              <m:sSubPr>
+                <m:ctrlPr>
+                  <w:rPr>
+                    <w:rFonts w:ascii="Cambria Math" w:eastAsiaTheme="minorEastAsia" w:hAnsi="Cambria Math"/>
+                    <w:i/>
+                    <w:iCs/>
+                  </w:rPr>
+                </m:ctrlPr>
+              </m:sSubPr>
+              <m:e>
+                <m:r>
+                  <w:rPr>
+                    <w:rFonts w:ascii="Cambria Math" w:eastAsiaTheme="minorEastAsia" w:hAnsi="Cambria Math"/>
+                    <w:lang w:val="en-US"/>
+                  </w:rPr>
+                  <m:t>x</m:t>
+                </m:r>
+              </m:e>
+              <m:sub>
+                <m:r>
+                  <w:rPr>
+                    <w:rFonts w:ascii="Cambria Math" w:eastAsiaTheme="minorEastAsia" w:hAnsi="Cambria Math"/>
+                  </w:rPr>
+                  <m:t>н</m:t>
+                </m:r>
+              </m:sub>
+            </m:sSub>
+          </m:e>
+        </m:d>
+      </m:oMath>
+    </w:p>
+    <w:p>
+      <w:pPr>
+        <w:pStyle w:val="ListParagraph"/>
+        <w:numPr>
+          <w:ilvl w:val="0"/>
+          <w:numId w:val="7"/>
+        </w:numPr>
+        <w:rPr>
+          <w:rFonts w:eastAsiaTheme="minorEastAsia"/>
+          <w:iCs/>
+        </w:rPr>
+      </w:pPr>
+      <m:oMath>
+        <m:r>
+          <m:rPr>
+            <m:sty m:val="p"/>
+          </m:rPr>
+          <w:rPr>
+            <w:rFonts w:ascii="Cambria Math" w:hAnsi="Cambria Math"/>
+          </w:rPr>
+          <m:t>Δ</m:t>
+        </m:r>
+        <m:r>
+          <w:rPr>
+            <w:rFonts w:ascii="Cambria Math" w:hAnsi="Cambria Math"/>
+          </w:rPr>
+          <m:t>x=</m:t>
+        </m:r>
+        <m:f>
+          <m:fPr>
+            <m:ctrlPr>
+              <w:rPr>
+                <w:rFonts w:ascii="Cambria Math" w:hAnsi="Cambria Math"/>
+                <w:iCs/>
+              </w:rPr>
+            </m:ctrlPr>
+          </m:fPr>
+          <m:num>
+            <m:sSub>
+              <m:sSubPr>
+                <m:ctrlPr>
+                  <w:rPr>
+                    <w:rFonts w:ascii="Cambria Math" w:hAnsi="Cambria Math"/>
+                    <w:i/>
+                    <w:iCs/>
+                  </w:rPr>
+                </m:ctrlPr>
+              </m:sSubPr>
+              <m:e>
+                <m:r>
+                  <w:rPr>
+                    <w:rFonts w:ascii="Cambria Math" w:hAnsi="Cambria Math"/>
+                  </w:rPr>
+                  <m:t>x</m:t>
+                </m:r>
+              </m:e>
+              <m:sub>
+                <m:r>
+                  <w:rPr>
+                    <w:rFonts w:ascii="Cambria Math" w:hAnsi="Cambria Math"/>
+                  </w:rPr>
+                  <m:t>к</m:t>
+                </m:r>
+              </m:sub>
+            </m:sSub>
+            <m:r>
+              <w:rPr>
+                <w:rFonts w:ascii="Cambria Math" w:hAnsi="Cambria Math"/>
+              </w:rPr>
+              <m:t>-</m:t>
+            </m:r>
+            <m:sSub>
+              <m:sSubPr>
+                <m:ctrlPr>
+                  <w:rPr>
+                    <w:rFonts w:ascii="Cambria Math" w:hAnsi="Cambria Math"/>
+                    <w:i/>
+                    <w:iCs/>
+                    <w:lang w:val="en-US"/>
+                  </w:rPr>
+                </m:ctrlPr>
+              </m:sSubPr>
+              <m:e>
+                <m:r>
+                  <w:rPr>
+                    <w:rFonts w:ascii="Cambria Math" w:hAnsi="Cambria Math"/>
+                    <w:lang w:val="en-US"/>
+                  </w:rPr>
+                  <m:t>x</m:t>
+                </m:r>
+                <m:ctrlPr>
+                  <w:rPr>
+                    <w:rFonts w:ascii="Cambria Math" w:hAnsi="Cambria Math"/>
+                    <w:i/>
+                    <w:iCs/>
+                  </w:rPr>
+                </m:ctrlPr>
+              </m:e>
+              <m:sub>
+                <m:r>
+                  <w:rPr>
+                    <w:rFonts w:ascii="Cambria Math" w:hAnsi="Cambria Math"/>
+                  </w:rPr>
+                  <m:t>н</m:t>
+                </m:r>
+              </m:sub>
+            </m:sSub>
+            <m:ctrlPr>
+              <w:rPr>
+                <w:rFonts w:ascii="Cambria Math" w:hAnsi="Cambria Math"/>
+                <w:i/>
+                <w:iCs/>
+              </w:rPr>
+            </m:ctrlPr>
+          </m:num>
+          <m:den>
+            <m:r>
+              <w:rPr>
+                <w:rFonts w:ascii="Cambria Math" w:hAnsi="Cambria Math"/>
+                <w:lang w:val="en-US"/>
+              </w:rPr>
+              <m:t>l</m:t>
+            </m:r>
+            <m:ctrlPr>
+              <w:rPr>
+                <w:rFonts w:ascii="Cambria Math" w:hAnsi="Cambria Math"/>
+                <w:i/>
+                <w:iCs/>
+              </w:rPr>
+            </m:ctrlPr>
+          </m:den>
+        </m:f>
+        <m:r>
+          <w:rPr>
+            <w:rFonts w:ascii="Cambria Math" w:hAnsi="Cambria Math"/>
+          </w:rPr>
+          <m:t>;</m:t>
+        </m:r>
+        <m:r>
+          <m:rPr>
+            <m:sty m:val="p"/>
+          </m:rPr>
+          <w:rPr>
+            <w:rFonts w:ascii="Cambria Math" w:hAnsi="Cambria Math"/>
+          </w:rPr>
+          <m:t>Δ</m:t>
+        </m:r>
+        <m:r>
+          <w:rPr>
+            <w:rFonts w:ascii="Cambria Math" w:hAnsi="Cambria Math"/>
+          </w:rPr>
+          <m:t>y=</m:t>
+        </m:r>
+        <m:f>
+          <m:fPr>
+            <m:ctrlPr>
+              <w:rPr>
+                <w:rFonts w:ascii="Cambria Math" w:hAnsi="Cambria Math"/>
+                <w:iCs/>
+              </w:rPr>
+            </m:ctrlPr>
+          </m:fPr>
+          <m:num>
+            <m:sSub>
+              <m:sSubPr>
+                <m:ctrlPr>
+                  <w:rPr>
+                    <w:rFonts w:ascii="Cambria Math" w:hAnsi="Cambria Math"/>
+                    <w:i/>
+                    <w:iCs/>
+                  </w:rPr>
+                </m:ctrlPr>
+              </m:sSubPr>
+              <m:e>
+                <m:r>
+                  <w:rPr>
+                    <w:rFonts w:ascii="Cambria Math" w:hAnsi="Cambria Math"/>
+                  </w:rPr>
+                  <m:t>y</m:t>
+                </m:r>
+              </m:e>
+              <m:sub>
+                <m:r>
+                  <w:rPr>
+                    <w:rFonts w:ascii="Cambria Math" w:hAnsi="Cambria Math"/>
+                  </w:rPr>
+                  <m:t>к</m:t>
+                </m:r>
+              </m:sub>
+            </m:sSub>
+            <m:r>
+              <w:rPr>
+                <w:rFonts w:ascii="Cambria Math" w:hAnsi="Cambria Math"/>
+              </w:rPr>
+              <m:t>-</m:t>
+            </m:r>
+            <m:sSub>
+              <m:sSubPr>
+                <m:ctrlPr>
+                  <w:rPr>
+                    <w:rFonts w:ascii="Cambria Math" w:hAnsi="Cambria Math"/>
+                    <w:i/>
+                    <w:iCs/>
+                    <w:lang w:val="en-US"/>
+                  </w:rPr>
+                </m:ctrlPr>
+              </m:sSubPr>
+              <m:e>
+                <m:r>
+                  <w:rPr>
+                    <w:rFonts w:ascii="Cambria Math" w:hAnsi="Cambria Math"/>
+                    <w:lang w:val="en-US"/>
+                  </w:rPr>
+                  <m:t>y</m:t>
+                </m:r>
+                <m:ctrlPr>
+                  <w:rPr>
+                    <w:rFonts w:ascii="Cambria Math" w:hAnsi="Cambria Math"/>
+                    <w:i/>
+                    <w:iCs/>
+                  </w:rPr>
+                </m:ctrlPr>
+              </m:e>
+              <m:sub>
+                <m:r>
+                  <w:rPr>
+                    <w:rFonts w:ascii="Cambria Math" w:hAnsi="Cambria Math"/>
+                  </w:rPr>
+                  <m:t>н</m:t>
+                </m:r>
+              </m:sub>
+            </m:sSub>
+            <m:ctrlPr>
+              <w:rPr>
+                <w:rFonts w:ascii="Cambria Math" w:hAnsi="Cambria Math"/>
+                <w:i/>
+                <w:iCs/>
+              </w:rPr>
+            </m:ctrlPr>
+          </m:num>
+          <m:den>
+            <m:r>
+              <w:rPr>
+                <w:rFonts w:ascii="Cambria Math" w:hAnsi="Cambria Math"/>
+                <w:lang w:val="en-US"/>
+              </w:rPr>
+              <m:t>l</m:t>
+            </m:r>
+            <m:ctrlPr>
+              <w:rPr>
+                <w:rFonts w:ascii="Cambria Math" w:hAnsi="Cambria Math"/>
+                <w:i/>
+                <w:iCs/>
+              </w:rPr>
+            </m:ctrlPr>
+          </m:den>
+        </m:f>
+      </m:oMath>
+    </w:p>
+    <w:p>
+      <w:pPr>
+        <w:pStyle w:val="ListParagraph"/>
+        <w:numPr>
+          <w:ilvl w:val="0"/>
+          <w:numId w:val="7"/>
+        </w:numPr>
+        <w:rPr>
+          <w:rFonts w:eastAsiaTheme="minorEastAsia"/>
+          <w:iCs/>
+        </w:rPr>
+      </w:pPr>
+      <m:oMath>
+        <m:r>
+          <w:rPr>
+            <w:rFonts w:ascii="Cambria Math" w:eastAsiaTheme="minorEastAsia" w:hAnsi="Cambria Math"/>
+          </w:rPr>
+          <m:t>x=</m:t>
+        </m:r>
+        <m:sSub>
+          <m:sSubPr>
+            <m:ctrlPr>
+              <w:rPr>
+                <w:rFonts w:ascii="Cambria Math" w:eastAsiaTheme="minorEastAsia" w:hAnsi="Cambria Math"/>
+                <w:i/>
+                <w:iCs/>
+              </w:rPr>
+            </m:ctrlPr>
+          </m:sSubPr>
+          <m:e>
+            <m:r>
+              <w:rPr>
+                <w:rFonts w:ascii="Cambria Math" w:eastAsiaTheme="minorEastAsia" w:hAnsi="Cambria Math"/>
+              </w:rPr>
+              <m:t>x</m:t>
+            </m:r>
+          </m:e>
+          <m:sub>
+            <m:r>
+              <w:rPr>
+                <w:rFonts w:ascii="Cambria Math" w:eastAsiaTheme="minorEastAsia" w:hAnsi="Cambria Math"/>
+              </w:rPr>
+              <m:t>н</m:t>
+            </m:r>
+          </m:sub>
+        </m:sSub>
+        <m:r>
+          <w:rPr>
+            <w:rFonts w:ascii="Cambria Math" w:eastAsiaTheme="minorEastAsia" w:hAnsi="Cambria Math"/>
+          </w:rPr>
+          <m:t>,</m:t>
+        </m:r>
+        <m:r>
+          <w:rPr>
+            <w:rFonts w:ascii="Cambria Math" w:eastAsiaTheme="minorEastAsia" w:hAnsi="Cambria Math"/>
+            <w:lang w:val="en-US"/>
+          </w:rPr>
+          <m:t>y=</m:t>
+        </m:r>
+        <m:sSub>
+          <m:sSubPr>
+            <m:ctrlPr>
+              <w:rPr>
+                <w:rFonts w:ascii="Cambria Math" w:eastAsiaTheme="minorEastAsia" w:hAnsi="Cambria Math"/>
+                <w:i/>
+                <w:iCs/>
+                <w:lang w:val="en-US"/>
+              </w:rPr>
+            </m:ctrlPr>
+          </m:sSubPr>
+          <m:e>
+            <m:r>
+              <w:rPr>
+                <w:rFonts w:ascii="Cambria Math" w:eastAsiaTheme="minorEastAsia" w:hAnsi="Cambria Math"/>
+                <w:lang w:val="en-US"/>
+              </w:rPr>
+              <m:t>y</m:t>
+            </m:r>
+          </m:e>
+          <m:sub>
+            <m:r>
+              <w:rPr>
+                <w:rFonts w:ascii="Cambria Math" w:eastAsiaTheme="minorEastAsia" w:hAnsi="Cambria Math"/>
+              </w:rPr>
+              <m:t>н</m:t>
+            </m:r>
+          </m:sub>
+        </m:sSub>
+      </m:oMath>
+    </w:p>
+    <w:p>
+      <w:pPr>
+        <w:pStyle w:val="ListParagraph"/>
+        <w:numPr>
+          <w:ilvl w:val="0"/>
+          <w:numId w:val="7"/>
+        </w:numPr>
+        <w:rPr>
+          <w:rFonts w:eastAsiaTheme="minorEastAsia"/>
+          <w:iCs/>
+        </w:rPr>
+      </w:pPr>
+      <w:r>
+        <w:rPr>
+          <w:rFonts w:eastAsiaTheme="minorEastAsia"/>
+          <w:iCs/>
+        </w:rPr>
+        <w:t xml:space="preserve">Цикл построения отрезка. Границы: </w:t>
+      </w:r>
+      <m:oMath>
+        <m:d>
+          <m:dPr>
+            <m:ctrlPr>
+              <w:rPr>
+                <w:rFonts w:ascii="Cambria Math" w:eastAsiaTheme="minorEastAsia" w:hAnsi="Cambria Math"/>
+                <w:i/>
+                <w:iCs/>
+              </w:rPr>
+            </m:ctrlPr>
+          </m:dPr>
+          <m:e>
+            <m:r>
+              <w:rPr>
+                <w:rFonts w:ascii="Cambria Math" w:eastAsiaTheme="minorEastAsia" w:hAnsi="Cambria Math"/>
+                <w:lang w:val="en-US"/>
+              </w:rPr>
+              <m:t>i</m:t>
+            </m:r>
+            <m:r>
+              <w:rPr>
+                <w:rFonts w:ascii="Cambria Math" w:eastAsiaTheme="minorEastAsia" w:hAnsi="Cambria Math"/>
+              </w:rPr>
+              <m:t>=</m:t>
+            </m:r>
+            <m:r>
+              <w:rPr>
+                <w:rFonts w:ascii="Cambria Math" w:eastAsiaTheme="minorEastAsia" w:hAnsi="Cambria Math"/>
+              </w:rPr>
+              <m:t>1,</m:t>
+            </m:r>
+            <m:r>
+              <w:rPr>
+                <w:rFonts w:ascii="Cambria Math" w:eastAsiaTheme="minorEastAsia" w:hAnsi="Cambria Math"/>
+                <w:lang w:val="en-US"/>
+              </w:rPr>
+              <m:t>l</m:t>
+            </m:r>
+            <m:r>
+              <w:rPr>
+                <w:rFonts w:ascii="Cambria Math" w:eastAsiaTheme="minorEastAsia" w:hAnsi="Cambria Math"/>
+              </w:rPr>
+              <m:t>+1</m:t>
+            </m:r>
+            <m:ctrlPr>
+              <w:rPr>
+                <w:rFonts w:ascii="Cambria Math" w:eastAsiaTheme="minorEastAsia" w:hAnsi="Cambria Math"/>
+                <w:i/>
+                <w:iCs/>
+                <w:lang w:val="en-US"/>
+              </w:rPr>
+            </m:ctrlPr>
+          </m:e>
+        </m:d>
+      </m:oMath>
+    </w:p>
+    <w:p>
+      <w:pPr>
+        <w:pStyle w:val="ListParagraph"/>
+        <w:numPr>
+          <w:ilvl w:val="1"/>
+          <w:numId w:val="7"/>
+        </w:numPr>
+        <w:rPr>
+          <w:rFonts w:eastAsiaTheme="minorEastAsia"/>
+          <w:iCs/>
+        </w:rPr>
+      </w:pPr>
+      <w:r>
+        <w:rPr>
+          <w:rFonts w:eastAsiaTheme="minorEastAsia"/>
+          <w:iCs/>
+        </w:rPr>
+        <w:t xml:space="preserve">Высвечивание </w:t>
+      </w:r>
+      <m:oMath>
+        <m:r>
+          <w:rPr>
+            <w:rFonts w:ascii="Cambria Math" w:eastAsiaTheme="minorEastAsia" w:hAnsi="Cambria Math"/>
+          </w:rPr>
+          <m:t>т</m:t>
+        </m:r>
+        <m:d>
+          <m:dPr>
+            <m:ctrlPr>
+              <w:rPr>
+                <w:rFonts w:ascii="Cambria Math" w:eastAsiaTheme="minorEastAsia" w:hAnsi="Cambria Math"/>
+                <w:i/>
+                <w:iCs/>
+              </w:rPr>
+            </m:ctrlPr>
+          </m:dPr>
+          <m:e>
+            <m:r>
+              <w:rPr>
+                <w:rFonts w:ascii="Cambria Math" w:eastAsiaTheme="minorEastAsia" w:hAnsi="Cambria Math"/>
+                <w:lang w:val="en-US"/>
+              </w:rPr>
+              <m:t>E</m:t>
+            </m:r>
+            <m:d>
+              <m:dPr>
+                <m:ctrlPr>
+                  <w:rPr>
+                    <w:rFonts w:ascii="Cambria Math" w:eastAsiaTheme="minorEastAsia" w:hAnsi="Cambria Math"/>
+                    <w:i/>
+                    <w:iCs/>
+                  </w:rPr>
+                </m:ctrlPr>
+              </m:dPr>
+              <m:e>
+                <m:r>
+                  <w:rPr>
+                    <w:rFonts w:ascii="Cambria Math" w:eastAsiaTheme="minorEastAsia" w:hAnsi="Cambria Math"/>
+                    <w:lang w:val="en-US"/>
+                  </w:rPr>
+                  <m:t>x</m:t>
+                </m:r>
+              </m:e>
+            </m:d>
+            <m:r>
+              <w:rPr>
+                <w:rFonts w:ascii="Cambria Math" w:eastAsiaTheme="minorEastAsia" w:hAnsi="Cambria Math"/>
+              </w:rPr>
+              <m:t>,</m:t>
+            </m:r>
+            <m:r>
+              <w:rPr>
+                <w:rFonts w:ascii="Cambria Math" w:eastAsiaTheme="minorEastAsia" w:hAnsi="Cambria Math"/>
+                <w:lang w:val="en-US"/>
+              </w:rPr>
+              <m:t>E</m:t>
+            </m:r>
+            <m:d>
+              <m:dPr>
+                <m:ctrlPr>
+                  <w:rPr>
+                    <w:rFonts w:ascii="Cambria Math" w:eastAsiaTheme="minorEastAsia" w:hAnsi="Cambria Math"/>
+                    <w:i/>
+                    <w:iCs/>
+                  </w:rPr>
+                </m:ctrlPr>
+              </m:dPr>
+              <m:e>
+                <m:r>
+                  <w:rPr>
+                    <w:rFonts w:ascii="Cambria Math" w:eastAsiaTheme="minorEastAsia" w:hAnsi="Cambria Math"/>
+                    <w:lang w:val="en-US"/>
+                  </w:rPr>
+                  <m:t>y</m:t>
+                </m:r>
+              </m:e>
+            </m:d>
+          </m:e>
+        </m:d>
+      </m:oMath>
+      <w:r>
+        <w:rPr>
+          <w:rFonts w:eastAsiaTheme="minorEastAsia"/>
+          <w:iCs/>
+        </w:rPr>
+        <w:t xml:space="preserve">; </w:t>
+      </w:r>
+      <w:r>
+        <w:rPr>
+          <w:rFonts w:eastAsiaTheme="minorEastAsia"/>
+          <w:iCs/>
+          <w:lang w:val="en-US"/>
+        </w:rPr>
+        <w:t>E</w:t>
+      </w:r>
+      <w:r>
+        <w:rPr>
+          <w:rFonts w:eastAsiaTheme="minorEastAsia"/>
+          <w:iCs/>
+        </w:rPr>
+        <w:t xml:space="preserve"> </w:t>
+      </w:r>
+      <w:r>
+        <w:rPr>
+          <w:rFonts w:eastAsiaTheme="minorEastAsia"/>
+          <w:iCs/>
+        </w:rPr>
+        <w:t>–</w:t>
+      </w:r>
+      <w:r>
+        <w:rPr>
+          <w:rFonts w:eastAsiaTheme="minorEastAsia"/>
+          <w:iCs/>
+        </w:rPr>
+        <w:t xml:space="preserve"> </w:t>
+      </w:r>
+      <w:r>
+        <w:rPr>
+          <w:rFonts w:eastAsiaTheme="minorEastAsia"/>
+          <w:iCs/>
+        </w:rPr>
+        <w:t>округление</w:t>
+      </w:r>
+    </w:p>
+    <w:p>
+      <w:pPr>
+        <w:pStyle w:val="ListParagraph"/>
+        <w:numPr>
+          <w:ilvl w:val="1"/>
+          <w:numId w:val="7"/>
+        </w:numPr>
+        <w:rPr>
+          <w:rFonts w:eastAsiaTheme="minorEastAsia"/>
+          <w:iCs/>
+        </w:rPr>
+      </w:pPr>
+      <m:oMath>
+        <m:r>
+          <w:rPr>
+            <w:rFonts w:ascii="Cambria Math" w:eastAsiaTheme="minorEastAsia" w:hAnsi="Cambria Math"/>
+          </w:rPr>
+          <m:t>x=x+dx,y=y+dy</m:t>
+        </m:r>
+      </m:oMath>
+    </w:p>
+    <w:p>
+      <w:pPr>
+        <w:pStyle w:val="ListParagraph"/>
+        <w:numPr>
+          <w:ilvl w:val="1"/>
+          <w:numId w:val="7"/>
+        </w:numPr>
+        <w:rPr>
+          <w:rFonts w:eastAsiaTheme="minorEastAsia"/>
+          <w:iCs/>
+        </w:rPr>
+      </w:pPr>
+      <w:r>
+        <w:rPr>
+          <w:rFonts w:eastAsiaTheme="minorEastAsia"/>
+          <w:iCs/>
+        </w:rPr>
+        <w:t>Конец цикла</w:t>
+      </w:r>
+    </w:p>
+    <w:p>
+      <w:pPr>
+        <w:pStyle w:val="ListParagraph"/>
+        <w:numPr>
+          <w:ilvl w:val="0"/>
+          <w:numId w:val="7"/>
+        </w:numPr>
+        <w:rPr>
+          <w:rFonts w:eastAsiaTheme="minorEastAsia"/>
+          <w:iCs/>
+        </w:rPr>
+      </w:pPr>
+      <w:r>
+        <w:rPr>
+          <w:rFonts w:eastAsiaTheme="minorEastAsia"/>
+          <w:iCs/>
+        </w:rPr>
+        <w:t>Конец алгоритма</w:t>
+      </w:r>
+    </w:p>
+    <w:p>
+      <w:pPr>
+        <w:pStyle w:val="Heading2"/>
+        <w:rPr>
+          <w:rFonts w:eastAsiaTheme="minorEastAsia"/>
+        </w:rPr>
+      </w:pPr>
+      <w:r>
+        <w:rPr>
+          <w:rFonts w:eastAsiaTheme="minorEastAsia"/>
+        </w:rPr>
+        <w:t xml:space="preserve">Алгоритм </w:t>
+      </w:r>
+      <w:proofErr w:type="spellStart"/>
+      <w:r>
+        <w:rPr>
+          <w:rFonts w:eastAsiaTheme="minorEastAsia"/>
+        </w:rPr>
+        <w:t>Брезенхема</w:t>
+      </w:r>
+      <w:proofErr w:type="spellEnd"/>
+    </w:p>
+    <w:p>
+      <w:pPr>
+        <w:rPr>
+          <w:rFonts w:eastAsiaTheme="minorEastAsia"/>
+          <w:iCs/>
+        </w:rPr>
+      </w:pPr>
+      <m:oMath>
+        <m:r>
+          <w:rPr>
+            <w:rFonts w:ascii="Cambria Math" w:hAnsi="Cambria Math"/>
+            <w:lang w:val="en-US"/>
+          </w:rPr>
+          <m:t>e</m:t>
+        </m:r>
+        <m:r>
+          <w:rPr>
+            <w:rFonts w:ascii="Cambria Math" w:hAnsi="Cambria Math"/>
+          </w:rPr>
+          <m:t xml:space="preserve"> – ошибка</m:t>
+        </m:r>
+      </m:oMath>
+      <w:r>
+        <w:rPr>
+          <w:rFonts w:eastAsiaTheme="minorEastAsia"/>
+          <w:i/>
+        </w:rPr>
+        <w:t xml:space="preserve"> – </w:t>
+      </w:r>
+      <w:r>
+        <w:rPr>
+          <w:rFonts w:eastAsiaTheme="minorEastAsia"/>
+          <w:iCs/>
+        </w:rPr>
+        <w:t>расстояни</w:t>
+      </w:r>
+      <w:r>
+        <w:rPr>
+          <w:rFonts w:eastAsiaTheme="minorEastAsia"/>
+          <w:iCs/>
+        </w:rPr>
+        <w:t>е между точкой и отрезком.</w:t>
+      </w:r>
+    </w:p>
+    <w:p>
+      <w:pPr>
+        <w:rPr>
+          <w:rFonts w:eastAsiaTheme="minorEastAsia"/>
+          <w:iCs/>
+        </w:rPr>
+      </w:pPr>
+    </w:p>
+    <w:p>
+      <w:pPr>
+        <w:pStyle w:val="Heading1"/>
+      </w:pPr>
+      <w:r>
+        <w:t>Лекция 4</w:t>
+      </w:r>
+    </w:p>
+    <w:p>
+      <w:pPr>
+        <w:pStyle w:val="Heading2"/>
+      </w:pPr>
+      <w:r>
+        <w:t xml:space="preserve">Алгоритм </w:t>
+      </w:r>
+      <w:proofErr w:type="spellStart"/>
+      <w:r>
+        <w:t>Ву</w:t>
+      </w:r>
+      <w:proofErr w:type="spellEnd"/>
+    </w:p>
+    <w:p>
+      <w:pPr>
+        <w:pStyle w:val="ListParagraph"/>
+        <w:numPr>
+          <w:ilvl w:val="0"/>
+          <w:numId w:val="8"/>
+        </w:numPr>
+      </w:pPr>
+      <w:r>
+        <w:t>Отрезок изображается толщиной в 2 пикселя</w:t>
+      </w:r>
+    </w:p>
+    <w:p>
+      <w:pPr>
+        <w:pStyle w:val="ListParagraph"/>
+        <w:numPr>
+          <w:ilvl w:val="0"/>
+          <w:numId w:val="8"/>
+        </w:numPr>
+      </w:pPr>
+      <w:r>
+        <w:t>Суммарная интенсивность высвечивания двух пикселей постоянна</w:t>
+      </w:r>
+    </w:p>
+    <w:p>
+      <w:pPr>
+        <w:pStyle w:val="ListParagraph"/>
+        <w:numPr>
+          <w:ilvl w:val="0"/>
+          <w:numId w:val="8"/>
+        </w:numPr>
+      </w:pPr>
+      <w:r>
+        <w:t>Суммарная интенсивность распределяется между двумя пикселями таким образом, что интенсивность пикселя зависит от его расстояния до точки на идеальном отрезке. Чем ближе пиксель расположен к точке идеального отрезка, тем больше его интенсивность</w:t>
+      </w:r>
+    </w:p>
+    <w:p>
+      <w:r>
+        <w:t>Лабораторная работа №3: реализация и исследование алгоритмов построения отрезков.</w:t>
+      </w:r>
+    </w:p>
+    <w:p>
+      <w:pPr>
+        <w:pStyle w:val="ListParagraph"/>
+        <w:numPr>
+          <w:ilvl w:val="0"/>
+          <w:numId w:val="9"/>
+        </w:numPr>
+      </w:pPr>
+      <w:r>
+        <w:t>Построение одиночных отрезков</w:t>
+      </w:r>
+    </w:p>
+    <w:p>
+      <w:pPr>
+        <w:pStyle w:val="ListParagraph"/>
+        <w:numPr>
+          <w:ilvl w:val="1"/>
+          <w:numId w:val="9"/>
+        </w:numPr>
+      </w:pPr>
+      <w:r>
+        <w:t xml:space="preserve">Задать координаты начала и конца отрезка </w:t>
+      </w:r>
+      <m:oMath>
+        <m:d>
+          <m:dPr>
+            <m:ctrlPr>
+              <w:rPr>
+                <w:rFonts w:ascii="Cambria Math" w:hAnsi="Cambria Math"/>
+                <w:i/>
+              </w:rPr>
+            </m:ctrlPr>
+          </m:dPr>
+          <m:e>
+            <m:sSub>
+              <m:sSubPr>
+                <m:ctrlPr>
+                  <w:rPr>
+                    <w:rFonts w:ascii="Cambria Math" w:hAnsi="Cambria Math"/>
+                    <w:i/>
+                  </w:rPr>
+                </m:ctrlPr>
+              </m:sSubPr>
+              <m:e>
+                <m:r>
+                  <w:rPr>
+                    <w:rFonts w:ascii="Cambria Math" w:hAnsi="Cambria Math"/>
+                    <w:lang w:val="en-US"/>
+                  </w:rPr>
+                  <m:t>x</m:t>
+                </m:r>
+              </m:e>
+              <m:sub>
+                <m:r>
+                  <w:rPr>
+                    <w:rFonts w:ascii="Cambria Math" w:hAnsi="Cambria Math"/>
+                  </w:rPr>
+                  <m:t>1</m:t>
+                </m:r>
+              </m:sub>
+            </m:sSub>
+            <m:r>
+              <w:rPr>
+                <w:rFonts w:ascii="Cambria Math" w:hAnsi="Cambria Math"/>
+              </w:rPr>
+              <m:t>,</m:t>
+            </m:r>
+            <m:sSub>
+              <m:sSubPr>
+                <m:ctrlPr>
+                  <w:rPr>
+                    <w:rFonts w:ascii="Cambria Math" w:hAnsi="Cambria Math"/>
+                    <w:i/>
+                  </w:rPr>
+                </m:ctrlPr>
+              </m:sSubPr>
+              <m:e>
+                <m:r>
+                  <w:rPr>
+                    <w:rFonts w:ascii="Cambria Math" w:hAnsi="Cambria Math"/>
+                    <w:lang w:val="en-US"/>
+                  </w:rPr>
+                  <m:t>y</m:t>
+                </m:r>
+              </m:e>
+              <m:sub>
+                <m:r>
+                  <w:rPr>
+                    <w:rFonts w:ascii="Cambria Math" w:hAnsi="Cambria Math"/>
+                  </w:rPr>
+                  <m:t>1</m:t>
+                </m:r>
+              </m:sub>
+            </m:sSub>
+          </m:e>
+        </m:d>
+        <m:r>
+          <w:rPr>
+            <w:rFonts w:ascii="Cambria Math" w:hAnsi="Cambria Math"/>
+          </w:rPr>
+          <m:t>,</m:t>
+        </m:r>
+        <m:d>
+          <m:dPr>
+            <m:ctrlPr>
+              <w:rPr>
+                <w:rFonts w:ascii="Cambria Math" w:hAnsi="Cambria Math"/>
+                <w:i/>
+              </w:rPr>
+            </m:ctrlPr>
+          </m:dPr>
+          <m:e>
+            <m:sSub>
+              <m:sSubPr>
+                <m:ctrlPr>
+                  <w:rPr>
+                    <w:rFonts w:ascii="Cambria Math" w:hAnsi="Cambria Math"/>
+                    <w:i/>
+                  </w:rPr>
+                </m:ctrlPr>
+              </m:sSubPr>
+              <m:e>
+                <m:r>
+                  <w:rPr>
+                    <w:rFonts w:ascii="Cambria Math" w:hAnsi="Cambria Math"/>
+                    <w:lang w:val="en-US"/>
+                  </w:rPr>
+                  <m:t>x</m:t>
+                </m:r>
+              </m:e>
+              <m:sub>
+                <m:r>
+                  <w:rPr>
+                    <w:rFonts w:ascii="Cambria Math" w:hAnsi="Cambria Math"/>
+                  </w:rPr>
+                  <m:t>2</m:t>
+                </m:r>
+              </m:sub>
+            </m:sSub>
+            <m:r>
+              <w:rPr>
+                <w:rFonts w:ascii="Cambria Math" w:hAnsi="Cambria Math"/>
+              </w:rPr>
+              <m:t>,</m:t>
+            </m:r>
+            <m:sSub>
+              <m:sSubPr>
+                <m:ctrlPr>
+                  <w:rPr>
+                    <w:rFonts w:ascii="Cambria Math" w:hAnsi="Cambria Math"/>
+                    <w:i/>
+                  </w:rPr>
+                </m:ctrlPr>
+              </m:sSubPr>
+              <m:e>
+                <m:r>
+                  <w:rPr>
+                    <w:rFonts w:ascii="Cambria Math" w:hAnsi="Cambria Math"/>
+                    <w:lang w:val="en-US"/>
+                  </w:rPr>
+                  <m:t>y</m:t>
+                </m:r>
+              </m:e>
+              <m:sub>
+                <m:r>
+                  <w:rPr>
+                    <w:rFonts w:ascii="Cambria Math" w:hAnsi="Cambria Math"/>
+                  </w:rPr>
+                  <m:t>2</m:t>
+                </m:r>
+              </m:sub>
+            </m:sSub>
+          </m:e>
+        </m:d>
+      </m:oMath>
+      <w:r>
+        <w:rPr>
+          <w:rFonts w:eastAsiaTheme="minorEastAsia"/>
+        </w:rPr>
+        <w:t>,</w:t>
+      </w:r>
+    </w:p>
+    <w:p>
+      <w:pPr>
+        <w:pStyle w:val="ListParagraph"/>
+        <w:numPr>
+          <w:ilvl w:val="1"/>
+          <w:numId w:val="9"/>
+        </w:numPr>
+      </w:pPr>
+      <w:r>
+        <w:rPr>
+          <w:rFonts w:eastAsiaTheme="minorEastAsia"/>
+        </w:rPr>
+        <w:t>Задать цвет отрезка (возможность выбора цвета фона)</w:t>
+      </w:r>
+    </w:p>
+    <w:p>
+      <w:pPr>
+        <w:pStyle w:val="ListParagraph"/>
+        <w:numPr>
+          <w:ilvl w:val="1"/>
+          <w:numId w:val="9"/>
+        </w:numPr>
+      </w:pPr>
+      <w:r>
+        <w:rPr>
+          <w:rFonts w:eastAsiaTheme="minorEastAsia"/>
+        </w:rPr>
+        <w:lastRenderedPageBreak/>
+        <w:t>Задать алгоритм отрисовки</w:t>
+      </w:r>
+    </w:p>
+    <w:p>
+      <w:pPr>
+        <w:pStyle w:val="ListParagraph"/>
+        <w:numPr>
+          <w:ilvl w:val="0"/>
+          <w:numId w:val="9"/>
+        </w:numPr>
+      </w:pPr>
+      <w:r>
+        <w:rPr>
+          <w:rFonts w:eastAsiaTheme="minorEastAsia"/>
+        </w:rPr>
+        <w:t>Исследование визуальных характеристик для спектра отрезков (рисуем «солнышко»).</w:t>
+      </w:r>
+    </w:p>
+    <w:p>
+      <w:pPr>
+        <w:pStyle w:val="ListParagraph"/>
+        <w:numPr>
+          <w:ilvl w:val="1"/>
+          <w:numId w:val="9"/>
+        </w:numPr>
+      </w:pPr>
+      <w:r>
+        <w:rPr>
+          <w:rFonts w:eastAsiaTheme="minorEastAsia"/>
+        </w:rPr>
+        <w:t>Задаём радиус (или длину)</w:t>
+      </w:r>
+    </w:p>
+    <w:p>
+      <w:pPr>
+        <w:pStyle w:val="ListParagraph"/>
+        <w:numPr>
+          <w:ilvl w:val="1"/>
+          <w:numId w:val="9"/>
+        </w:numPr>
+      </w:pPr>
+      <w:r>
+        <w:rPr>
+          <w:rFonts w:eastAsiaTheme="minorEastAsia"/>
+        </w:rPr>
+        <w:t>Задать шаг изменения угла между соседними отрезками (или количество)</w:t>
+      </w:r>
+    </w:p>
+    <w:p>
+      <w:pPr>
+        <w:pStyle w:val="ListParagraph"/>
+        <w:numPr>
+          <w:ilvl w:val="1"/>
+          <w:numId w:val="9"/>
+        </w:numPr>
+      </w:pPr>
+      <w:r>
+        <w:rPr>
+          <w:rFonts w:eastAsiaTheme="minorEastAsia"/>
+        </w:rPr>
+        <w:t>Задать цвет (возможность выбора цвета фона)</w:t>
+      </w:r>
+    </w:p>
+    <w:p>
+      <w:pPr>
+        <w:pStyle w:val="ListParagraph"/>
+        <w:numPr>
+          <w:ilvl w:val="0"/>
+          <w:numId w:val="9"/>
+        </w:numPr>
+      </w:pPr>
+      <w:r>
+        <w:rPr>
+          <w:rFonts w:eastAsiaTheme="minorEastAsia"/>
+        </w:rPr>
+        <w:t>Построение графика зависимости количества ступенек (или экспериментальная длина максимальной ступеньки) от угла наклона</w:t>
+      </w:r>
+      <w:r>
+        <w:rPr>
+          <w:rFonts w:eastAsiaTheme="minorEastAsia"/>
+        </w:rPr>
+        <w:t xml:space="preserve"> отрезка</w:t>
+      </w:r>
+    </w:p>
+    <w:p>
+      <w:pPr>
+        <w:pStyle w:val="ListParagraph"/>
+        <w:numPr>
+          <w:ilvl w:val="0"/>
+          <w:numId w:val="9"/>
+        </w:numPr>
+      </w:pPr>
+      <w:r>
+        <w:rPr>
+          <w:rFonts w:eastAsiaTheme="minorEastAsia"/>
+        </w:rPr>
+        <w:t>Исследование временных характеристик</w:t>
+      </w:r>
+      <w:r>
+        <w:rPr>
+          <w:rFonts w:eastAsiaTheme="minorEastAsia"/>
+        </w:rPr>
+        <w:t xml:space="preserve"> алгоритмов</w:t>
+      </w:r>
+    </w:p>
+    <w:p>
+      <w:pPr>
+        <w:pStyle w:val="ListParagraph"/>
+        <w:numPr>
+          <w:ilvl w:val="1"/>
+          <w:numId w:val="9"/>
+        </w:numPr>
+      </w:pPr>
+      <w:r>
+        <w:rPr>
+          <w:rFonts w:eastAsiaTheme="minorEastAsia"/>
+        </w:rPr>
+        <w:t>Гистограмма</w:t>
+      </w:r>
+    </w:p>
+    <w:p>
+      <w:r>
+        <w:t xml:space="preserve">Алгоритмы: </w:t>
+      </w:r>
+      <w:proofErr w:type="spellStart"/>
+      <w:r>
+        <w:t>циа</w:t>
+      </w:r>
+      <w:proofErr w:type="spellEnd"/>
+      <w:r>
+        <w:t xml:space="preserve">, </w:t>
+      </w:r>
+      <w:proofErr w:type="spellStart"/>
+      <w:r>
+        <w:t>брезенхема</w:t>
+      </w:r>
+      <w:proofErr w:type="spellEnd"/>
+      <w:r>
+        <w:t xml:space="preserve"> 1, 2, 3, </w:t>
+      </w:r>
+      <w:proofErr w:type="spellStart"/>
+      <w:r>
+        <w:t>ву</w:t>
+      </w:r>
+      <w:proofErr w:type="spellEnd"/>
+    </w:p>
+    <w:p>
+      <w:pPr>
+        <w:pStyle w:val="Heading1"/>
+      </w:pPr>
+      <w:r>
+        <w:t>Алгоритмы построения эллипса</w:t>
+      </w:r>
+    </w:p>
+    <w:p>
+      <w:pPr>
+        <w:pStyle w:val="Heading2"/>
+      </w:pPr>
+      <w:r>
+        <w:t xml:space="preserve">Алгоритм </w:t>
+      </w:r>
+      <w:proofErr w:type="spellStart"/>
+      <w:r>
+        <w:t>Брезенхема</w:t>
+      </w:r>
+      <w:proofErr w:type="spellEnd"/>
+      <w:r>
+        <w:t xml:space="preserve"> построения окружностей</w:t>
+      </w:r>
+    </w:p>
+    <w:p>
+      <w:pPr>
+        <w:rPr>
+          <w:rFonts w:eastAsiaTheme="minorEastAsia"/>
+        </w:rPr>
+      </w:pPr>
+      <m:oMathPara>
+        <m:oMath>
+          <m:sSup>
+            <m:sSupPr>
+              <m:ctrlPr>
+                <w:rPr>
+                  <w:rFonts w:ascii="Cambria Math" w:hAnsi="Cambria Math"/>
+                  <w:i/>
+                </w:rPr>
+              </m:ctrlPr>
+            </m:sSupPr>
+            <m:e>
+              <m:d>
+                <m:dPr>
+                  <m:ctrlPr>
+                    <w:rPr>
+                      <w:rFonts w:ascii="Cambria Math" w:hAnsi="Cambria Math"/>
+                      <w:i/>
+                    </w:rPr>
+                  </m:ctrlPr>
+                </m:dPr>
+                <m:e>
+                  <m:r>
+                    <w:rPr>
+                      <w:rFonts w:ascii="Cambria Math" w:hAnsi="Cambria Math"/>
+                    </w:rPr>
+                    <m:t>x-</m:t>
+                  </m:r>
+                  <m:sSub>
+                    <m:sSubPr>
+                      <m:ctrlPr>
+                        <w:rPr>
+                          <w:rFonts w:ascii="Cambria Math" w:hAnsi="Cambria Math"/>
+                          <w:i/>
+                        </w:rPr>
+                      </m:ctrlPr>
+                    </m:sSubPr>
+                    <m:e>
+                      <m:r>
+                        <w:rPr>
+                          <w:rFonts w:ascii="Cambria Math" w:hAnsi="Cambria Math"/>
+                        </w:rPr>
+                        <m:t>x</m:t>
+                      </m:r>
+                    </m:e>
+                    <m:sub>
+                      <m:r>
+                        <w:rPr>
+                          <w:rFonts w:ascii="Cambria Math" w:hAnsi="Cambria Math"/>
+                        </w:rPr>
+                        <m:t>0</m:t>
+                      </m:r>
+                    </m:sub>
+                  </m:sSub>
+                </m:e>
+              </m:d>
+            </m:e>
+            <m:sup>
+              <m:r>
+                <w:rPr>
+                  <w:rFonts w:ascii="Cambria Math" w:hAnsi="Cambria Math"/>
+                </w:rPr>
+                <m:t>2</m:t>
+              </m:r>
+            </m:sup>
+          </m:sSup>
+          <m:r>
+            <w:rPr>
+              <w:rFonts w:ascii="Cambria Math" w:hAnsi="Cambria Math"/>
+            </w:rPr>
+            <m:t>+</m:t>
+          </m:r>
+          <m:sSup>
+            <m:sSupPr>
+              <m:ctrlPr>
+                <w:rPr>
+                  <w:rFonts w:ascii="Cambria Math" w:hAnsi="Cambria Math"/>
+                  <w:i/>
+                </w:rPr>
+              </m:ctrlPr>
+            </m:sSupPr>
+            <m:e>
+              <m:d>
+                <m:dPr>
+                  <m:ctrlPr>
+                    <w:rPr>
+                      <w:rFonts w:ascii="Cambria Math" w:hAnsi="Cambria Math"/>
+                      <w:i/>
+                    </w:rPr>
+                  </m:ctrlPr>
+                </m:dPr>
+                <m:e>
+                  <m:r>
+                    <w:rPr>
+                      <w:rFonts w:ascii="Cambria Math" w:hAnsi="Cambria Math"/>
+                    </w:rPr>
+                    <m:t>y-</m:t>
+                  </m:r>
+                  <m:sSub>
+                    <m:sSubPr>
+                      <m:ctrlPr>
+                        <w:rPr>
+                          <w:rFonts w:ascii="Cambria Math" w:hAnsi="Cambria Math"/>
+                          <w:i/>
+                        </w:rPr>
+                      </m:ctrlPr>
+                    </m:sSubPr>
+                    <m:e>
+                      <m:r>
+                        <w:rPr>
+                          <w:rFonts w:ascii="Cambria Math" w:hAnsi="Cambria Math"/>
+                        </w:rPr>
+                        <m:t>y</m:t>
+                      </m:r>
+                    </m:e>
+                    <m:sub>
+                      <m:r>
+                        <w:rPr>
+                          <w:rFonts w:ascii="Cambria Math" w:hAnsi="Cambria Math"/>
+                        </w:rPr>
+                        <m:t>0</m:t>
+                      </m:r>
+                    </m:sub>
+                  </m:sSub>
+                </m:e>
+              </m:d>
+            </m:e>
+            <m:sup>
+              <m:r>
+                <w:rPr>
+                  <w:rFonts w:ascii="Cambria Math" w:hAnsi="Cambria Math"/>
+                </w:rPr>
+                <m:t>2</m:t>
+              </m:r>
+            </m:sup>
+          </m:sSup>
+          <m:r>
+            <w:rPr>
+              <w:rFonts w:ascii="Cambria Math" w:hAnsi="Cambria Math"/>
+            </w:rPr>
+            <m:t>=</m:t>
+          </m:r>
+          <m:sSup>
+            <m:sSupPr>
+              <m:ctrlPr>
+                <w:rPr>
+                  <w:rFonts w:ascii="Cambria Math" w:hAnsi="Cambria Math"/>
+                  <w:i/>
+                </w:rPr>
+              </m:ctrlPr>
+            </m:sSupPr>
+            <m:e>
+              <m:r>
+                <w:rPr>
+                  <w:rFonts w:ascii="Cambria Math" w:hAnsi="Cambria Math"/>
+                </w:rPr>
+                <m:t>r</m:t>
+              </m:r>
+            </m:e>
+            <m:sup>
+              <m:r>
+                <w:rPr>
+                  <w:rFonts w:ascii="Cambria Math" w:hAnsi="Cambria Math"/>
+                </w:rPr>
+                <m:t>2</m:t>
+              </m:r>
+            </m:sup>
+          </m:sSup>
+        </m:oMath>
+      </m:oMathPara>
+    </w:p>
+    <w:p>
+      <w:pPr>
+        <w:rPr>
+          <w:rFonts w:eastAsiaTheme="minorEastAsia"/>
+        </w:rPr>
+      </w:pPr>
+      <m:oMath>
+        <m:d>
+          <m:dPr>
+            <m:begChr m:val="{"/>
+            <m:endChr m:val=""/>
+            <m:ctrlPr>
+              <w:rPr>
+                <w:rFonts w:ascii="Cambria Math" w:hAnsi="Cambria Math"/>
+              </w:rPr>
+            </m:ctrlPr>
+          </m:dPr>
+          <m:e>
+            <m:m>
+              <m:mPr>
+                <m:mcs>
+                  <m:mc>
+                    <m:mcPr>
+                      <m:count m:val="1"/>
+                      <m:mcJc m:val="center"/>
+                    </m:mcPr>
+                  </m:mc>
+                </m:mcs>
+                <m:ctrlPr>
+                  <w:rPr>
+                    <w:rFonts w:ascii="Cambria Math" w:hAnsi="Cambria Math"/>
+                  </w:rPr>
+                </m:ctrlPr>
+              </m:mPr>
+              <m:mr>
+                <m:e>
+                  <m:sSub>
+                    <m:sSubPr>
+                      <m:ctrlPr>
+                        <w:rPr>
+                          <w:rFonts w:ascii="Cambria Math" w:hAnsi="Cambria Math"/>
+                          <w:i/>
+                        </w:rPr>
+                      </m:ctrlPr>
+                    </m:sSubPr>
+                    <m:e>
+                      <m:r>
+                        <w:rPr>
+                          <w:rFonts w:ascii="Cambria Math" w:hAnsi="Cambria Math"/>
+                        </w:rPr>
+                        <m:t>x</m:t>
+                      </m:r>
+                    </m:e>
+                    <m:sub>
+                      <m:r>
+                        <w:rPr>
+                          <w:rFonts w:ascii="Cambria Math" w:hAnsi="Cambria Math"/>
+                        </w:rPr>
+                        <m:t>1</m:t>
+                      </m:r>
+                    </m:sub>
+                  </m:sSub>
+                  <m:r>
+                    <w:rPr>
+                      <w:rFonts w:ascii="Cambria Math" w:hAnsi="Cambria Math"/>
+                    </w:rPr>
+                    <m:t>=</m:t>
+                  </m:r>
+                  <m:sSub>
+                    <m:sSubPr>
+                      <m:ctrlPr>
+                        <w:rPr>
+                          <w:rFonts w:ascii="Cambria Math" w:hAnsi="Cambria Math"/>
+                          <w:i/>
+                        </w:rPr>
+                      </m:ctrlPr>
+                    </m:sSubPr>
+                    <m:e>
+                      <m:r>
+                        <w:rPr>
+                          <w:rFonts w:ascii="Cambria Math" w:hAnsi="Cambria Math"/>
+                        </w:rPr>
+                        <m:t>x</m:t>
+                      </m:r>
+                    </m:e>
+                    <m:sub>
+                      <m:r>
+                        <w:rPr>
+                          <w:rFonts w:ascii="Cambria Math" w:hAnsi="Cambria Math"/>
+                        </w:rPr>
+                        <m:t>0</m:t>
+                      </m:r>
+                    </m:sub>
+                  </m:sSub>
+                  <m:r>
+                    <w:rPr>
+                      <w:rFonts w:ascii="Cambria Math" w:hAnsi="Cambria Math"/>
+                    </w:rPr>
+                    <m:t>+x</m:t>
+                  </m:r>
+                  <m:ctrlPr>
+                    <w:rPr>
+                      <w:rFonts w:ascii="Cambria Math" w:hAnsi="Cambria Math"/>
+                      <w:i/>
+                    </w:rPr>
+                  </m:ctrlPr>
+                </m:e>
+              </m:mr>
+              <m:mr>
+                <m:e>
+                  <m:sSub>
+                    <m:sSubPr>
+                      <m:ctrlPr>
+                        <w:rPr>
+                          <w:rFonts w:ascii="Cambria Math" w:hAnsi="Cambria Math"/>
+                          <w:i/>
+                        </w:rPr>
+                      </m:ctrlPr>
+                    </m:sSubPr>
+                    <m:e>
+                      <m:r>
+                        <w:rPr>
+                          <w:rFonts w:ascii="Cambria Math" w:hAnsi="Cambria Math"/>
+                        </w:rPr>
+                        <m:t>y</m:t>
+                      </m:r>
+                    </m:e>
+                    <m:sub>
+                      <m:r>
+                        <w:rPr>
+                          <w:rFonts w:ascii="Cambria Math" w:hAnsi="Cambria Math"/>
+                        </w:rPr>
+                        <m:t>1</m:t>
+                      </m:r>
+                    </m:sub>
+                  </m:sSub>
+                  <m:r>
+                    <w:rPr>
+                      <w:rFonts w:ascii="Cambria Math" w:hAnsi="Cambria Math"/>
+                    </w:rPr>
+                    <m:t>=</m:t>
+                  </m:r>
+                  <m:sSub>
+                    <m:sSubPr>
+                      <m:ctrlPr>
+                        <w:rPr>
+                          <w:rFonts w:ascii="Cambria Math" w:hAnsi="Cambria Math"/>
+                          <w:i/>
+                        </w:rPr>
+                      </m:ctrlPr>
+                    </m:sSubPr>
+                    <m:e>
+                      <m:r>
+                        <w:rPr>
+                          <w:rFonts w:ascii="Cambria Math" w:hAnsi="Cambria Math"/>
+                        </w:rPr>
+                        <m:t>y</m:t>
+                      </m:r>
+                    </m:e>
+                    <m:sub>
+                      <m:r>
+                        <w:rPr>
+                          <w:rFonts w:ascii="Cambria Math" w:hAnsi="Cambria Math"/>
+                        </w:rPr>
+                        <m:t>0</m:t>
+                      </m:r>
+                    </m:sub>
+                  </m:sSub>
+                  <m:r>
+                    <w:rPr>
+                      <w:rFonts w:ascii="Cambria Math" w:hAnsi="Cambria Math"/>
+                    </w:rPr>
+                    <m:t>+y</m:t>
+                  </m:r>
+                  <m:ctrlPr>
+                    <w:rPr>
+                      <w:rFonts w:ascii="Cambria Math" w:hAnsi="Cambria Math"/>
+                      <w:i/>
+                    </w:rPr>
+                  </m:ctrlPr>
+                </m:e>
+              </m:mr>
+            </m:m>
+          </m:e>
+        </m:d>
+      </m:oMath>
+      <w:r>
+        <w:rPr>
+          <w:rFonts w:eastAsiaTheme="minorEastAsia"/>
+        </w:rPr>
+        <w:t xml:space="preserve">, </w:t>
+      </w:r>
+      <m:oMath>
+        <m:d>
+          <m:dPr>
+            <m:begChr m:val="{"/>
+            <m:endChr m:val=""/>
+            <m:ctrlPr>
+              <w:rPr>
+                <w:rFonts w:ascii="Cambria Math" w:eastAsiaTheme="minorEastAsia" w:hAnsi="Cambria Math"/>
+              </w:rPr>
+            </m:ctrlPr>
+          </m:dPr>
+          <m:e>
+            <m:m>
+              <m:mPr>
+                <m:mcs>
+                  <m:mc>
+                    <m:mcPr>
+                      <m:count m:val="1"/>
+                      <m:mcJc m:val="center"/>
+                    </m:mcPr>
+                  </m:mc>
+                </m:mcs>
+                <m:ctrlPr>
+                  <w:rPr>
+                    <w:rFonts w:ascii="Cambria Math" w:eastAsia="Cambria Math" w:hAnsi="Cambria Math" w:cs="Cambria Math"/>
+                  </w:rPr>
+                </m:ctrlPr>
+              </m:mPr>
+              <m:mr>
+                <m:e>
+                  <m:sSub>
+                    <m:sSubPr>
+                      <m:ctrlPr>
+                        <w:rPr>
+                          <w:rFonts w:ascii="Cambria Math" w:eastAsiaTheme="minorEastAsia" w:hAnsi="Cambria Math"/>
+                          <w:i/>
+                        </w:rPr>
+                      </m:ctrlPr>
+                    </m:sSubPr>
+                    <m:e>
+                      <m:r>
+                        <w:rPr>
+                          <w:rFonts w:ascii="Cambria Math" w:eastAsiaTheme="minorEastAsia" w:hAnsi="Cambria Math"/>
+                        </w:rPr>
+                        <m:t>x</m:t>
+                      </m:r>
+                    </m:e>
+                    <m:sub>
+                      <m:r>
+                        <w:rPr>
+                          <w:rFonts w:ascii="Cambria Math" w:eastAsiaTheme="minorEastAsia" w:hAnsi="Cambria Math"/>
+                        </w:rPr>
+                        <m:t>2</m:t>
+                      </m:r>
+                    </m:sub>
+                  </m:sSub>
+                  <m:r>
+                    <w:rPr>
+                      <w:rFonts w:ascii="Cambria Math" w:eastAsiaTheme="minorEastAsia" w:hAnsi="Cambria Math"/>
+                    </w:rPr>
+                    <m:t>=</m:t>
+                  </m:r>
+                  <m:sSub>
+                    <m:sSubPr>
+                      <m:ctrlPr>
+                        <w:rPr>
+                          <w:rFonts w:ascii="Cambria Math" w:eastAsiaTheme="minorEastAsia" w:hAnsi="Cambria Math"/>
+                          <w:i/>
+                        </w:rPr>
+                      </m:ctrlPr>
+                    </m:sSubPr>
+                    <m:e>
+                      <m:r>
+                        <w:rPr>
+                          <w:rFonts w:ascii="Cambria Math" w:eastAsiaTheme="minorEastAsia" w:hAnsi="Cambria Math"/>
+                        </w:rPr>
+                        <m:t>x</m:t>
+                      </m:r>
+                    </m:e>
+                    <m:sub>
+                      <m:r>
+                        <w:rPr>
+                          <w:rFonts w:ascii="Cambria Math" w:eastAsiaTheme="minorEastAsia" w:hAnsi="Cambria Math"/>
+                        </w:rPr>
+                        <m:t>0</m:t>
+                      </m:r>
+                    </m:sub>
+                  </m:sSub>
+                  <m:r>
+                    <w:rPr>
+                      <w:rFonts w:ascii="Cambria Math" w:eastAsiaTheme="minorEastAsia" w:hAnsi="Cambria Math"/>
+                    </w:rPr>
+                    <m:t>-</m:t>
+                  </m:r>
+                  <m:r>
+                    <w:rPr>
+                      <w:rFonts w:ascii="Cambria Math" w:eastAsiaTheme="minorEastAsia" w:hAnsi="Cambria Math"/>
+                    </w:rPr>
+                    <m:t>x</m:t>
+                  </m:r>
+                  <m:ctrlPr>
+                    <w:rPr>
+                      <w:rFonts w:ascii="Cambria Math" w:eastAsiaTheme="minorEastAsia" w:hAnsi="Cambria Math"/>
+                      <w:i/>
+                    </w:rPr>
+                  </m:ctrlPr>
+                </m:e>
+              </m:mr>
+              <m:mr>
+                <m:e>
+                  <m:sSub>
+                    <m:sSubPr>
+                      <m:ctrlPr>
+                        <w:rPr>
+                          <w:rFonts w:ascii="Cambria Math" w:eastAsiaTheme="minorEastAsia" w:hAnsi="Cambria Math"/>
+                          <w:i/>
+                        </w:rPr>
+                      </m:ctrlPr>
+                    </m:sSubPr>
+                    <m:e>
+                      <m:r>
+                        <w:rPr>
+                          <w:rFonts w:ascii="Cambria Math" w:eastAsiaTheme="minorEastAsia" w:hAnsi="Cambria Math"/>
+                        </w:rPr>
+                        <m:t>y</m:t>
+                      </m:r>
+                    </m:e>
+                    <m:sub>
+                      <m:r>
+                        <w:rPr>
+                          <w:rFonts w:ascii="Cambria Math" w:eastAsiaTheme="minorEastAsia" w:hAnsi="Cambria Math"/>
+                        </w:rPr>
+                        <m:t>2</m:t>
+                      </m:r>
+                    </m:sub>
+                  </m:sSub>
+                  <m:r>
+                    <w:rPr>
+                      <w:rFonts w:ascii="Cambria Math" w:eastAsiaTheme="minorEastAsia" w:hAnsi="Cambria Math"/>
+                    </w:rPr>
+                    <m:t>=</m:t>
+                  </m:r>
+                  <m:sSub>
+                    <m:sSubPr>
+                      <m:ctrlPr>
+                        <w:rPr>
+                          <w:rFonts w:ascii="Cambria Math" w:eastAsiaTheme="minorEastAsia" w:hAnsi="Cambria Math"/>
+                          <w:i/>
+                        </w:rPr>
+                      </m:ctrlPr>
+                    </m:sSubPr>
+                    <m:e>
+                      <m:r>
+                        <w:rPr>
+                          <w:rFonts w:ascii="Cambria Math" w:eastAsiaTheme="minorEastAsia" w:hAnsi="Cambria Math"/>
+                        </w:rPr>
+                        <m:t>y</m:t>
+                      </m:r>
+                    </m:e>
+                    <m:sub>
+                      <m:r>
+                        <w:rPr>
+                          <w:rFonts w:ascii="Cambria Math" w:eastAsiaTheme="minorEastAsia" w:hAnsi="Cambria Math"/>
+                        </w:rPr>
+                        <m:t>0</m:t>
+                      </m:r>
+                    </m:sub>
+                  </m:sSub>
+                  <m:r>
+                    <w:rPr>
+                      <w:rFonts w:ascii="Cambria Math" w:eastAsiaTheme="minorEastAsia" w:hAnsi="Cambria Math"/>
+                    </w:rPr>
+                    <m:t>+y</m:t>
+                  </m:r>
+                  <m:ctrlPr>
+                    <w:rPr>
+                      <w:rFonts w:ascii="Cambria Math" w:eastAsiaTheme="minorEastAsia" w:hAnsi="Cambria Math"/>
+                      <w:i/>
+                    </w:rPr>
+                  </m:ctrlPr>
+                </m:e>
+              </m:mr>
+            </m:m>
+          </m:e>
+        </m:d>
+      </m:oMath>
+      <w:r>
+        <w:rPr>
+          <w:rFonts w:eastAsiaTheme="minorEastAsia"/>
+        </w:rPr>
+        <w:t xml:space="preserve">, </w:t>
+      </w:r>
+      <m:oMath>
+        <m:d>
+          <m:dPr>
+            <m:begChr m:val="{"/>
+            <m:endChr m:val=""/>
+            <m:ctrlPr>
+              <w:rPr>
+                <w:rFonts w:ascii="Cambria Math" w:eastAsiaTheme="minorEastAsia" w:hAnsi="Cambria Math"/>
+              </w:rPr>
+            </m:ctrlPr>
+          </m:dPr>
+          <m:e>
+            <m:m>
+              <m:mPr>
+                <m:mcs>
+                  <m:mc>
+                    <m:mcPr>
+                      <m:count m:val="1"/>
+                      <m:mcJc m:val="center"/>
+                    </m:mcPr>
+                  </m:mc>
+                </m:mcs>
+                <m:ctrlPr>
+                  <w:rPr>
+                    <w:rFonts w:ascii="Cambria Math" w:eastAsia="Cambria Math" w:hAnsi="Cambria Math" w:cs="Cambria Math"/>
+                  </w:rPr>
+                </m:ctrlPr>
+              </m:mPr>
+              <m:mr>
+                <m:e>
+                  <m:sSub>
+                    <m:sSubPr>
+                      <m:ctrlPr>
+                        <w:rPr>
+                          <w:rFonts w:ascii="Cambria Math" w:eastAsiaTheme="minorEastAsia" w:hAnsi="Cambria Math"/>
+                          <w:i/>
+                        </w:rPr>
+                      </m:ctrlPr>
+                    </m:sSubPr>
+                    <m:e>
+                      <m:r>
+                        <w:rPr>
+                          <w:rFonts w:ascii="Cambria Math" w:eastAsiaTheme="minorEastAsia" w:hAnsi="Cambria Math"/>
+                        </w:rPr>
+                        <m:t>x</m:t>
+                      </m:r>
+                    </m:e>
+                    <m:sub>
+                      <m:r>
+                        <w:rPr>
+                          <w:rFonts w:ascii="Cambria Math" w:eastAsiaTheme="minorEastAsia" w:hAnsi="Cambria Math"/>
+                        </w:rPr>
+                        <m:t>3</m:t>
+                      </m:r>
+                    </m:sub>
+                  </m:sSub>
+                  <m:r>
+                    <w:rPr>
+                      <w:rFonts w:ascii="Cambria Math" w:eastAsiaTheme="minorEastAsia" w:hAnsi="Cambria Math"/>
+                    </w:rPr>
+                    <m:t>=</m:t>
+                  </m:r>
+                  <m:sSub>
+                    <m:sSubPr>
+                      <m:ctrlPr>
+                        <w:rPr>
+                          <w:rFonts w:ascii="Cambria Math" w:eastAsiaTheme="minorEastAsia" w:hAnsi="Cambria Math"/>
+                          <w:i/>
+                        </w:rPr>
+                      </m:ctrlPr>
+                    </m:sSubPr>
+                    <m:e>
+                      <m:r>
+                        <w:rPr>
+                          <w:rFonts w:ascii="Cambria Math" w:eastAsiaTheme="minorEastAsia" w:hAnsi="Cambria Math"/>
+                        </w:rPr>
+                        <m:t>x</m:t>
+                      </m:r>
+                    </m:e>
+                    <m:sub>
+                      <m:r>
+                        <w:rPr>
+                          <w:rFonts w:ascii="Cambria Math" w:eastAsiaTheme="minorEastAsia" w:hAnsi="Cambria Math"/>
+                        </w:rPr>
+                        <m:t>0</m:t>
+                      </m:r>
+                    </m:sub>
+                  </m:sSub>
+                  <m:r>
+                    <w:rPr>
+                      <w:rFonts w:ascii="Cambria Math" w:eastAsiaTheme="minorEastAsia" w:hAnsi="Cambria Math"/>
+                    </w:rPr>
+                    <m:t>+x</m:t>
+                  </m:r>
+                  <m:ctrlPr>
+                    <w:rPr>
+                      <w:rFonts w:ascii="Cambria Math" w:eastAsiaTheme="minorEastAsia" w:hAnsi="Cambria Math"/>
+                      <w:i/>
+                    </w:rPr>
+                  </m:ctrlPr>
+                </m:e>
+              </m:mr>
+              <m:mr>
+                <m:e>
+                  <m:sSub>
+                    <m:sSubPr>
+                      <m:ctrlPr>
+                        <w:rPr>
+                          <w:rFonts w:ascii="Cambria Math" w:eastAsiaTheme="minorEastAsia" w:hAnsi="Cambria Math"/>
+                          <w:i/>
+                        </w:rPr>
+                      </m:ctrlPr>
+                    </m:sSubPr>
+                    <m:e>
+                      <m:r>
+                        <w:rPr>
+                          <w:rFonts w:ascii="Cambria Math" w:eastAsiaTheme="minorEastAsia" w:hAnsi="Cambria Math"/>
+                        </w:rPr>
+                        <m:t>y</m:t>
+                      </m:r>
+                    </m:e>
+                    <m:sub>
+                      <m:r>
+                        <w:rPr>
+                          <w:rFonts w:ascii="Cambria Math" w:eastAsiaTheme="minorEastAsia" w:hAnsi="Cambria Math"/>
+                        </w:rPr>
+                        <m:t>3</m:t>
+                      </m:r>
+                    </m:sub>
+                  </m:sSub>
+                  <m:r>
+                    <w:rPr>
+                      <w:rFonts w:ascii="Cambria Math" w:eastAsiaTheme="minorEastAsia" w:hAnsi="Cambria Math"/>
+                    </w:rPr>
+                    <m:t>=</m:t>
+                  </m:r>
+                  <m:sSub>
+                    <m:sSubPr>
+                      <m:ctrlPr>
+                        <w:rPr>
+                          <w:rFonts w:ascii="Cambria Math" w:eastAsiaTheme="minorEastAsia" w:hAnsi="Cambria Math"/>
+                          <w:i/>
+                        </w:rPr>
+                      </m:ctrlPr>
+                    </m:sSubPr>
+                    <m:e>
+                      <m:r>
+                        <w:rPr>
+                          <w:rFonts w:ascii="Cambria Math" w:eastAsiaTheme="minorEastAsia" w:hAnsi="Cambria Math"/>
+                        </w:rPr>
+                        <m:t>y</m:t>
+                      </m:r>
+                    </m:e>
+                    <m:sub>
+                      <m:r>
+                        <w:rPr>
+                          <w:rFonts w:ascii="Cambria Math" w:eastAsiaTheme="minorEastAsia" w:hAnsi="Cambria Math"/>
+                        </w:rPr>
+                        <m:t>0</m:t>
+                      </m:r>
+                    </m:sub>
+                  </m:sSub>
+                  <m:r>
+                    <w:rPr>
+                      <w:rFonts w:ascii="Cambria Math" w:eastAsiaTheme="minorEastAsia" w:hAnsi="Cambria Math"/>
+                    </w:rPr>
+                    <m:t>-</m:t>
+                  </m:r>
+                  <m:r>
+                    <w:rPr>
+                      <w:rFonts w:ascii="Cambria Math" w:eastAsiaTheme="minorEastAsia" w:hAnsi="Cambria Math"/>
+                    </w:rPr>
+                    <m:t>y</m:t>
+                  </m:r>
+                  <m:ctrlPr>
+                    <w:rPr>
+                      <w:rFonts w:ascii="Cambria Math" w:eastAsiaTheme="minorEastAsia" w:hAnsi="Cambria Math"/>
+                      <w:i/>
+                    </w:rPr>
+                  </m:ctrlPr>
+                </m:e>
+              </m:mr>
+            </m:m>
+          </m:e>
+        </m:d>
+      </m:oMath>
+      <w:r>
+        <w:rPr>
+          <w:rFonts w:eastAsiaTheme="minorEastAsia"/>
+        </w:rPr>
+        <w:t xml:space="preserve">, </w:t>
+      </w:r>
+      <m:oMath>
+        <m:d>
+          <m:dPr>
+            <m:begChr m:val="{"/>
+            <m:endChr m:val=""/>
+            <m:ctrlPr>
+              <w:rPr>
+                <w:rFonts w:ascii="Cambria Math" w:eastAsiaTheme="minorEastAsia" w:hAnsi="Cambria Math"/>
+              </w:rPr>
+            </m:ctrlPr>
+          </m:dPr>
+          <m:e>
+            <m:m>
+              <m:mPr>
+                <m:mcs>
+                  <m:mc>
+                    <m:mcPr>
+                      <m:count m:val="1"/>
+                      <m:mcJc m:val="center"/>
+                    </m:mcPr>
+                  </m:mc>
+                </m:mcs>
+                <m:ctrlPr>
+                  <w:rPr>
+                    <w:rFonts w:ascii="Cambria Math" w:eastAsia="Cambria Math" w:hAnsi="Cambria Math" w:cs="Cambria Math"/>
+                  </w:rPr>
+                </m:ctrlPr>
+              </m:mPr>
+              <m:mr>
+                <m:e>
+                  <m:sSub>
+                    <m:sSubPr>
+                      <m:ctrlPr>
+                        <w:rPr>
+                          <w:rFonts w:ascii="Cambria Math" w:eastAsiaTheme="minorEastAsia" w:hAnsi="Cambria Math"/>
+                          <w:i/>
+                        </w:rPr>
+                      </m:ctrlPr>
+                    </m:sSubPr>
+                    <m:e>
+                      <m:r>
+                        <w:rPr>
+                          <w:rFonts w:ascii="Cambria Math" w:eastAsiaTheme="minorEastAsia" w:hAnsi="Cambria Math"/>
+                        </w:rPr>
+                        <m:t>x</m:t>
+                      </m:r>
+                    </m:e>
+                    <m:sub>
+                      <m:r>
+                        <w:rPr>
+                          <w:rFonts w:ascii="Cambria Math" w:eastAsiaTheme="minorEastAsia" w:hAnsi="Cambria Math"/>
+                        </w:rPr>
+                        <m:t>4</m:t>
+                      </m:r>
+                    </m:sub>
+                  </m:sSub>
+                  <m:r>
+                    <w:rPr>
+                      <w:rFonts w:ascii="Cambria Math" w:eastAsiaTheme="minorEastAsia" w:hAnsi="Cambria Math"/>
+                    </w:rPr>
+                    <m:t>=</m:t>
+                  </m:r>
+                  <m:sSub>
+                    <m:sSubPr>
+                      <m:ctrlPr>
+                        <w:rPr>
+                          <w:rFonts w:ascii="Cambria Math" w:eastAsiaTheme="minorEastAsia" w:hAnsi="Cambria Math"/>
+                          <w:i/>
+                        </w:rPr>
+                      </m:ctrlPr>
+                    </m:sSubPr>
+                    <m:e>
+                      <m:r>
+                        <w:rPr>
+                          <w:rFonts w:ascii="Cambria Math" w:eastAsiaTheme="minorEastAsia" w:hAnsi="Cambria Math"/>
+                        </w:rPr>
+                        <m:t>x</m:t>
+                      </m:r>
+                    </m:e>
+                    <m:sub>
+                      <m:r>
+                        <w:rPr>
+                          <w:rFonts w:ascii="Cambria Math" w:eastAsiaTheme="minorEastAsia" w:hAnsi="Cambria Math"/>
+                        </w:rPr>
+                        <m:t>0</m:t>
+                      </m:r>
+                    </m:sub>
+                  </m:sSub>
+                  <m:r>
+                    <w:rPr>
+                      <w:rFonts w:ascii="Cambria Math" w:eastAsiaTheme="minorEastAsia" w:hAnsi="Cambria Math"/>
+                    </w:rPr>
+                    <m:t>-</m:t>
+                  </m:r>
+                  <m:r>
+                    <w:rPr>
+                      <w:rFonts w:ascii="Cambria Math" w:eastAsiaTheme="minorEastAsia" w:hAnsi="Cambria Math"/>
+                    </w:rPr>
+                    <m:t>x</m:t>
+                  </m:r>
+                  <m:ctrlPr>
+                    <w:rPr>
+                      <w:rFonts w:ascii="Cambria Math" w:eastAsiaTheme="minorEastAsia" w:hAnsi="Cambria Math"/>
+                      <w:i/>
+                    </w:rPr>
+                  </m:ctrlPr>
+                </m:e>
+              </m:mr>
+              <m:mr>
+                <m:e>
+                  <m:sSub>
+                    <m:sSubPr>
+                      <m:ctrlPr>
+                        <w:rPr>
+                          <w:rFonts w:ascii="Cambria Math" w:eastAsiaTheme="minorEastAsia" w:hAnsi="Cambria Math"/>
+                          <w:i/>
+                        </w:rPr>
+                      </m:ctrlPr>
+                    </m:sSubPr>
+                    <m:e>
+                      <m:r>
+                        <w:rPr>
+                          <w:rFonts w:ascii="Cambria Math" w:eastAsiaTheme="minorEastAsia" w:hAnsi="Cambria Math"/>
+                        </w:rPr>
+                        <m:t>y</m:t>
+                      </m:r>
+                    </m:e>
+                    <m:sub>
+                      <m:r>
+                        <w:rPr>
+                          <w:rFonts w:ascii="Cambria Math" w:eastAsiaTheme="minorEastAsia" w:hAnsi="Cambria Math"/>
+                        </w:rPr>
+                        <m:t>4</m:t>
+                      </m:r>
+                    </m:sub>
+                  </m:sSub>
+                  <m:r>
+                    <w:rPr>
+                      <w:rFonts w:ascii="Cambria Math" w:eastAsiaTheme="minorEastAsia" w:hAnsi="Cambria Math"/>
+                    </w:rPr>
+                    <m:t>=</m:t>
+                  </m:r>
+                  <m:sSub>
+                    <m:sSubPr>
+                      <m:ctrlPr>
+                        <w:rPr>
+                          <w:rFonts w:ascii="Cambria Math" w:eastAsiaTheme="minorEastAsia" w:hAnsi="Cambria Math"/>
+                          <w:i/>
+                        </w:rPr>
+                      </m:ctrlPr>
+                    </m:sSubPr>
+                    <m:e>
+                      <m:r>
+                        <w:rPr>
+                          <w:rFonts w:ascii="Cambria Math" w:eastAsiaTheme="minorEastAsia" w:hAnsi="Cambria Math"/>
+                        </w:rPr>
+                        <m:t>y</m:t>
+                      </m:r>
+                    </m:e>
+                    <m:sub>
+                      <m:r>
+                        <w:rPr>
+                          <w:rFonts w:ascii="Cambria Math" w:eastAsiaTheme="minorEastAsia" w:hAnsi="Cambria Math"/>
+                        </w:rPr>
+                        <m:t>0</m:t>
+                      </m:r>
+                    </m:sub>
+                  </m:sSub>
+                  <m:r>
+                    <w:rPr>
+                      <w:rFonts w:ascii="Cambria Math" w:eastAsiaTheme="minorEastAsia" w:hAnsi="Cambria Math"/>
+                    </w:rPr>
+                    <m:t>-</m:t>
+                  </m:r>
+                  <m:r>
+                    <w:rPr>
+                      <w:rFonts w:ascii="Cambria Math" w:eastAsiaTheme="minorEastAsia" w:hAnsi="Cambria Math"/>
+                    </w:rPr>
+                    <m:t>y</m:t>
+                  </m:r>
+                  <m:ctrlPr>
+                    <w:rPr>
+                      <w:rFonts w:ascii="Cambria Math" w:eastAsiaTheme="minorEastAsia" w:hAnsi="Cambria Math"/>
+                      <w:i/>
+                    </w:rPr>
+                  </m:ctrlPr>
+                </m:e>
+              </m:mr>
+            </m:m>
+          </m:e>
+        </m:d>
+      </m:oMath>
+      <w:r>
+        <w:rPr>
+          <w:rFonts w:eastAsiaTheme="minorEastAsia"/>
+        </w:rPr>
+        <w:t>.</w:t>
+      </w:r>
+    </w:p>
+    <w:p>
+      <w:pPr>
+        <w:rPr>
+          <w:lang w:val="en-US"/>
+        </w:rPr>
+      </w:pPr>
     </w:p>
     <w:sectPr>
       <w:pgSz w:w="11906" w:h="16838"/>
@@ -6800,6 +9962,95 @@
     </w:lvl>
   </w:abstractNum>
   <w:abstractNum w:abstractNumId="2" w15:restartNumberingAfterBreak="0">
+    <w:nsid w:val="27687327"/>
+    <w:multiLevelType w:val="hybridMultilevel"/>
+    <w:tmpl w:val="CDB4173E"/>
+    <w:lvl w:ilvl="0" w:tplc="0419000F">
+      <w:start w:val="1"/>
+      <w:numFmt w:val="decimal"/>
+      <w:lvlText w:val="%1."/>
+      <w:lvlJc w:val="left"/>
+      <w:pPr>
+        <w:ind w:left="720" w:hanging="360"/>
+      </w:pPr>
+      <w:rPr>
+        <w:rFonts w:hint="default"/>
+      </w:rPr>
+    </w:lvl>
+    <w:lvl w:ilvl="1" w:tplc="04190019">
+      <w:start w:val="1"/>
+      <w:numFmt w:val="lowerLetter"/>
+      <w:lvlText w:val="%2."/>
+      <w:lvlJc w:val="left"/>
+      <w:pPr>
+        <w:ind w:left="1440" w:hanging="360"/>
+      </w:pPr>
+    </w:lvl>
+    <w:lvl w:ilvl="2" w:tplc="0419001B" w:tentative="1">
+      <w:start w:val="1"/>
+      <w:numFmt w:val="lowerRoman"/>
+      <w:lvlText w:val="%3."/>
+      <w:lvlJc w:val="right"/>
+      <w:pPr>
+        <w:ind w:left="2160" w:hanging="180"/>
+      </w:pPr>
+    </w:lvl>
+    <w:lvl w:ilvl="3" w:tplc="0419000F" w:tentative="1">
+      <w:start w:val="1"/>
+      <w:numFmt w:val="decimal"/>
+      <w:lvlText w:val="%4."/>
+      <w:lvlJc w:val="left"/>
+      <w:pPr>
+        <w:ind w:left="2880" w:hanging="360"/>
+      </w:pPr>
+    </w:lvl>
+    <w:lvl w:ilvl="4" w:tplc="04190019" w:tentative="1">
+      <w:start w:val="1"/>
+      <w:numFmt w:val="lowerLetter"/>
+      <w:lvlText w:val="%5."/>
+      <w:lvlJc w:val="left"/>
+      <w:pPr>
+        <w:ind w:left="3600" w:hanging="360"/>
+      </w:pPr>
+    </w:lvl>
+    <w:lvl w:ilvl="5" w:tplc="0419001B" w:tentative="1">
+      <w:start w:val="1"/>
+      <w:numFmt w:val="lowerRoman"/>
+      <w:lvlText w:val="%6."/>
+      <w:lvlJc w:val="right"/>
+      <w:pPr>
+        <w:ind w:left="4320" w:hanging="180"/>
+      </w:pPr>
+    </w:lvl>
+    <w:lvl w:ilvl="6" w:tplc="0419000F" w:tentative="1">
+      <w:start w:val="1"/>
+      <w:numFmt w:val="decimal"/>
+      <w:lvlText w:val="%7."/>
+      <w:lvlJc w:val="left"/>
+      <w:pPr>
+        <w:ind w:left="5040" w:hanging="360"/>
+      </w:pPr>
+    </w:lvl>
+    <w:lvl w:ilvl="7" w:tplc="04190019" w:tentative="1">
+      <w:start w:val="1"/>
+      <w:numFmt w:val="lowerLetter"/>
+      <w:lvlText w:val="%8."/>
+      <w:lvlJc w:val="left"/>
+      <w:pPr>
+        <w:ind w:left="5760" w:hanging="360"/>
+      </w:pPr>
+    </w:lvl>
+    <w:lvl w:ilvl="8" w:tplc="0419001B" w:tentative="1">
+      <w:start w:val="1"/>
+      <w:numFmt w:val="lowerRoman"/>
+      <w:lvlText w:val="%9."/>
+      <w:lvlJc w:val="right"/>
+      <w:pPr>
+        <w:ind w:left="6480" w:hanging="180"/>
+      </w:pPr>
+    </w:lvl>
+  </w:abstractNum>
+  <w:abstractNum w:abstractNumId="3" w15:restartNumberingAfterBreak="0">
     <w:nsid w:val="3C537E2D"/>
     <w:multiLevelType w:val="hybridMultilevel"/>
     <w:tmpl w:val="9FD426E8"/>
@@ -6892,7 +10143,7 @@
       </w:pPr>
     </w:lvl>
   </w:abstractNum>
-  <w:abstractNum w:abstractNumId="3" w15:restartNumberingAfterBreak="0">
+  <w:abstractNum w:abstractNumId="4" w15:restartNumberingAfterBreak="0">
     <w:nsid w:val="49562EC3"/>
     <w:multiLevelType w:val="hybridMultilevel"/>
     <w:tmpl w:val="2F36A5E6"/>
@@ -7005,7 +10256,96 @@
       </w:rPr>
     </w:lvl>
   </w:abstractNum>
-  <w:abstractNum w:abstractNumId="4" w15:restartNumberingAfterBreak="0">
+  <w:abstractNum w:abstractNumId="5" w15:restartNumberingAfterBreak="0">
+    <w:nsid w:val="4CF06820"/>
+    <w:multiLevelType w:val="hybridMultilevel"/>
+    <w:tmpl w:val="C504DB1E"/>
+    <w:lvl w:ilvl="0" w:tplc="0419000F">
+      <w:start w:val="1"/>
+      <w:numFmt w:val="decimal"/>
+      <w:lvlText w:val="%1."/>
+      <w:lvlJc w:val="left"/>
+      <w:pPr>
+        <w:ind w:left="720" w:hanging="360"/>
+      </w:pPr>
+      <w:rPr>
+        <w:rFonts w:hint="default"/>
+      </w:rPr>
+    </w:lvl>
+    <w:lvl w:ilvl="1" w:tplc="04190019" w:tentative="1">
+      <w:start w:val="1"/>
+      <w:numFmt w:val="lowerLetter"/>
+      <w:lvlText w:val="%2."/>
+      <w:lvlJc w:val="left"/>
+      <w:pPr>
+        <w:ind w:left="1440" w:hanging="360"/>
+      </w:pPr>
+    </w:lvl>
+    <w:lvl w:ilvl="2" w:tplc="0419001B" w:tentative="1">
+      <w:start w:val="1"/>
+      <w:numFmt w:val="lowerRoman"/>
+      <w:lvlText w:val="%3."/>
+      <w:lvlJc w:val="right"/>
+      <w:pPr>
+        <w:ind w:left="2160" w:hanging="180"/>
+      </w:pPr>
+    </w:lvl>
+    <w:lvl w:ilvl="3" w:tplc="0419000F" w:tentative="1">
+      <w:start w:val="1"/>
+      <w:numFmt w:val="decimal"/>
+      <w:lvlText w:val="%4."/>
+      <w:lvlJc w:val="left"/>
+      <w:pPr>
+        <w:ind w:left="2880" w:hanging="360"/>
+      </w:pPr>
+    </w:lvl>
+    <w:lvl w:ilvl="4" w:tplc="04190019" w:tentative="1">
+      <w:start w:val="1"/>
+      <w:numFmt w:val="lowerLetter"/>
+      <w:lvlText w:val="%5."/>
+      <w:lvlJc w:val="left"/>
+      <w:pPr>
+        <w:ind w:left="3600" w:hanging="360"/>
+      </w:pPr>
+    </w:lvl>
+    <w:lvl w:ilvl="5" w:tplc="0419001B" w:tentative="1">
+      <w:start w:val="1"/>
+      <w:numFmt w:val="lowerRoman"/>
+      <w:lvlText w:val="%6."/>
+      <w:lvlJc w:val="right"/>
+      <w:pPr>
+        <w:ind w:left="4320" w:hanging="180"/>
+      </w:pPr>
+    </w:lvl>
+    <w:lvl w:ilvl="6" w:tplc="0419000F" w:tentative="1">
+      <w:start w:val="1"/>
+      <w:numFmt w:val="decimal"/>
+      <w:lvlText w:val="%7."/>
+      <w:lvlJc w:val="left"/>
+      <w:pPr>
+        <w:ind w:left="5040" w:hanging="360"/>
+      </w:pPr>
+    </w:lvl>
+    <w:lvl w:ilvl="7" w:tplc="04190019" w:tentative="1">
+      <w:start w:val="1"/>
+      <w:numFmt w:val="lowerLetter"/>
+      <w:lvlText w:val="%8."/>
+      <w:lvlJc w:val="left"/>
+      <w:pPr>
+        <w:ind w:left="5760" w:hanging="360"/>
+      </w:pPr>
+    </w:lvl>
+    <w:lvl w:ilvl="8" w:tplc="0419001B" w:tentative="1">
+      <w:start w:val="1"/>
+      <w:numFmt w:val="lowerRoman"/>
+      <w:lvlText w:val="%9."/>
+      <w:lvlJc w:val="right"/>
+      <w:pPr>
+        <w:ind w:left="6480" w:hanging="180"/>
+      </w:pPr>
+    </w:lvl>
+  </w:abstractNum>
+  <w:abstractNum w:abstractNumId="6" w15:restartNumberingAfterBreak="0">
     <w:nsid w:val="620933F8"/>
     <w:multiLevelType w:val="hybridMultilevel"/>
     <w:tmpl w:val="C9823F60"/>
@@ -7094,7 +10434,96 @@
       </w:pPr>
     </w:lvl>
   </w:abstractNum>
-  <w:abstractNum w:abstractNumId="5" w15:restartNumberingAfterBreak="0">
+  <w:abstractNum w:abstractNumId="7" w15:restartNumberingAfterBreak="0">
+    <w:nsid w:val="625B75BD"/>
+    <w:multiLevelType w:val="hybridMultilevel"/>
+    <w:tmpl w:val="CA0CB6F0"/>
+    <w:lvl w:ilvl="0" w:tplc="00C25B74">
+      <w:start w:val="1"/>
+      <w:numFmt w:val="decimal"/>
+      <w:lvlText w:val="%1."/>
+      <w:lvlJc w:val="left"/>
+      <w:pPr>
+        <w:ind w:left="720" w:hanging="360"/>
+      </w:pPr>
+      <w:rPr>
+        <w:rFonts w:eastAsiaTheme="minorEastAsia" w:hint="default"/>
+      </w:rPr>
+    </w:lvl>
+    <w:lvl w:ilvl="1" w:tplc="04190019">
+      <w:start w:val="1"/>
+      <w:numFmt w:val="lowerLetter"/>
+      <w:lvlText w:val="%2."/>
+      <w:lvlJc w:val="left"/>
+      <w:pPr>
+        <w:ind w:left="1440" w:hanging="360"/>
+      </w:pPr>
+    </w:lvl>
+    <w:lvl w:ilvl="2" w:tplc="0419001B" w:tentative="1">
+      <w:start w:val="1"/>
+      <w:numFmt w:val="lowerRoman"/>
+      <w:lvlText w:val="%3."/>
+      <w:lvlJc w:val="right"/>
+      <w:pPr>
+        <w:ind w:left="2160" w:hanging="180"/>
+      </w:pPr>
+    </w:lvl>
+    <w:lvl w:ilvl="3" w:tplc="0419000F" w:tentative="1">
+      <w:start w:val="1"/>
+      <w:numFmt w:val="decimal"/>
+      <w:lvlText w:val="%4."/>
+      <w:lvlJc w:val="left"/>
+      <w:pPr>
+        <w:ind w:left="2880" w:hanging="360"/>
+      </w:pPr>
+    </w:lvl>
+    <w:lvl w:ilvl="4" w:tplc="04190019" w:tentative="1">
+      <w:start w:val="1"/>
+      <w:numFmt w:val="lowerLetter"/>
+      <w:lvlText w:val="%5."/>
+      <w:lvlJc w:val="left"/>
+      <w:pPr>
+        <w:ind w:left="3600" w:hanging="360"/>
+      </w:pPr>
+    </w:lvl>
+    <w:lvl w:ilvl="5" w:tplc="0419001B" w:tentative="1">
+      <w:start w:val="1"/>
+      <w:numFmt w:val="lowerRoman"/>
+      <w:lvlText w:val="%6."/>
+      <w:lvlJc w:val="right"/>
+      <w:pPr>
+        <w:ind w:left="4320" w:hanging="180"/>
+      </w:pPr>
+    </w:lvl>
+    <w:lvl w:ilvl="6" w:tplc="0419000F" w:tentative="1">
+      <w:start w:val="1"/>
+      <w:numFmt w:val="decimal"/>
+      <w:lvlText w:val="%7."/>
+      <w:lvlJc w:val="left"/>
+      <w:pPr>
+        <w:ind w:left="5040" w:hanging="360"/>
+      </w:pPr>
+    </w:lvl>
+    <w:lvl w:ilvl="7" w:tplc="04190019" w:tentative="1">
+      <w:start w:val="1"/>
+      <w:numFmt w:val="lowerLetter"/>
+      <w:lvlText w:val="%8."/>
+      <w:lvlJc w:val="left"/>
+      <w:pPr>
+        <w:ind w:left="5760" w:hanging="360"/>
+      </w:pPr>
+    </w:lvl>
+    <w:lvl w:ilvl="8" w:tplc="0419001B" w:tentative="1">
+      <w:start w:val="1"/>
+      <w:numFmt w:val="lowerRoman"/>
+      <w:lvlText w:val="%9."/>
+      <w:lvlJc w:val="right"/>
+      <w:pPr>
+        <w:ind w:left="6480" w:hanging="180"/>
+      </w:pPr>
+    </w:lvl>
+  </w:abstractNum>
+  <w:abstractNum w:abstractNumId="8" w15:restartNumberingAfterBreak="0">
     <w:nsid w:val="63C11FCC"/>
     <w:multiLevelType w:val="hybridMultilevel"/>
     <w:tmpl w:val="1CF69052"/>
@@ -7211,19 +10640,28 @@
     <w:abstractNumId w:val="1"/>
   </w:num>
   <w:num w:numId="2">
-    <w:abstractNumId w:val="5"/>
+    <w:abstractNumId w:val="8"/>
   </w:num>
   <w:num w:numId="3">
-    <w:abstractNumId w:val="3"/>
+    <w:abstractNumId w:val="4"/>
   </w:num>
   <w:num w:numId="4">
-    <w:abstractNumId w:val="4"/>
+    <w:abstractNumId w:val="6"/>
   </w:num>
   <w:num w:numId="5">
-    <w:abstractNumId w:val="2"/>
+    <w:abstractNumId w:val="3"/>
   </w:num>
   <w:num w:numId="6">
     <w:abstractNumId w:val="0"/>
+  </w:num>
+  <w:num w:numId="7">
+    <w:abstractNumId w:val="7"/>
+  </w:num>
+  <w:num w:numId="8">
+    <w:abstractNumId w:val="5"/>
+  </w:num>
+  <w:num w:numId="9">
+    <w:abstractNumId w:val="2"/>
   </w:num>
 </w:numbering>
 </file>
@@ -7742,6 +11180,7 @@
   <w:style w:type="character" w:default="1" w:styleId="DefaultParagraphFont">
     <w:name w:val="Default Paragraph Font"/>
     <w:uiPriority w:val="1"/>
+    <w:semiHidden/>
     <w:unhideWhenUsed/>
   </w:style>
   <w:style w:type="table" w:default="1" w:styleId="TableNormal">
@@ -7963,101 +11402,6 @@
     </w:tblPr>
   </w:style>
 </w:styles>
-</file>
-
-<file path=word/ink/ink1.xml><?xml version="1.0" encoding="utf-8"?>
-<inkml:ink xmlns:inkml="http://www.w3.org/2003/InkML">
-  <inkml:definitions>
-    <inkml:context xml:id="ctx0">
-      <inkml:inkSource xml:id="inkSrc0">
-        <inkml:traceFormat>
-          <inkml:channel name="X" type="integer" min="-2.14748E9" max="2.14748E9" units="cm"/>
-          <inkml:channel name="Y" type="integer" min="-2.14748E9" max="2.14748E9" units="cm"/>
-          <inkml:channel name="F" type="integer" max="32767" units="dev"/>
-        </inkml:traceFormat>
-        <inkml:channelProperties>
-          <inkml:channelProperty channel="X" name="resolution" value="1000" units="1/cm"/>
-          <inkml:channelProperty channel="Y" name="resolution" value="1000" units="1/cm"/>
-          <inkml:channelProperty channel="F" name="resolution" value="0" units="1/dev"/>
-        </inkml:channelProperties>
-      </inkml:inkSource>
-      <inkml:timestamp xml:id="ts0" timeString="2022-02-14T11:17:27.046"/>
-    </inkml:context>
-    <inkml:brush xml:id="br0">
-      <inkml:brushProperty name="width" value="0.05" units="cm"/>
-      <inkml:brushProperty name="height" value="0.05" units="cm"/>
-      <inkml:brushProperty name="color" value="#E71224"/>
-    </inkml:brush>
-    <inkml:brush xml:id="br1">
-      <inkml:brushProperty name="width" value="0.05" units="cm"/>
-      <inkml:brushProperty name="height" value="0.05" units="cm"/>
-      <inkml:brushProperty name="color" value="#E71224"/>
-    </inkml:brush>
-    <inkml:brush xml:id="br2">
-      <inkml:brushProperty name="width" value="0.05" units="cm"/>
-      <inkml:brushProperty name="height" value="0.05" units="cm"/>
-      <inkml:brushProperty name="color" value="#E71224"/>
-    </inkml:brush>
-    <inkml:brush xml:id="br3">
-      <inkml:brushProperty name="width" value="0.05" units="cm"/>
-      <inkml:brushProperty name="height" value="0.05" units="cm"/>
-      <inkml:brushProperty name="color" value="#FFC114"/>
-    </inkml:brush>
-    <inkml:brush xml:id="br4">
-      <inkml:brushProperty name="width" value="0.05" units="cm"/>
-      <inkml:brushProperty name="height" value="0.05" units="cm"/>
-      <inkml:brushProperty name="color" value="#FF0066"/>
-    </inkml:brush>
-  </inkml:definitions>
-  <inkml:trace contextRef="#ctx0" brushRef="#br0">11521 1311 24575,'-2'8'0,"-8"33"0,-8 61 0,16-89 0,2 1 0,0-1 0,0 0 0,1 1 0,1-1 0,0 0 0,1 0 0,8 24 0,-1-11 0,2 0 0,18 30 0,-26-48 0,-1 0 0,0 0 0,-1 1 0,1-1 0,-2 1 0,1 0 0,-1-1 0,0 1 0,-1 15 0,6 40 0,4-10 0,-2 1 0,1 68 0,-10 115 0,-2-88 0,4-124 192,0-15-504,-1 0 1,0 0 0,-1-1-1,-3 20 1,0-19-6515</inkml:trace>
-  <inkml:trace contextRef="#ctx0" brushRef="#br0" timeOffset="935.09">11591 2615 24575,'-15'7'0,"0"1"0,1 0 0,0 1 0,1 1 0,0 0 0,0 1 0,1 0 0,-11 14 0,-11 8 0,-231 168 0,183-144 0,63-43 0,10-6 0,-2 0 0,1-1 0,-1 0 0,0-1 0,-1 0 0,1-1 0,-24 7 0,27-9 0,-1 0 0,1 0 0,0 1 0,0 0 0,0 1 0,0-1 0,1 2 0,0-1 0,0 1 0,-6 7 0,-7 3 0,-214 198 0,-91 73 0,316-280 161,-17 9-1687</inkml:trace>
-  <inkml:trace contextRef="#ctx0" brushRef="#br0" timeOffset="3171.31">11572 2633 24575,'149'1'0,"343"-16"0,-429 5 0,-38 5 0,0 2 0,34-1 0,-25 3 0,45-8 0,-20 1 0,-13 4 0,143-9 0,-155 14-1365,-19-1-5461</inkml:trace>
-  <inkml:trace contextRef="#ctx0" brushRef="#br0" timeOffset="7666.18">11378 1469 24575,'26'-28'0,"-2"-1"0,41-62 0,-65 90 0,1 0 0,-1 0 0,1 0 0,0 0 0,-1 0 0,1 0 0,0 0 0,0 0 0,0 1 0,0-1 0,0 0 0,0 0 0,0 1 0,0-1 0,0 1 0,0-1 0,0 1 0,0-1 0,0 1 0,1 0 0,-1-1 0,0 1 0,0 0 0,3 0 0,-2 0 0,-1 1 0,1 0 0,0-1 0,0 1 0,0 0 0,0 0 0,-1 0 0,1 0 0,-1 0 0,1 1 0,0-1 0,-1 0 0,3 4 0,4 6 0,0 0 0,0 1 0,9 20 0,-12-22 0,49 77 0,-41-65-1365,-6-14-5461</inkml:trace>
-  <inkml:trace contextRef="#ctx0" brushRef="#br0" timeOffset="10770.67">12684 2421 24575,'1'0'0,"-1"0"0,1 1 0,0-1 0,-1 0 0,1 1 0,-1-1 0,1 0 0,0 1 0,-1-1 0,1 0 0,-1 1 0,1-1 0,-1 1 0,0-1 0,1 1 0,-1-1 0,1 1 0,-1 0 0,0-1 0,1 1 0,-1-1 0,0 1 0,0 0 0,1 1 0,5 21 0,-4-11 0,0-9 0,-1 1 0,0-1 0,1 0 0,-1 0 0,1 0 0,0 0 0,0 0 0,0-1 0,0 1 0,1-1 0,-1 1 0,1-1 0,-1 0 0,1 0 0,0 0 0,0 0 0,0 0 0,0-1 0,0 1 0,0-1 0,7 2 0,13 7 0,-21-9 0,0 0 0,0 0 0,1 0 0,-1 0 0,0 1 0,0-1 0,0 1 0,-1 0 0,1-1 0,0 1 0,-1 0 0,1 0 0,2 4 0,-4-5 0,1 1 0,-1-1 0,1 1 0,-1-1 0,0 1 0,1 0 0,-1-1 0,0 1 0,0-1 0,0 1 0,-1-1 0,1 1 0,0 0 0,0-1 0,-1 1 0,0 2 0,-4 4 0,0 0 0,0 0 0,0 0 0,-1-1 0,-1 0 0,-7 8 0,-18 24 0,23-23 60,-23 38 202,30-50-431,-1 0 0,0 0 1,-1 0-1,1-1 0,-1 1 1,1-1-1,-1 0 0,0 0 1,-8 4-1,2-3-6657</inkml:trace>
-  <inkml:trace contextRef="#ctx0" brushRef="#br0" timeOffset="14249.74">10250 3374 24575,'16'68'0,"-15"40"0,0-1 0,-1-106 0,0-1 0,0 1 0,0 0 0,0 0 0,0 0 0,0 0 0,0 0 0,1 0 0,-1 0 0,0 0 0,0-1 0,1 1 0,-1 0 0,1 0 0,-1 0 0,1-1 0,-1 1 0,1 0 0,0 0 0,-1-1 0,1 1 0,0-1 0,-1 1 0,1 0 0,0-1 0,0 0 0,-1 1 0,1-1 0,0 1 0,0-1 0,0 0 0,0 0 0,0 1 0,0-1 0,0 0 0,-1 0 0,1 0 0,2 0 0,3-1 0,-1 0 0,1 0 0,-1-1 0,1 0 0,7-4 0,11-3 0,-1 2 0,-1-1 0,30-15 0,-8 3 0,25-15 0,-60 27-1365,-3 0-5461</inkml:trace>
-  <inkml:trace contextRef="#ctx0" brushRef="#br1" timeOffset="32166.41">11988 2024 24575,'73'-1'0,"77"2"0,-139 1 0,1 1 0,-1 0 0,0 1 0,0 0 0,-1 1 0,20 10 0,-27-12 0,0 0 0,-1 0 0,1 0 0,-1 0 0,0 1 0,0-1 0,0 0 0,0 1 0,0 0 0,-1-1 0,1 1 0,0 6 0,1 1 0,-1-1 0,0 1 0,1 16 0,-3 6-1365,-1-23-5461</inkml:trace>
-  <inkml:trace contextRef="#ctx0" brushRef="#br1" timeOffset="34878.62">11965 1990 24575,'3'-3'0,"1"-1"0,-1 1 0,0-1 0,0 0 0,0 0 0,0-1 0,-1 1 0,3-7 0,5-7 0,71-118 0,-76 130 0,0 0 0,1 1 0,0-1 0,0 1 0,0 1 0,1-1 0,-1 1 0,15-6 0,-8 2 0,156-89 0,-161 93 0,-1 0 0,1 1 0,0 0 0,0 1 0,1 0 0,-1 0 0,15-1 0,65 0 0,-57 3 0,29-2 0,-23 0 0,1 1 0,-1 3 0,58 8 0,-64-4 0,39 4 0,-66-9 0,0 0 0,-1 1 0,1-1 0,0 1 0,0 0 0,-1 0 0,1 0 0,-1 1 0,0-1 0,0 1 0,0 0 0,5 5 0,6 5 0,243 229-1365,-241-225-5461</inkml:trace>
-  <inkml:trace contextRef="#ctx0" brushRef="#br1" timeOffset="37468.23">12343 2179 24575,'1'-7'0,"1"1"0,-1-1 0,1 0 0,0 1 0,1 0 0,0 0 0,0 0 0,0 0 0,1 0 0,0 0 0,0 1 0,5-6 0,13-20 0,-19 27 0,-1 0 0,1 1 0,1 0 0,-1 0 0,0 0 0,1 0 0,-1 0 0,1 1 0,0-1 0,0 1 0,0 0 0,0 0 0,8-2 0,-3 1 0,1 1 0,-1 0 0,0 0 0,1 1 0,13 0 0,78 0 0,88 3 0,-175 0 0,0 1 0,-1 0 0,15 6 0,36 8 0,-49-14 0,-1 0 0,0 2 0,17 6 0,5 2 0,-10-6-1365,-17-6-5461</inkml:trace>
-  <inkml:trace contextRef="#ctx0" brushRef="#br1" timeOffset="46242.54">11719 966 24575,'-10'169'0,"10"-165"0,-1 1 0,1-1 0,0 0 0,0 1 0,1-1 0,-1 1 0,1-1 0,0 0 0,2 9 0,-2-12 0,-1 0 0,1-1 0,-1 1 0,1 0 0,-1-1 0,1 1 0,-1 0 0,1-1 0,-1 1 0,1-1 0,0 1 0,-1-1 0,1 1 0,0-1 0,0 0 0,-1 1 0,1-1 0,0 0 0,0 1 0,-1-1 0,1 0 0,1 0 0,0 0 0,0 0 0,0 0 0,0-1 0,0 1 0,0-1 0,0 1 0,0-1 0,-1 0 0,1 1 0,0-1 0,0 0 0,0 0 0,1-2 0,5-2 0,0 0 0,0 0 0,-1 0 0,0-1 0,0-1 0,0 1 0,-1-1 0,0 0 0,0 0 0,-1-1 0,0 0 0,0 0 0,-1 0 0,4-10 0,-3 6 0,-1 0 0,0 0 0,-1-1 0,2-17 0,1 5 0,-2 22 0,-3 17 0,0 47 0,-3 93 0,-10-65 0,9-67 0,-12 45 0,1-12 0,13-52 0,1-1 0,-2 1 0,1-1 0,0 1 0,0-1 0,-1 0 0,1 0 0,-1 0 0,0 0 0,1 0 0,-1 0 0,0 0 0,0-1 0,0 1 0,0-1 0,-1 1 0,1-1 0,0 0 0,-1 0 0,-3 2 0,3-2 0,-1 0 0,1 0 0,-1 0 0,1 0 0,-1 0 0,0-1 0,1 0 0,-1 1 0,0-1 0,1-1 0,-1 1 0,0 0 0,1-1 0,-5-1 0,6 1 0,1 0 0,0 0 0,0 0 0,0 0 0,0 0 0,-1 0 0,1-1 0,1 1 0,-1 0 0,0 0 0,0-1 0,0 1 0,1-1 0,-1 1 0,1-1 0,-1 1 0,1-1 0,-1 1 0,1-1 0,0 1 0,0-1 0,0-3 0,2-43 0,-1 30 0,-1 15 0,0-1 0,0 0 0,0 0 0,0 1 0,1-1 0,-1 0 0,1 1 0,0-1 0,0 1 0,0-1 0,1 1 0,-1-1 0,1 1 0,0 0 0,0 0 0,0 0 0,0 0 0,1 0 0,-1 0 0,5-4 0,16-14 0,1 1 0,29-19 0,-37 27 0,28-23 287,-31 23-700,2 0 0,-1 1 0,19-9 0</inkml:trace>
-  <inkml:trace contextRef="#ctx0" brushRef="#br1" timeOffset="51510.78">12890 2780 24575,'2'8'0,"0"0"0,1-1 0,-1 1 0,1-1 0,1 0 0,-1 0 0,1 0 0,9 12 0,2 4 0,9 32 0,-21-45 0,1-1 0,-1 0 0,2 0 0,-1 0 0,1-1 0,0 1 0,1-1 0,0 0 0,0-1 0,8 8 0,-7-7 276,-6-7-386,0 0 1,-1 0-1,1 0 1,0 0 0,0 0-1,0-1 1,-1 1 0,1 0-1,0 0 1,0-1-1,0 1 1,0-1 0,0 1-1,2 0 1</inkml:trace>
-  <inkml:trace contextRef="#ctx0" brushRef="#br1" timeOffset="53700.78">13124 2780 24575,'-7'2'0,"0"0"0,1 1 0,-1 0 0,1 0 0,0 0 0,0 1 0,0 0 0,0 0 0,0 0 0,-5 7 0,7-8 0,-21 19 0,19-16 0,0 0 0,-1-1 0,0 1 0,0-1 0,0-1 0,-9 5 0,7-3 0,0 0 0,0 1 0,1 0 0,0 1 0,1 0 0,0 0 0,0 1 0,0-1 0,-7 15 0,13-20 0,-9 20-1365,9-15-5461</inkml:trace>
-  <inkml:trace contextRef="#ctx0" brushRef="#br1" timeOffset="58079.37">10583 3727 24575,'76'-1'0,"82"3"0,-156-3 0,-1 1 0,1 0 0,0 0 0,-1 1 0,1-1 0,-1 0 0,1 0 0,-1 1 0,1-1 0,-1 1 0,0-1 0,1 1 0,-1 0 0,1 0 0,-1 0 0,0-1 0,0 1 0,0 0 0,1 0 0,-1 1 0,0-1 0,0 0 0,0 0 0,-1 0 0,1 1 0,0-1 0,0 0 0,-1 1 0,1-1 0,-1 1 0,1 1 0,-1-1 0,0 0 0,0 0 0,-1 0 0,1 0 0,-1 0 0,1-1 0,-1 1 0,0 0 0,0 0 0,0 0 0,0 0 0,0-1 0,0 1 0,0-1 0,0 1 0,-1-1 0,1 1 0,-1-1 0,1 0 0,-1 1 0,1-1 0,-5 2 0,-5 4 0,-3 1 0,0 1 0,-26 22 0,-25 16 0,56-40 0,0 0 0,0 1 0,1 0 0,-1 0 0,2 1 0,-13 17 0,20-25 0,0-1 0,0 1 0,0-1 0,0 1 0,0-1 0,0 0 0,0 1 0,0-1 0,0 1 0,0-1 0,0 1 0,0-1 0,0 0 0,0 1 0,0-1 0,0 1 0,1-1 0,-1 0 0,0 1 0,0-1 0,0 0 0,1 1 0,-1-1 0,0 0 0,1 1 0,-1-1 0,0 0 0,1 1 0,-1-1 0,0 0 0,1 0 0,-1 0 0,0 1 0,1-1 0,-1 0 0,1 0 0,-1 0 0,0 0 0,1 0 0,-1 0 0,1 0 0,-1 0 0,1 0 0,-1 0 0,0 0 0,1 0 0,-1 0 0,1 0 0,33 3 0,-23-3 0,113 9 0,-77 3-259,-38-9-847,0 0-5720</inkml:trace>
-  <inkml:trace contextRef="#ctx0" brushRef="#br1" timeOffset="69648.16">11575 2625 24575,'3'-2'0,"0"1"0,-1-1 0,1 1 0,0-1 0,0 0 0,-1 0 0,1 0 0,-1 0 0,0-1 0,1 1 0,2-5 0,7-6 0,58-51 0,33-26 0,-26 24 0,71-56 0,-126 108 0,31-26 0,-42 30 0,81-69 0,-57 52 0,31-21 0,-56 41 0,-1 0 0,0-1 0,12-13 0,-5 4 0,1-1 0,0-1 0,26-41 0,-57 61 0,-4 6 0,1 1 0,1 0 0,-2-2 0,1 0 0,-1-1 0,0 0 0,0-2 0,0 0 0,-36 1 0,73-4 0,12 1 0,33-4 0,-54 2 0,-1 0 0,0-1 0,0 0 0,0 0 0,0-1 0,0-1 0,0 1 0,10-7 0,-18 10 0,-1-1 0,0 1 0,0 0 0,0 0 0,1 0 0,-1 0 0,0-1 0,0 1 0,1 0 0,-1 0 0,0 0 0,1 0 0,-1 0 0,0 0 0,0 0 0,1 0 0,-1 0 0,0 0 0,0 0 0,1 0 0,-1 0 0,0 0 0,1 0 0,-1 0 0,0 0 0,0 0 0,1 0 0,-1 1 0,0-1 0,0 0 0,1 0 0,-1 0 0,0 0 0,0 1 0,0-1 0,1 0 0,-1 1 0,4 13 0,-4 25 0,-1-31 0,2 24 0,0-23 0,-1 1 0,0-1 0,0 0 0,-1 0 0,-2 12 0,0-15-1365</inkml:trace>
-  <inkml:trace contextRef="#ctx0" brushRef="#br2" timeOffset="94908.67">11694 2056 24575,'0'19'0,"1"0"0,0 1 0,2-1 0,8 36 0,-9-49-94,2 7-161,-1 0 1,0 0 0,0 0 0,0 15 0</inkml:trace>
-  <inkml:trace contextRef="#ctx0" brushRef="#br2" timeOffset="98279.05">11700 2055 24575,'0'-2'0,"0"0"0,1 0 0,-1 1 0,1-1 0,-1 1 0,1-1 0,-1 0 0,1 1 0,0-1 0,0 1 0,0-1 0,0 1 0,0 0 0,0-1 0,0 1 0,0 0 0,1 0 0,-1 0 0,0 0 0,1 0 0,-1 0 0,1 0 0,-1 0 0,1 1 0,0-1 0,-1 0 0,1 1 0,0-1 0,1 1 0,0-1 0,-1 0 0,1 1 0,-1 0 0,1-1 0,0 1 0,-1 0 0,1 0 0,-1 0 0,1 1 0,-1-1 0,1 1 0,0-1 0,-1 1 0,0 0 0,1 0 0,-1 0 0,1 0 0,2 2 0,-2 1 0,-1-1 0,1 0 0,-1 1 0,0-1 0,0 1 0,0 0 0,-1-1 0,1 1 0,-1 0 0,0 0 0,0 0 0,-1 0 0,1 0 0,-1 1 0,1-1 0,-2 8 0,1-10 0,0 1 0,0-1 0,0 0 0,0 1 0,-1-1 0,1 0 0,-1 1 0,0-1 0,1 0 0,-1 0 0,0 0 0,0 0 0,0 0 0,-1 0 0,1 0 0,0 0 0,-1 0 0,1 0 0,-1-1 0,0 1 0,0-1 0,1 1 0,-1-1 0,0 0 0,0 1 0,0-1 0,0 0 0,-1 0 0,1-1 0,-4 2 0,-45 3 0,55-4 0,-1-1 0,1 1 0,-1 0 0,1-1 0,-1 1-1,0 1 1,1-1 0,-1 0 0,0 1 0,0 0 0,4 3 0,36 30 45,-8-6-1454</inkml:trace>
-  <inkml:trace contextRef="#ctx0" brushRef="#br2" timeOffset="103897.36">12481 1783 24575,'-1'-18'0,"0"0"0,-2 0 0,0 1 0,-9-29 0,-2-5 0,6 4 0,-4-59 0,7 42 0,1 33 0,-5-101 0,7 109 0,0-1 0,-2 1 0,-10-37 0,-1-4 0,5-14 0,7 65 0,-2 15 0,0 21 0,4-12 0,0 1 0,-1-1 0,0 1 0,0-1 0,-1 0 0,-6 12 0,-31 65 0,27-61 0,2-12 0,11-15 0,0 0 0,0 0 0,0 0 0,0 0 0,-1 0 0,1 0 0,0 1 0,0-1 0,0 0 0,0 0 0,-1 0 0,1 0 0,0 0 0,0 0 0,0 0 0,-1 0 0,1 0 0,0 0 0,0 0 0,0 0 0,0 0 0,-1 0 0,1 0 0,0 0 0,0-1 0,0 1 0,0 0 0,-1 0 0,1 0 0,0 0 0,0 0 0,0 0 0,0 0 0,0 0 0,-1-1 0,1 1 0,0 0 0,0 0 0,0 0 0,0 0 0,0-1 0,-1 0 0,1-1 0,0 0 0,0 1 0,-1-1 0,1 1 0,0-1 0,0 0 0,1 1 0,-1-1 0,0 0 0,1 1 0,-1-1 0,0 1 0,1-1 0,0 1 0,1-3 0,21-51 0,-19 44 0,-1 1 0,2 0 0,-1 0 0,1 1 0,1-1 0,0 1 0,0 0 0,1 1 0,9-11 0,-3 4 0,2 0 0,-15 15 0,1 0 0,0 0 0,0 0 0,0 0 0,-1 0 0,1 0 0,0 0 0,0 0 0,-1 0 0,1 1 0,0-1 0,0 0 0,-1 0 0,1 1 0,0-1 0,-1 0 0,1 1 0,0-1 0,-1 1 0,1-1 0,-1 1 0,1-1 0,0 1 0,-1-1 0,1 1 0,0 1 0,4 5 0,0 0 0,0 1 0,0 0 0,-1 0 0,4 11 0,-5-12 0,1 1 0,-1-1 0,1 0 0,1 0 0,-1 0 0,9 10 0,-6-12-195,0 0 0,1-1 0,-1 0 0,1 0 0,0 0 0,8 2 0</inkml:trace>
-  <inkml:trace contextRef="#ctx0" brushRef="#br2" timeOffset="106771.75">12501 698 24575,'-1'65'0,"2"69"0,4-96-1365</inkml:trace>
-  <inkml:trace contextRef="#ctx0" brushRef="#br2" timeOffset="109308.72">12521 693 24575,'2'2'0,"0"0"0,1 1 0,-1-1 0,-1 1 0,1 0 0,0-1 0,-1 1 0,1 0 0,-1 0 0,0 0 0,1 4 0,1-1 0,19 50 0,-16-39 0,1 0 0,0 0 0,1-1 0,11 16 0,-19-32 0,0 1 0,0-1 0,0 0 0,0 0 0,0 0 0,0 0 0,0 1 0,1-1 0,-1 0 0,0 0 0,0 0 0,0 1 0,0-1 0,0 0 0,0 0 0,1 0 0,-1 0 0,0 0 0,0 0 0,0 1 0,0-1 0,1 0 0,-1 0 0,0 0 0,0 0 0,0 0 0,1 0 0,-1 0 0,0 0 0,0 0 0,0 0 0,1 0 0,-1 0 0,0 0 0,0 0 0,0 0 0,1 0 0,-1 0 0,0 0 0,0 0 0,0 0 0,1 0 0,-1 0 0,0 0 0,0 0 0,0-1 0,0 1 0,1 0 0,-1 0 0,0 0 0,4-15 0,-3-20 0,-1 34 0,-12-141 0,4 69-1365</inkml:trace>
-  <inkml:trace contextRef="#ctx0" brushRef="#br2" timeOffset="131341.29">6740 1381 24575,'-4'67'0,"-18"109"0,-3 16 0,21-69 0,4-62 0,-3 0 0,-12 66 0,9-84 0,2 0 0,3-1 0,3 53 0,0-6 0,-3-61 0,-2-1 0,-1 0 0,-2 0 0,-13 42 0,14-53 0,-2 7 0,1 1 0,1-1 0,1 1 0,-2 45 0,6-61 0,0-6 0,-1 0 0,1 1 0,0-1 0,0 0 0,0 0 0,1 1 0,-1-1 0,0 0 0,1 0 0,0 0 0,-1 1 0,2 1 0</inkml:trace>
-  <inkml:trace contextRef="#ctx0" brushRef="#br2" timeOffset="134470.57">6601 2887 24575,'86'-40'0,"53"-29"0,-54 16 0,84-46 0,-136 80 0,-1-2 0,38-31 0,-36 25 0,53-31 0,-72 48 0,0 0 0,0 0 0,-1-1 0,0-1 0,13-16 0,162-155 0,-173 169 0,9-10 0,2 2 0,1 1 0,55-33 0,-76 50-182,-1 0-1,0 0 0,-1 0 1,1-1-1,9-10 1,-13 14-88</inkml:trace>
-  <inkml:trace contextRef="#ctx0" brushRef="#br2" timeOffset="137820.16">6582 2914 24575,'21'12'0,"0"1"0,-1 1 0,23 21 0,17 12 0,487 349 0,-314-220 0,-222-167 0,-1 0 0,0 1 0,13 17 0,-12-15 0,-1 0 0,17 13 0,-17-16 0,16 11 0,31 32 0,-38-38-1365</inkml:trace>
-  <inkml:trace contextRef="#ctx0" brushRef="#br2" timeOffset="143001.88">6601 2902 24575,'67'0'0,"94"1"0,231-29 0,-369 24 0,0-2 0,31-12 0,-34 11 0,0 0 0,0 2 0,26-4 0,151 0 0,-140 9 0,1-3 0,111-18 0,-136 13 0,-4 0 0,0 1 0,1 1 0,-1 2 0,1 1 0,0 1 0,50 4 0,-30 6 0,1-3 0,-1-1 0,1-3 0,-1-2 0,1-3 0,55-10 0,-102 13 0,218-39 0,-166 32 0,0-3 0,0-2 0,59-24 0,-94 29 0,1 1 0,-1 0 0,1 1 0,0 2 0,0 0 0,1 1 0,-1 2 0,43 1 0,-25 4 0,-21-4 0,-1 2 0,0 0 0,0 2 0,34 10 0,-1 3 0,58 11 0,27 10 0,-118-34 0,0-1 0,0 0 0,0-1 0,1-1 0,-1-1 0,28-3 0,10 2 0,12 0 0,6 0 0,0 3 0,114 17 0,-176-17 0,-1 0 0,0-1 0,1 0 0,-1 0 0,1-1 0,-1-1 0,0 0 0,1-1 0,-1 0 0,0 0 0,0-2 0,0 1 0,0-1 0,-1-1 0,12-6 0,-12 7 0,1 0 0,-1 1 0,1 0 0,0 1 0,-1 0 0,1 0 0,21 0 0,17-2 0,25-5 0,122 0 0,-122 8 0,97-5 0,78-1 0,-224 8 0,-16 0 0,1-1 0,-1 0 0,0 0 0,0-1 0,0 0 0,0-1 0,13-3 0,-9 4-1365</inkml:trace>
-  <inkml:trace contextRef="#ctx0" brushRef="#br2" timeOffset="149002.17">7871 3881 24575,'26'2'0,"-1"1"0,1 2 0,-1 1 0,0 0 0,43 19 0,15 3 0,-65-23 0,29 9 0,-44-14 0,0 1 0,0-1 0,0 1 0,0-1 0,-1 0 0,1 0 0,0 0 0,0-1 0,0 1 0,0-1 0,0 1 0,3-2 0,-42 10 0,15 2 0,0 1 0,1 2 0,1-1 0,0 2 0,0 1 0,-25 26 0,16-15 0,-37 27 0,56-48 0,-19 13 0,27-18 0,1 0 0,0 0 0,-1 0 0,1 1 0,0-1 0,-1 0 0,1 1 0,0-1 0,0 0 0,-1 1 0,1-1 0,0 0 0,0 1 0,0-1 0,-1 0 0,1 1 0,0-1 0,0 1 0,0-1 0,0 0 0,0 1 0,0-1 0,0 1 0,0-1 0,0 1 0,0-1 0,0 0 0,0 1 0,0-1 0,0 1 0,0-1 0,0 0 0,1 1 0,-1-1 0,0 0 0,0 1 0,0-1 0,1 1 0,-1-1 0,0 0 0,0 1 0,1-1 0,-1 0 0,0 0 0,1 1 0,-1-1 0,0 0 0,1 0 0,-1 0 0,0 1 0,1-1 0,-1 0 0,1 0 0,-1 0 0,0 0 0,1 0 0,-1 0 0,1 0 0,-1 0 0,0 0 0,1 0 0,0 0 0,10 2 0,0 0 0,0-1 0,0-1 0,0 0 0,0 0 0,0-1 0,0-1 0,0 0 0,15-4 0,43-6 0,60 12-1365</inkml:trace>
-  <inkml:trace contextRef="#ctx0" brushRef="#br2" timeOffset="163617.19">6257 1268 24575,'0'7'0,"0"0"0,0-1 0,1 1 0,0 0 0,1 0 0,-1-1 0,4 10 0,-4-13 0,1 0 0,0 0 0,-1-1 0,1 1 0,0 0 0,1-1 0,-1 1 0,0-1 0,1 0 0,-1 0 0,1 1 0,0-2 0,-1 1 0,1 0 0,0-1 0,6 3 0,-5-2 0,2 0 0,-1 0 0,1 0 0,-1 0 0,1 0 0,0-1 0,9 1 0,-14-2 0,1-1 0,0 1 0,0 0 0,0-1 0,0 1 0,-1-1 0,1 1 0,0-1 0,0 0 0,-1 0 0,1 0 0,-1 0 0,1 0 0,-1 0 0,1 0 0,-1-1 0,1 1 0,-1 0 0,0-1 0,0 1 0,0-1 0,0 0 0,0 1 0,1-4 0,3-6 0,0-1 0,-1 1 0,-1-1 0,0 0 0,-1-1 0,0 1 0,0 0 0,-1-1 0,-2-21 0,-2 72 0,-1 0 0,-2-1 0,-21 68 0,24-93 0,-1 0 0,0-1 0,-1 1 0,-12 19 0,14-28 0,1-1 0,-1 1 0,1-1 0,-1 1 0,0-1 0,0 0 0,0 0 0,0 0 0,0 0 0,0-1 0,-1 1 0,1-1 0,0 0 0,-1 0 0,1 0 0,-1-1 0,1 1 0,-1-1 0,0 1 0,1-1 0,-1-1 0,0 1 0,1 0 0,-1-1 0,1 0 0,-1 1 0,1-1 0,-7-3 0,7 3 0,1 0 0,0-1 0,-1 1 0,1 0 0,0-1 0,-1 1 0,1-1 0,0 0 0,0 0 0,0 0 0,1 0 0,-1 0 0,0 0 0,1 0 0,-1 0 0,1-1 0,0 1 0,0 0 0,0-1 0,0 0 0,0 1 0,1-1 0,-1 1 0,1-1 0,-1 0 0,1 1 0,0-1 0,0 0 0,0 1 0,0-1 0,1 0 0,-1 1 0,1-1 0,0 0 0,0 1 0,0-1 0,0 1 0,1-3 0,1 1 0,0 0 0,0 1 0,0 0 0,1 0 0,-1 0 0,1 0 0,0 1 0,-1-1 0,1 1 0,7-3 0,-3 1 0,0 0 0,1 1 0,-1 0 0,15-2 0,-12 4 0,0 1 0,0 0 0,22 5 0,-25-4 0,1 1 0,-1-2 0,1 1 0,-1-1 0,0 0 0,1 0 0,-1-1 0,9-2 0,-14 1 7,1 0 1,-1-1-1,-1 1 0,1 0 0,0-1 0,-1 0 0,1 1 0,-1-1 0,0 0 1,0 0-1,0 0 0,2-4 0,11-16-1465,-3 11-5368</inkml:trace>
-  <inkml:trace contextRef="#ctx0" brushRef="#br2" timeOffset="168485.61">7983 2035 24575,'10'6'0,"-1"-1"0,0 2 0,0-1 0,-1 1 0,1 0 0,-2 1 0,13 15 0,41 66 0,-49-68 0,1-7-1365</inkml:trace>
-  <inkml:trace contextRef="#ctx0" brushRef="#br2" timeOffset="170213.4">7918 2233 24575,'0'-3'0,"1"1"0,-1 0 0,1-1 0,0 1 0,-1 0 0,1-1 0,0 1 0,1 0 0,-1 0 0,0 0 0,0 0 0,1 0 0,-1 0 0,1 0 0,0 0 0,0 1 0,3-4 0,41-25 0,-27 19 0,-6 1 0,0-2 0,-1 1 0,-1-2 0,0 1 0,-1-1 0,0-1 0,11-22 0,15-17 0,-2 9-1365</inkml:trace>
-  <inkml:trace contextRef="#ctx0" brushRef="#br2" timeOffset="178200.27">6595 2861 24575,'2'-7'0,"-1"0"0,1 0 0,0 0 0,1 0 0,-1 1 0,2-1 0,-1 1 0,0-1 0,7-6 0,2-8 0,15-28 0,1 1 0,71-89 0,-78 110 0,-1-2 0,-2 0 0,23-48 0,-22 40 0,44-67 0,-8 35 0,-27 35 0,-1-1 0,31-54 0,-36 52 0,46-58 0,-24 47 0,-33 37 0,0 0 0,-1-1 0,-1 0 0,15-23 0,90-168 0,-94 174 0,-16 25 0,0-1 0,-1 0 0,1 0 0,-1 0 0,0 0 0,-1-1 0,1 1 0,1-7 0,-4 12 0,0-1 0,0 1 0,0 0 0,1-1 0,-1 1 0,0 0 0,0-1 0,0 1 0,0 0 0,0-1 0,-1 1 0,1 0 0,0-1 0,0 1 0,0 0 0,0-1 0,0 1 0,0 0 0,0-1 0,-1 1 0,1 0 0,0 0 0,0-1 0,0 1 0,-1 0 0,1 0 0,0-1 0,0 1 0,-1 0 0,1 0 0,0-1 0,-1 1 0,1 0 0,0 0 0,-1 0 0,1 0 0,-18 0 0,-15 10 0,0 3 0,-63 31 0,104-43 0,1 1 0,0-2 0,0 1 0,15-2 0,-16 0 0,1-1 0,-1 0 0,1-1 0,-1 0 0,0 0 0,13-8 0,14-5 0,-34 16 0,0 1 0,0-1 0,0 0 0,-1 1 0,1-1 0,0 0 0,0 1 0,-1-1 0,1 1 0,0-1 0,-1 1 0,1-1 0,-1 1 0,1 0 0,0-1 0,-1 1 0,1 0 0,-1-1 0,0 1 0,1 0 0,-1 0 0,0-1 0,1 1 0,-1 0 0,0 0 0,0 0 0,1 0 0,-1-1 0,0 2 0,6 27 0,-5 56 73,-2-43-1511</inkml:trace>
-  <inkml:trace contextRef="#ctx0" brushRef="#br2" timeOffset="188967.82">6748 1389 24575,'-17'18'0,"11"-11"0,0-1 0,0 1 0,-1-1 0,-9 6 0,-4-3 0,17-8 0,1-1 0,0 1 0,0 0 0,0 0 0,0 0 0,0 0 0,0 0 0,0 1 0,1-1 0,-1 0 0,0 1 0,1-1 0,-1 1 0,-1 2 0,-6 14 0,22-27 0,24-25 0,31-18 0,-67 52 0,-1-1 0,1 1 0,-1-1 0,1 1 0,0 0 0,-1-1 0,1 1 0,0 0 0,-1-1 0,1 1 0,0 0 0,-1 0 0,1 0 0,0 0 0,-1 0 0,1 0 0,0 0 0,-1 0 0,1 0 0,0 0 0,-1 0 0,1 0 0,0 0 0,-1 0 0,1 1 0,0-1 0,-1 0 0,2 1 0,20 17 0,10 28 0,-27-36-341,-1 0 0,1 0-1,3 17 1</inkml:trace>
-  <inkml:trace contextRef="#ctx0" brushRef="#br2" timeOffset="192964.49">7752 3801 24575,'0'-83'0,"0"49"0,0 29 0,0 10 0,1 18 0,0-16 0,-1 1 0,0-1 0,0 1 0,-1-1 0,-1 11 0,1-16 0,1-1 0,-1 1 0,1-1 0,-1 0 0,0 1 0,1-1 0,-1 0 0,0 1 0,0-1 0,0 0 0,0 0 0,0 0 0,0 0 0,0 0 0,0 0 0,-1 0 0,1 0 0,0 0 0,-1 0 0,1-1 0,0 1 0,-1-1 0,1 1 0,-1-1 0,1 1 0,-1-1 0,1 0 0,-1 0 0,1 0 0,-1 0 0,-1 0 0,-7 1 0,0 0 0,0 0 0,0 1 0,-18 6 0,3 0 0,16-4-1365</inkml:trace>
-  <inkml:trace contextRef="#ctx0" brushRef="#br2" timeOffset="194964.89">7680 1234 24575,'-14'234'0,"7"-131"0,1-48 0,5-50-1365</inkml:trace>
-  <inkml:trace contextRef="#ctx0" brushRef="#br2" timeOffset="199452.96">7686 1227 24575,'58'-1'0,"58"2"0,-115-1 0,0 0 0,-1 0 0,1 1 0,-1-1 0,1 0 0,-1 0 0,1 0 0,0 0 0,-1 1 0,1-1 0,-1 0 0,1 1 0,-1-1 0,1 0 0,-1 1 0,0-1 0,1 0 0,-1 1 0,1-1 0,-1 1 0,0-1 0,1 1 0,-1-1 0,0 1 0,1-1 0,-1 1 0,0-1 0,0 1 0,0-1 0,1 2 0,-3 21 0,-15 20 0,9-33 0,-1 1 0,1-1 0,-2 0 0,0-1 0,0 0 0,0 0 0,-22 12 0,27-17 0,1-2 0,1 0 0,0-1 0,-1 1 0,1-1 0,-1 0 0,0 0 0,1 0 0,-9 1 0,1 0 0,50 20 0,-31-18 0,1 1 0,-1 0 0,-1 0 0,1 1 0,-1 0 0,0 1 0,0-1 0,9 14 0,17 14 0,-29-30 0,1 1 0,-1 0 0,1 0 0,-1 0 0,-1 0 0,1 1 0,-1-1 0,0 1 0,0 0 0,0 0 0,2 12 0</inkml:trace>
-  <inkml:trace contextRef="#ctx0" brushRef="#br2" timeOffset="202942.54">8089 1498 24575,'0'0'0,"0"-1"0,0 0 0,0 0 0,0 0 0,0 0 0,0 0 0,-1 0 0,1 1 0,0-1 0,0 0 0,-1 0 0,1 0 0,-1 1 0,1-1 0,-1 0 0,1 0 0,-1 1 0,1-1 0,-1 0 0,0 1 0,1-1 0,-1 1 0,0-1 0,0 1 0,1-1 0,-1 1 0,0 0 0,0-1 0,0 1 0,1 0 0,-1-1 0,0 1 0,0 0 0,0 0 0,0 0 0,0 0 0,0 0 0,1 0 0,-1 0 0,0 0 0,0 0 0,0 0 0,0 1 0,0-1 0,0 0 0,1 1 0,-1-1 0,-1 1 0,-2 0 0,0 1 0,1-1 0,-1 1 0,0 0 0,1 0 0,0 0 0,-1 0 0,1 0 0,-5 6 0,5-5 0,1-1 0,0 1 0,1 0 0,-1 0 0,0 0 0,1 0 0,0 0 0,0 0 0,0 0 0,0 0 0,0 0 0,0 0 0,1 4 0,0-5 0,0 0 0,1-1 0,-1 1 0,1-1 0,-1 1 0,1-1 0,0 1 0,-1-1 0,1 1 0,0-1 0,0 1 0,0-1 0,0 0 0,0 0 0,1 0 0,-1 1 0,0-1 0,1 0 0,-1-1 0,0 1 0,1 0 0,-1 0 0,1 0 0,-1-1 0,1 1 0,0-1 0,-1 1 0,3-1 0,-2 1 0,0 0 0,1 0 0,-1-1 0,0 1 0,1-1 0,-1 1 0,1-1 0,-1 0 0,1 0 0,-1 0 0,0 0 0,1-1 0,-1 1 0,1-1 0,-1 1 0,0-1 0,1 0 0,-1 0 0,3-1 0,-4 0 0,1 1 0,-1-1 0,1 0 0,-1 1 0,0-1 0,0 0 0,0 0 0,0 0 0,0 0 0,0 0 0,-1 0 0,1 0 0,-1 0 0,1 0 0,-1 0 0,0 0 0,0 0 0,0 0 0,0 0 0,0-1 0,0-2 0,2 43 0,-3 42 0,0-64 0,0-1 0,-2 1 0,1-1 0,-2 0 0,-10 26 0,12-37 0,0-1 0,0 0 0,-1 0 0,1 0 0,-1 0 0,0-1 0,0 1 0,0-1 0,0 1 0,0-1 0,-1 0 0,1 0 0,-6 2 0,8-4 0,0 1 0,0 0 0,0-1 0,0 1 0,-1-1 0,1 0 0,0 1 0,0-1 0,0 0 0,-1 0 0,1 0 0,0 0 0,0 0 0,-1 0 0,1 0 0,0 0 0,0 0 0,-1 0 0,1-1 0,0 1 0,0 0 0,0-1 0,0 1 0,-1-1 0,1 0 0,0 1 0,0-1 0,0 0 0,0 0 0,0 1 0,1-1 0,-1 0 0,0 0 0,0 0 0,0 0 0,1 0 0,-1 0 0,1 0 0,-1-1 0,1 1 0,-1 0 0,1 0 0,-1 0 0,1-2 0,-1 0 0,1 0 0,-1 1 0,1-1 0,0 0 0,-1 1 0,1-1 0,1 0 0,-1 1 0,0-1 0,1 0 0,-1 1 0,1-1 0,0 1 0,1-4 0,0 2 0,1 0 0,0 0 0,1 0 0,-1 0 0,1 1 0,5-5 0,47-31 0,-44 31 0,1 0 0,-1 0 0,12-12 0,-4-5-1365</inkml:trace>
-  <inkml:trace contextRef="#ctx0" brushRef="#br2" timeOffset="207191.9">7864 2014 24575,'-39'0'0,"16"-1"0,1 1 0,0 0 0,-1 2 0,-31 7 0,40-4 0,23-4 0,24-6 0,-25 3 0,0 1 0,-1 0 0,1 0 0,0 0 0,0 1 0,-1 0 0,16 3 0,-16-2 0,1 0 0,0-1 0,0 0 0,0 0 0,0 0 0,16-4 0,-27 17 0,2 0 0,-1 0 0,2 22 0,0-19-117,1 3-133,-1-1 1,-1 1-1,0 0 0,-6 21 1</inkml:trace>
-  <inkml:trace contextRef="#ctx0" brushRef="#br2" timeOffset="261854.4">2565 2830 24575,'3'-1'0,"-1"0"0,1 0 0,-1-1 0,0 1 0,1-1 0,-1 1 0,0-1 0,0 0 0,0 0 0,0 0 0,2-3 0,1-1 0,44-44 0,-3-3 0,-2-1 0,-3-2 0,-2-2 0,-3-1 0,33-74 0,-58 110 0,0 1 0,1 1 0,1 0 0,1 1 0,0 0 0,28-27 0,15-7 0,-21 21 0,-1-1 0,55-71 0,-88 102 0,21-30 0,49-54 0,115-80 0,-119 111 0,88-94 0,-99 83 0,65-68 0,-100 114 0,1 0 0,0 1 0,47-29 0,-55 41 0,-1 0 0,-1-1 0,1-1 0,-1 0 0,-1 0 0,19-22 0,-28 28 0,2-1 0,-1 0 0,0-1 0,0 1 0,-1-1 0,5-10 0,-8 16 0,1-1 0,-1 0 0,0 1 0,0-1 0,0 0 0,1 0 0,-1 1 0,0-1 0,0 0 0,0 0 0,0 1 0,0-1 0,-1 0 0,1 0 0,0 1 0,0-1 0,0 0 0,-1 0 0,1 1 0,0-1 0,-1 0 0,1 1 0,-1-2 0,0 1 0,-1 1 0,1-1 0,0 0 0,-1 0 0,1 1 0,-1-1 0,1 0 0,-1 1 0,1 0 0,-1-1 0,1 1 0,-1 0 0,0 0 0,1 0 0,-1 0 0,-1 0 0,-8 1 0,-1 0 0,1 1 0,0 1 0,0 0 0,-15 6 0,-30 7 0,45-14 0,-1-1 0,1 1 0,-1 1 0,-21 8 0,71-8 0,-21-5 0,1 0 0,0 0 0,25-9 0,-29 7 0,1 1 0,-1 0 0,1 0 0,0 2 0,26 0 0,-41 1 0,1 0 0,0 0 0,0 0 0,-1 0 0,1 1 0,0-1 0,-1 0 0,1 1 0,0-1 0,-1 0 0,1 1 0,0-1 0,-1 1 0,1-1 0,-1 1 0,1-1 0,-1 1 0,1 0 0,-1-1 0,1 1 0,-1-1 0,0 1 0,1 0 0,-1 0 0,1 0 0,2 26 0,-12 27 0,8-53 0,-36 157 0,35-135-11,0 0 94,1-22-511,-2-12-581,1 1-5817</inkml:trace>
-  <inkml:trace contextRef="#ctx0" brushRef="#br2" timeOffset="268142.38">2557 2847 24575,'-56'-120'0,"6"-2"0,-58-208 0,-72-233 0,96 245 0,25 77 0,-13-28 0,56 213 0,9 29 0,-1 0 0,0 1 0,-2 0 0,-2 0 0,-20-36 0,30 59 0,1-1 0,0 0 0,0 0 0,0 0 0,0 0 0,0 0 0,1 0 0,0 0 0,0 0 0,0 0 0,0 0 0,2-5 0,-1-8 0,-1-28 0,-4-141 0,3 184 0,0 0 0,1 0 0,-1-1 0,0 1 0,0 0 0,0 0 0,0 0 0,0 0 0,-1 0 0,1 0 0,-1 0 0,1 0 0,-1 1 0,0-1 0,1 1 0,-1-1 0,0 1 0,0-1 0,0 1 0,0 0 0,0 0 0,0 0 0,-1 0 0,1 1 0,0-1 0,0 0 0,-1 1 0,1 0 0,0-1 0,-1 1 0,1 0 0,-1 0 0,1 1 0,0-1 0,-1 0 0,1 1 0,0-1 0,0 1 0,-1 0 0,-3 2 0,4-3 0,1 1 0,-1 0 0,1 0 0,-1 0 0,1 1 0,0-1 0,-1 0 0,1 0 0,0 1 0,0-1 0,0 1 0,0-1 0,0 1 0,0-1 0,0 1 0,1 0 0,-1-1 0,0 1 0,0 2 0,-5 42 0,1-10 0,-2-12 0,1-8 0,1 0 0,1 0 0,1 0 0,-3 22 0,0 3 0,41-111 0,19-47 0,-32 81 0,-22 36 0,1 0 0,-1 0 0,1-1 0,-1 1 0,0 0 0,1 0 0,-1 0 0,1 0 0,-1 0 0,1 0 0,-1 0 0,0 0 0,1 0 0,-1 1 0,1-1 0,-1 0 0,1 0 0,-1 0 0,0 0 0,1 1 0,-1-1 0,1 0 0,-1 0 0,0 1 0,1-1 0,-1 0 0,0 1 0,0-1 0,1 0 0,-1 1 0,0-1 0,0 0 0,1 1 0,-1-1 0,0 1 0,0-1 0,1 1 0,13 22 0,-10-18 0,29 47 0,-25-38 0,0-1 0,1 0 0,0 0 0,1-1 0,0 0 0,24 20 0,-31-30-85,-1-1 0,1 0-1,-1 0 1,1-1 0,0 1-1,-1 0 1,1-1 0,0 0-1,-1 1 1,1-1 0,0 0-1,0 0 1,-1-1 0,1 1-1,4-2 1</inkml:trace>
-  <inkml:trace contextRef="#ctx0" brushRef="#br2" timeOffset="273539.64">2565 2830 24575,'-5'0'0,"1"-1"0,-1 0 0,1 0 0,-1-1 0,1 1 0,-1-1 0,-6-4 0,-23-7 0,-5 6 0,0-2 0,0-3 0,-44-18 0,-31-10 0,75 28 0,-55-24 0,10-2 0,41 20 0,1-2 0,-57-37 0,77 44 0,-1 1 0,0 1 0,-1 2 0,0 0 0,-44-10 0,-4-1 0,38 10 0,1-2 0,0-2 0,-46-25 0,-48-41 0,54 39 0,-104-41 0,135 64 0,11 3 0,-48-33 0,-13-6 0,-121-61 0,185 89 0,25 22 0,-1 0 0,1 1 0,-1-1 0,0 1 0,0 0 0,0 0 0,-9-5 0,13 8 0,0 0 0,0 0 0,0 0 0,-1 0 0,1 0 0,0-1 0,0 1 0,0 0 0,0 0 0,-1 0 0,1 0 0,0 0 0,0 0 0,0 0 0,-1 0 0,1 0 0,0 0 0,0 0 0,0 0 0,0 0 0,-1 0 0,1 0 0,0 0 0,0 0 0,0 0 0,-1 0 0,1 0 0,0 0 0,0 0 0,0 0 0,0 0 0,-1 1 0,1-1 0,0 0 0,0 0 0,0 0 0,0 0 0,0 0 0,-1 0 0,1 1 0,0-1 0,0 0 0,0 0 0,0 0 0,0 0 0,0 1 0,0-1 0,0 0 0,0 0 0,0 0 0,-1 1 0,6 12 0,12 13 0,-1-10 0,-1 0 0,19 26 0,-29-35 0,-1 0 0,1 1 0,-2-1 0,1 1 0,-1 0 0,0 0 0,0 1 0,-1-1 0,1 13 0,0-5 0,1 1 0,1-1 0,9 23 0,-4-14 0,-10-24 0,1 3 0,0 0 0,0-1 0,1 1 0,-1 0 0,1-1 0,0 1 0,0-1 0,1 1 0,-1-1 0,5 5 0,-7-9 0,1 1 0,-1 0 0,0-1 0,0 1 0,1 0 0,-1-1 0,0 1 0,0-1 0,0 1 0,1-1 0,-1 1 0,0-1 0,0 1 0,0-1 0,0 1 0,0-1 0,0 1 0,0-1 0,0 1 0,0 0 0,0-1 0,0 1 0,-1-1 0,1 1 0,0-1 0,0 1 0,0-1 0,0 1 0,-1 0 0,1-1 0,-7-18 0,6 17 0,-15-40 0,-2 1 0,-35-59 0,34 57 0,16 35 0,0 0 0,0 0 0,-1 0 0,-5-9 0,7 14 0,0 0 0,0 0 0,1 0 0,-1-1 0,1 1 0,0-1 0,0 1 0,0-1 0,0 1 0,1-1 0,0 0 0,-1-6 0,2 8 0,-1 1 0,0 0 0,0-1 0,0 1 0,0 0 0,1-1 0,-1 1 0,1 0 0,-1 0 0,1-1 0,-1 1 0,1 0 0,0 0 0,0 0 0,-1 0 0,1 0 0,0 0 0,0 0 0,0 0 0,0 0 0,0 0 0,0 1 0,0-1 0,1 0 0,-1 1 0,0-1 0,0 1 0,0-1 0,1 1 0,-1-1 0,0 1 0,1 0 0,-1 0 0,0 0 0,1 0 0,0 0 0,11-1 0,0 1 0,-1 1 0,1 0 0,-1 1 0,1 0 0,-1 1 0,0 0 0,23 11 0,-28-12 18,0 1 0,0-1 0,0 0 0,10 1 0,7 2-1473</inkml:trace>
-  <inkml:trace contextRef="#ctx0" brushRef="#br2" timeOffset="282622.9">3646 0 24575,'-4'75'0,"-3"0"0,-24 102 0,-3 22 0,23-34 0,8-94 0,-12 74 0,-14 29 0,-25 137 0,-7-66 0,-6 75 0,32-202 0,33-105 0,0-1 0,1 1 0,0 14 0,1-15 0,0 0 0,-1-1 0,-5 23 0,2-25 0,0 1 0,0-1 0,-1-1 0,0 1 0,-1-1 0,0 1 0,-8 7 0,5-5 0,1 0 0,-14 23 0,21-33 0,1 0 0,-1 1 0,1-1 0,-1 0 0,1 0 0,-1 1 0,1-1 0,0 1 0,-1-1 0,1 0 0,0 1 0,0-1 0,0 1 0,0-1 0,0 0 0,1 3 0,-1-3 0,1 0 0,-1-1 0,1 1 0,-1 0 0,1-1 0,-1 1 0,1 0 0,-1-1 0,1 1 0,0-1 0,0 1 0,-1-1 0,1 1 0,0-1 0,0 1 0,-1-1 0,1 0 0,0 0 0,0 1 0,1-1 0,5 1 0,1 0 0,-1-1 0,1 0 0,0 0 0,8-2 0,4 0 0,18 2 0,0 3 0,0 0 0,49 13 0,111 35 0,-167-42 0,29 11 0,-35-11 0,0-2 0,46 9 0,-41-12 0,1 1 0,39 11 0,132 54 0,-147-59 0,-8-2 0,1 7 0,-34-10 0,0-1 0,0-1 0,1 0 0,26 2 0,-33-5 0,1 0 0,-1 0 0,0 1 0,1 0 0,-1 1 0,0-1 0,0 2 0,-1-1 0,1 1 0,13 9 0,7 1 0,0-1 0,1-2 0,46 12 0,-54-16 0,-19-6 0,0-1 0,0 1 0,0 0 0,0-1 0,0 1 0,0-1 0,0 0 0,0 0 0,0 1 0,0-2 0,0 1 0,1 0 0,-1 0 0,3-1 0,-4 0 0,-1 0 0,1 0 0,0 0 0,-1 0 0,1 0 0,0 0 0,-1-1 0,0 1 0,1 0 0,-1 0 0,0 0 0,1 0 0,-1-1 0,0 1 0,0 0 0,0 0 0,0 0 0,0-1 0,0 1 0,-1 0 0,1 0 0,0 0 0,-1-1 0,1 1 0,-1-2 0,-4-23 0,2-1 0,0 1 0,2-1 0,1 0 0,5-34 0,28-136 0,-14 103 0,-17 85 0,96-697 0,-96 686 0,1 0 0,1 1 0,1 0 0,10-30 0,38-73 0,-25 62 0,10-24 0,44-111 0,-31 4 0,-46 171 0,0 0 0,-2-1 0,0 0 0,0-29 0,-2 20 0,8-36 0,-4 44 0,-3 16 0,0-1 0,-1 1 0,1-1 0,-1 0 0,0 0 0,-1 0 0,0 0 0,0 1 0,0-1 0,-2-8 0,1 14 0,0 0 0,0 1 0,1-1 0,-1 0 0,0 0 0,0 1 0,0-1 0,0 0 0,0 1 0,0-1 0,0 1 0,0-1 0,0 1 0,-1-1 0,1 1 0,0 0 0,0 0 0,0 0 0,0-1 0,-1 1 0,1 0 0,-2 1 0,-32 1 0,28-1 0,-75 6 0,-23 3 0,-155-4 0,250-8 0,-1 0 0,1-1 0,0 0 0,0-1 0,0 0 0,1 0 0,0-1 0,-1-1 0,-9-7 0,-35-18 0,14 14 0,13 6 0,1-1 0,-33-21 0,40 22 0,-1 0 0,0 2 0,0 0 0,-33-9 0,-91-18 0,84 23 0,10 1 0,0-2 0,-92-39 0,124 46 0,0 1 0,0 1 0,0 1 0,0 1 0,-1 0 0,0 1 0,1 1 0,-30 3 0,16-2 0,-49-5 0,80 5 2,0 0 0,0 0 1,0 0-1,0 0 0,0-1 0,1 1 0,-1 0 0,0 0 0,0-1 0,0 1 0,0 0 0,1-1 1,-1 1-1,0 0 0,0-1 0,1 1 0,-1-1 0,0 0 0,1 1 0,-1-1 0,0 1 0,1-1 1,-1 0-1,1 0 0,-1 1 0,1-1 0,0 0 0,-1 0 0,1 0 0,0 1 0,-1-1 0,1 0 1,0 0-1,0 0 0,0 0 0,0 0 0,0 1 0,0-1 0,0 0 0,0 0 0,0 0 1,0 0-1,0 0 0,1 0 0,-1 1 0,0-1 0,0 0 0,1 0 0,-1 0 0,1 1 0,-1-1 1,1 0-1,-1 0 0,1 1 0,-1-1 0,2 0 0,1-4-167,0 1 0,1 0 0,0 0 0,-1 0 0,1 1 0,0-1 0,1 1 0,5-4 0</inkml:trace>
-  <inkml:trace contextRef="#ctx0" brushRef="#br2" timeOffset="288659.67">25 1991 24575,'8'7'0,"0"0"0,0-1 0,1-1 0,17 9 0,8 6 0,-15-7 0,-1 1 0,0 1 0,0 0 0,-2 2 0,17 20 0,-30-33 14,0 1 1,0 0-1,0 0 0,-1 0 0,0 0 1,0 1-1,0-1 0,1 9 0,-1-8-227,-1 1 0,1-1-1,1 0 1,-1 0 0,1 0-1,5 8 1</inkml:trace>
-  <inkml:trace contextRef="#ctx0" brushRef="#br2" timeOffset="291788.73">0 2266 24575,'59'-64'0,"7"-7"0,-50 55 0,0-1 0,-1 0 0,0-1 0,14-25 0,1 8 34,-16 20-1433</inkml:trace>
-  <inkml:trace contextRef="#ctx0" brushRef="#br2" timeOffset="297915.67">1333 181 24575,'0'3'0,"-1"0"0,0 0 0,-1 0 0,1 0 0,0-1 0,-1 1 0,0 0 0,0-1 0,0 1 0,-4 4 0,-9 14 0,13-14 0,0-1 0,1 1 0,0 0 0,0 0 0,0 0 0,1 0 0,0 14 0,10 48 0,-7-62 0,-1 0 0,1-1 0,0 0 0,5 9 0,8 16 0,-16-30 0,1 0 0,-1 0 0,1 1 0,-1-1 0,1 0 0,-1 1 0,1-1 0,0 0 0,0 0 0,0 0 0,0 0 0,0 0 0,0 0 0,0 0 0,0 0 0,0 0 0,0-1 0,0 1 0,1 0 0,-1-1 0,0 1 0,1-1 0,-1 1 0,0-1 0,1 0 0,-1 1 0,0-1 0,1 0 0,-1 0 0,1 0 0,-1 0 0,0 0 0,1 0 0,-1-1 0,0 1 0,1 0 0,0-1 0,1 0 0,0 0 0,-1 0 0,0-1 0,1 1 0,-1-1 0,0 1 0,1-1 0,-1 0 0,0 0 0,-1 0 0,1 0 0,0 0 0,0 0 0,-1-1 0,1 1 0,-1 0 0,2-5 0,11-25 0,-10 25 0,-1 0 0,0 0 0,-1 0 0,4-12 0,-2-69 0,-2 390 0,-4-127 0,2-173 0,0-1 0,0 1 0,1-1 0,-1 1 0,0-1 0,0 0 0,-1 1 0,1-1 0,0 1 0,0-1 0,-1 1 0,1-1 0,-1 1 0,1-1 0,-1 0 0,0 1 0,1-1 0,-1 0 0,0 0 0,0 1 0,0-1 0,0 0 0,0 0 0,0 0 0,0 0 0,0 0 0,-1 0 0,1-1 0,-2 2 0,1-2 0,-1 0 0,0 0 0,0 0 0,1 0 0,-1 0 0,0-1 0,0 1 0,1-1 0,-1 0 0,1 0 0,-1 0 0,0 0 0,1 0 0,-5-3 0,-11-6 0,9 6 0,0-1 0,1 0 0,0 0 0,0-1 0,-10-9 0,15 12 0,0 0 0,1 0 0,0-1 0,0 1 0,0-1 0,0 1 0,0-1 0,1 0 0,0 0 0,0 1 0,0-1 0,0 0 0,0 0 0,1 0 0,-1-1 0,2-5 0,-2 6 0,1 1 0,0-1 0,0 1 0,0-1 0,0 1 0,1-1 0,-1 1 0,1 0 0,0-1 0,0 1 0,0 0 0,1-1 0,-1 1 0,1 0 0,0 0 0,0 0 0,0 0 0,0 1 0,4-5 0,-2 2 0,1 0 0,0 0 0,1 0 0,-1 1 0,1 0 0,-1 0 0,1 0 0,0 1 0,1-1 0,-1 2 0,1-1 0,-1 1 0,1 0 0,0 0 0,0 1 0,9-1 0,-13 1-65,1 0 0,0 0 0,0-1 0,0 1 0,0-1 0,-1 1 0,1-1 0,-1-1 0,1 1 0,-1 0 0,0-1 0,0 1 0,0-1 0,0 0 0,0 0 0,-1 0 0,0-1 0,1 1 0,-1 0 0,3-7 0</inkml:trace>
-  <inkml:trace contextRef="#ctx0" brushRef="#br2" timeOffset="302981.18">4158 1372 24575,'295'0'0,"-332"33"0,-29 26 0,-68 55 0,46-42 0,144-67 0,-37-5-93,223-8-1179,-234 8-5554</inkml:trace>
-  <inkml:trace contextRef="#ctx0" brushRef="#br3" timeOffset="336646.33">2541 2847 24575,'47'2'0,"85"16"0,21 1 0,140 16 0,-170-17 0,-88-15 0,1-2 0,0-2 0,59-9 0,-18 2 0,-70 8 0,428-47 0,-154 9 0,-109 35 0,-11 1 0,137 2 0,-125 5 0,142-17 0,12 1 0,-123 12 0,303-3 0,89-45 0,-561 43 0,23-1 0,-19 2 0,63-13 0,-77 9 0,34-5 0,-1 1 0,7-1 0,190 10 0,-131 4 0,-46 6 0,43 0 0,369 4 0,-1-9 0,-385-10 0,26-1 0,-37 8 0,123-13 0,-193 10 0,-9 1 0,0 0 0,1 0 0,23-9 0,-24 8 0,1 0 0,0 1 0,-1 0 0,1 1 0,0 1 0,28 3 0,6-1 0,1113-2 0,-988 7 0,-39 2 0,-79-1 0,11 0 0,19-9-1365,-76 1-5461</inkml:trace>
-  <inkml:trace contextRef="#ctx0" brushRef="#br4" timeOffset="364427.17">7425 1444 24575,'-4'0'0,"-1"1"0,1 0 0,-1 0 0,1 0 0,0 1 0,0 0 0,-1-1 0,-4 4 0,-10 4 0,-98 39 0,8-3 0,-167 45 0,134-59 0,-182 16 0,220-33 0,1 6 0,1 4 0,-114 42 0,70-16 0,-193 38 0,246-67 0,0 5 0,-168 70 0,176-73 0,-63 36 0,-3-6 0,-2-7 0,-206 34 0,325-75 0,21-3 0,1 0 0,-1 0 0,0 1 0,1 1 0,-16 7 0,-14 10 0,-1-2 0,-65 21 0,-11-10 0,53-15 0,-91 35 0,136-41 0,8-4 0,1 0 0,-1-1 0,-22 6 0,-146 32 0,99-21 0,53-12 0,-47 20 0,60-21 0,0-1 0,0-1 0,-1 0 0,0-1 0,0-1 0,0-1 0,-1 0 0,-33 1 0,43-3 0,0 0 0,0 1 0,0 0 0,0 1 0,1 0 0,-1 0 0,-7 4 0,11-5 0,-16 6 20,-14 7-1405</inkml:trace>
-  <inkml:trace contextRef="#ctx0" brushRef="#br2" timeOffset="391505.94">3890 1757 24575,'0'53'0,"2"-26"0,-1-1 0,-2 1 0,-1-1 0,-1 0 0,-1 0 0,-10 38 0,-19 9-1365</inkml:trace>
-  <inkml:trace contextRef="#ctx0" brushRef="#br2" timeOffset="393996.51">3890 1757 24575,'5'1'0,"1"-1"0,0 1 0,-1 0 0,1 1 0,-1-1 0,0 1 0,1 0 0,-1 1 0,0-1 0,0 1 0,0 0 0,-1 0 0,1 1 0,5 4 0,-9-2 0,1-1 0,-1 0 0,0 1 0,0 0 0,0-1 0,-1 1 0,0-1 0,0 1 0,0-1 0,-2 8 0,1 6 0,1-1 0,1-13 0,-1 0 0,0 0 0,0 0 0,0 0 0,-1 0 0,-1 5 0,2-8 0,-1-1 0,1 0 0,-1 0 0,1 0 0,-1 0 0,1-1 0,-1 1 0,0 0 0,1 0 0,-1 0 0,0 0 0,0-1 0,0 1 0,0 0 0,0-1 0,0 1 0,0-1 0,0 1 0,0-1 0,0 1 0,0-1 0,0 0 0,0 1 0,0-1 0,0 0 0,0 0 0,0 0 0,0 0 0,-1 0 0,1 0 0,-2 0 0,2-1 0,0 1 0,-1 0 0,1 0 0,-1-1 0,1 1 0,-1 0 0,1 0 0,-1 1 0,1-1 0,0 0 0,-1 0 0,1 1 0,-1-1 0,1 1 0,0-1 0,-1 1 0,1 0 0,0-1 0,0 1 0,-2 1 0,3-1 0,0 1 0,0-1 0,0 1 0,0-1 0,0 0 0,1 1 0,-1-1 0,1 0 0,-1 1 0,1-1 0,-1 0 0,1 1 0,0-1 0,-1 0 0,1 0 0,0 0 0,0 0 0,0 0 0,0 0 0,0 0 0,2 1 0,3 7 0,-1-1 0,0 1 0,0 0 0,-1 0 0,0 0 0,-1 0 0,4 14 0,2 5 0,-4-4 21,-5-21-147,1 0 0,-1 1 0,1-1 0,0 0 0,0 0 0,0 1 0,1-1 0,-1 0 0,1 0 0,2 3 0</inkml:trace>
-  <inkml:trace contextRef="#ctx0" brushRef="#br2" timeOffset="395926.43">4093 2055 24575,'-7'150'0,"7"-138"-1365</inkml:trace>
-  <inkml:trace contextRef="#ctx0" brushRef="#br2" timeOffset="397289.13">4109 1938 24575,'0'0'-8191</inkml:trace>
-</inkml:ink>
 </file>
 
 <file path=word/theme/theme1.xml><?xml version="1.0" encoding="utf-8"?>

</xml_diff>